<commit_message>
Update login/register without JWT
</commit_message>
<xml_diff>
--- a/document/API.docx
+++ b/document/API.docx
@@ -48,6 +48,190 @@
           <w:szCs w:val="28"/>
         </w:rPr>
         <w:t>URL: localhost:8080 =&gt; 8080 là port mà t chọn, nếu mọi người bị đụng port khi chạy project thì đổi sang port khác và đổi port trên URL theo như mọi người đã đổi</w:t>
+      </w:r>
+    </w:p>
+    <w:p>
+      <w:pPr>
+        <w:jc w:val="both"/>
+        <w:rPr>
+          <w:rFonts w:ascii="Times New Roman" w:hAnsi="Times New Roman" w:cs="Times New Roman"/>
+          <w:b/>
+          <w:bCs/>
+          <w:color w:val="FF0000"/>
+          <w:sz w:val="28"/>
+          <w:szCs w:val="28"/>
+        </w:rPr>
+      </w:pPr>
+      <w:r>
+        <w:rPr>
+          <w:rFonts w:ascii="Times New Roman" w:hAnsi="Times New Roman" w:cs="Times New Roman"/>
+          <w:b/>
+          <w:bCs/>
+          <w:color w:val="FF0000"/>
+          <w:sz w:val="28"/>
+          <w:szCs w:val="28"/>
+        </w:rPr>
+        <w:t xml:space="preserve">Password login cho user: </w:t>
+      </w:r>
+    </w:p>
+    <w:p>
+      <w:pPr>
+        <w:jc w:val="both"/>
+        <w:rPr>
+          <w:rFonts w:ascii="Times New Roman" w:hAnsi="Times New Roman" w:cs="Times New Roman"/>
+          <w:b/>
+          <w:bCs/>
+          <w:color w:val="FF0000"/>
+          <w:sz w:val="28"/>
+          <w:szCs w:val="28"/>
+        </w:rPr>
+      </w:pPr>
+      <w:r>
+        <w:rPr>
+          <w:rFonts w:ascii="Times New Roman" w:hAnsi="Times New Roman" w:cs="Times New Roman"/>
+          <w:b/>
+          <w:bCs/>
+          <w:color w:val="FF0000"/>
+          <w:sz w:val="28"/>
+          <w:szCs w:val="28"/>
+        </w:rPr>
+        <w:t>accountName: PTT =&gt; pass: Ptt123!</w:t>
+      </w:r>
+    </w:p>
+    <w:p>
+      <w:pPr>
+        <w:jc w:val="both"/>
+        <w:rPr>
+          <w:rFonts w:ascii="Times New Roman" w:hAnsi="Times New Roman" w:cs="Times New Roman"/>
+          <w:b/>
+          <w:bCs/>
+          <w:color w:val="FF0000"/>
+          <w:sz w:val="28"/>
+          <w:szCs w:val="28"/>
+        </w:rPr>
+      </w:pPr>
+      <w:r>
+        <w:rPr>
+          <w:rFonts w:ascii="Times New Roman" w:hAnsi="Times New Roman" w:cs="Times New Roman"/>
+          <w:b/>
+          <w:bCs/>
+          <w:color w:val="FF0000"/>
+          <w:sz w:val="28"/>
+          <w:szCs w:val="28"/>
+        </w:rPr>
+        <w:t xml:space="preserve">accountName: </w:t>
+      </w:r>
+      <w:r>
+        <w:rPr>
+          <w:rFonts w:ascii="Times New Roman" w:hAnsi="Times New Roman" w:cs="Times New Roman"/>
+          <w:b/>
+          <w:bCs/>
+          <w:color w:val="FF0000"/>
+          <w:sz w:val="28"/>
+          <w:szCs w:val="28"/>
+        </w:rPr>
+        <w:t>NTPT</w:t>
+      </w:r>
+      <w:r>
+        <w:rPr>
+          <w:rFonts w:ascii="Times New Roman" w:hAnsi="Times New Roman" w:cs="Times New Roman"/>
+          <w:b/>
+          <w:bCs/>
+          <w:color w:val="FF0000"/>
+          <w:sz w:val="28"/>
+          <w:szCs w:val="28"/>
+        </w:rPr>
+        <w:t xml:space="preserve"> =&gt; pass: </w:t>
+      </w:r>
+      <w:r>
+        <w:rPr>
+          <w:rFonts w:ascii="Times New Roman" w:hAnsi="Times New Roman" w:cs="Times New Roman"/>
+          <w:b/>
+          <w:bCs/>
+          <w:color w:val="FF0000"/>
+          <w:sz w:val="28"/>
+          <w:szCs w:val="28"/>
+        </w:rPr>
+        <w:t>Ntpt</w:t>
+      </w:r>
+      <w:r>
+        <w:rPr>
+          <w:rFonts w:ascii="Times New Roman" w:hAnsi="Times New Roman" w:cs="Times New Roman"/>
+          <w:b/>
+          <w:bCs/>
+          <w:color w:val="FF0000"/>
+          <w:sz w:val="28"/>
+          <w:szCs w:val="28"/>
+        </w:rPr>
+        <w:t>123!</w:t>
+      </w:r>
+    </w:p>
+    <w:p>
+      <w:pPr>
+        <w:jc w:val="both"/>
+        <w:rPr>
+          <w:rFonts w:ascii="Times New Roman" w:hAnsi="Times New Roman" w:cs="Times New Roman"/>
+          <w:b/>
+          <w:bCs/>
+          <w:color w:val="FF0000"/>
+          <w:sz w:val="28"/>
+          <w:szCs w:val="28"/>
+        </w:rPr>
+      </w:pPr>
+      <w:r>
+        <w:rPr>
+          <w:rFonts w:ascii="Times New Roman" w:hAnsi="Times New Roman" w:cs="Times New Roman"/>
+          <w:b/>
+          <w:bCs/>
+          <w:color w:val="FF0000"/>
+          <w:sz w:val="28"/>
+          <w:szCs w:val="28"/>
+        </w:rPr>
+        <w:t xml:space="preserve">accountName: </w:t>
+      </w:r>
+      <w:r>
+        <w:rPr>
+          <w:rFonts w:ascii="Times New Roman" w:hAnsi="Times New Roman" w:cs="Times New Roman"/>
+          <w:b/>
+          <w:bCs/>
+          <w:color w:val="FF0000"/>
+          <w:sz w:val="28"/>
+          <w:szCs w:val="28"/>
+        </w:rPr>
+        <w:t>NTT</w:t>
+      </w:r>
+      <w:r>
+        <w:rPr>
+          <w:rFonts w:ascii="Times New Roman" w:hAnsi="Times New Roman" w:cs="Times New Roman"/>
+          <w:b/>
+          <w:bCs/>
+          <w:color w:val="FF0000"/>
+          <w:sz w:val="28"/>
+          <w:szCs w:val="28"/>
+        </w:rPr>
+        <w:t xml:space="preserve"> =&gt; pass: </w:t>
+      </w:r>
+      <w:r>
+        <w:rPr>
+          <w:rFonts w:ascii="Times New Roman" w:hAnsi="Times New Roman" w:cs="Times New Roman"/>
+          <w:b/>
+          <w:bCs/>
+          <w:color w:val="FF0000"/>
+          <w:sz w:val="28"/>
+          <w:szCs w:val="28"/>
+        </w:rPr>
+        <w:t>Ntt</w:t>
+      </w:r>
+      <w:r>
+        <w:rPr>
+          <w:rFonts w:ascii="Times New Roman" w:hAnsi="Times New Roman" w:cs="Times New Roman"/>
+          <w:b/>
+          <w:bCs/>
+          <w:color w:val="FF0000"/>
+          <w:sz w:val="28"/>
+          <w:szCs w:val="28"/>
+        </w:rPr>
+        <w:t>123!</w:t>
       </w:r>
     </w:p>
     <w:p>
@@ -422,6 +606,7 @@
           <w:sz w:val="28"/>
           <w:szCs w:val="28"/>
         </w:rPr>
+        <w:lastRenderedPageBreak/>
         <w:t>Tìm kiếm công thức</w:t>
       </w:r>
     </w:p>
@@ -501,7 +686,6 @@
           <w:sz w:val="28"/>
           <w:szCs w:val="28"/>
         </w:rPr>
-        <w:lastRenderedPageBreak/>
         <w:t>Ví dụ: http://localhost:8080/api/v1/recipe/search?q=Phở</w:t>
       </w:r>
     </w:p>
@@ -977,6 +1161,7 @@
           <w:sz w:val="28"/>
           <w:szCs w:val="28"/>
         </w:rPr>
+        <w:lastRenderedPageBreak/>
         <w:t>Method: POST</w:t>
       </w:r>
     </w:p>
@@ -1049,7 +1234,6 @@
           <w:sz w:val="28"/>
           <w:szCs w:val="28"/>
         </w:rPr>
-        <w:lastRenderedPageBreak/>
         <w:t xml:space="preserve">URL: </w:t>
       </w:r>
       <w:hyperlink r:id="rId12" w:history="1">
@@ -1617,6 +1801,7 @@
           <w:sz w:val="28"/>
           <w:szCs w:val="28"/>
         </w:rPr>
+        <w:lastRenderedPageBreak/>
         <w:t>Lưu công thức vào danh sách</w:t>
       </w:r>
     </w:p>
@@ -1696,7 +1881,6 @@
           <w:sz w:val="28"/>
           <w:szCs w:val="28"/>
         </w:rPr>
-        <w:lastRenderedPageBreak/>
         <w:t>idRecipe: mã công thức</w:t>
       </w:r>
     </w:p>
@@ -2161,6 +2345,7 @@
           <w:szCs w:val="28"/>
           <w:shd w:val="clear" w:color="auto" w:fill="FFFFFF"/>
         </w:rPr>
+        <w:lastRenderedPageBreak/>
         <w:t>Input:</w:t>
       </w:r>
     </w:p>
@@ -2261,7 +2446,6 @@
           <w:sz w:val="28"/>
           <w:szCs w:val="28"/>
         </w:rPr>
-        <w:lastRenderedPageBreak/>
         <w:t>Xóa bình luận</w:t>
       </w:r>
     </w:p>
@@ -2638,37 +2822,7 @@
           <w:szCs w:val="28"/>
           <w:shd w:val="clear" w:color="auto" w:fill="FFFFFF"/>
         </w:rPr>
-        <w:t xml:space="preserve">VD: </w:t>
-      </w:r>
-      <w:r>
-        <w:rPr>
-          <w:rFonts w:ascii="Times New Roman" w:hAnsi="Times New Roman" w:cs="Times New Roman"/>
-          <w:color w:val="212121"/>
-          <w:sz w:val="28"/>
-          <w:szCs w:val="28"/>
-          <w:shd w:val="clear" w:color="auto" w:fill="FFFFFF"/>
-        </w:rPr>
-        <w:t>http://localhost:8080/api/v1/follow/</w:t>
-      </w:r>
-      <w:r>
-        <w:rPr>
-          <w:rFonts w:ascii="Times New Roman" w:hAnsi="Times New Roman" w:cs="Times New Roman"/>
-          <w:color w:val="212121"/>
-          <w:sz w:val="28"/>
-          <w:szCs w:val="28"/>
-          <w:shd w:val="clear" w:color="auto" w:fill="FFFFFF"/>
-        </w:rPr>
-        <w:t>create</w:t>
-      </w:r>
-      <w:r>
-        <w:rPr>
-          <w:rFonts w:ascii="Times New Roman" w:hAnsi="Times New Roman" w:cs="Times New Roman"/>
-          <w:color w:val="212121"/>
-          <w:sz w:val="28"/>
-          <w:szCs w:val="28"/>
-          <w:shd w:val="clear" w:color="auto" w:fill="FFFFFF"/>
-        </w:rPr>
-        <w:t>/3/2</w:t>
+        <w:t>VD: http://localhost:8080/api/v1/follow/create/3/2</w:t>
       </w:r>
     </w:p>
     <w:p>
@@ -2719,37 +2873,7 @@
             <w:szCs w:val="28"/>
             <w:shd w:val="clear" w:color="auto" w:fill="FFFFFF"/>
           </w:rPr>
-          <w:t>http://localhost:8080/api/v1/follow/</w:t>
-        </w:r>
-        <w:r>
-          <w:rPr>
-            <w:rStyle w:val="Hyperlink"/>
-            <w:rFonts w:ascii="Times New Roman" w:hAnsi="Times New Roman" w:cs="Times New Roman"/>
-            <w:sz w:val="28"/>
-            <w:szCs w:val="28"/>
-            <w:shd w:val="clear" w:color="auto" w:fill="FFFFFF"/>
-          </w:rPr>
-          <w:t>delete</w:t>
-        </w:r>
-        <w:r>
-          <w:rPr>
-            <w:rStyle w:val="Hyperlink"/>
-            <w:rFonts w:ascii="Times New Roman" w:hAnsi="Times New Roman" w:cs="Times New Roman"/>
-            <w:sz w:val="28"/>
-            <w:szCs w:val="28"/>
-            <w:shd w:val="clear" w:color="auto" w:fill="FFFFFF"/>
-          </w:rPr>
-          <w:t>/</w:t>
-        </w:r>
-        <w:r>
-          <w:rPr>
-            <w:rStyle w:val="Hyperlink"/>
-            <w:rFonts w:ascii="Times New Roman" w:hAnsi="Times New Roman" w:cs="Times New Roman"/>
-            <w:sz w:val="28"/>
-            <w:szCs w:val="28"/>
-            <w:shd w:val="clear" w:color="auto" w:fill="FFFFFF"/>
-          </w:rPr>
-          <w:t>:userIdFollow/:userIdFollowed</w:t>
+          <w:t>http://localhost:8080/api/v1/follow/delete/:userIdFollow/:userIdFollowed</w:t>
         </w:r>
       </w:hyperlink>
     </w:p>
@@ -2813,6 +2937,7 @@
           <w:szCs w:val="28"/>
           <w:shd w:val="clear" w:color="auto" w:fill="FFFFFF"/>
         </w:rPr>
+        <w:lastRenderedPageBreak/>
         <w:t>userIdFollow: mã người dùng được follow</w:t>
       </w:r>
     </w:p>
@@ -2832,17 +2957,7 @@
           <w:szCs w:val="28"/>
           <w:shd w:val="clear" w:color="auto" w:fill="FFFFFF"/>
         </w:rPr>
-        <w:t xml:space="preserve">Vd: </w:t>
-      </w:r>
-      <w:r>
-        <w:rPr>
-          <w:rFonts w:ascii="Times New Roman" w:hAnsi="Times New Roman" w:cs="Times New Roman"/>
-          <w:color w:val="212121"/>
-          <w:sz w:val="28"/>
-          <w:szCs w:val="28"/>
-          <w:shd w:val="clear" w:color="auto" w:fill="FFFFFF"/>
-        </w:rPr>
-        <w:t>http://localhost:8080/api/v1/follow/delete/3/2</w:t>
+        <w:t>Vd: http://localhost:8080/api/v1/follow/delete/3/2</w:t>
       </w:r>
     </w:p>
     <w:sectPr>
@@ -3257,6 +3372,7 @@
   <w:style w:type="character" w:default="1" w:styleId="DefaultParagraphFont">
     <w:name w:val="Default Paragraph Font"/>
     <w:uiPriority w:val="1"/>
+    <w:semiHidden/>
     <w:unhideWhenUsed/>
   </w:style>
   <w:style w:type="table" w:default="1" w:styleId="TableNormal">
@@ -3302,6 +3418,17 @@
       <w:color w:val="605E5C"/>
       <w:shd w:val="clear" w:color="auto" w:fill="E1DFDD"/>
     </w:rPr>
+  </w:style>
+  <w:style w:type="paragraph" w:styleId="ListParagraph">
+    <w:name w:val="List Paragraph"/>
+    <w:basedOn w:val="Normal"/>
+    <w:uiPriority w:val="34"/>
+    <w:qFormat/>
+    <w:rsid w:val="00F43979"/>
+    <w:pPr>
+      <w:ind w:left="720"/>
+      <w:contextualSpacing/>
+    </w:pPr>
   </w:style>
 </w:styles>
 </file>

</xml_diff>

<commit_message>
Update all with JWT
</commit_message>
<xml_diff>
--- a/document/API.docx
+++ b/document/API.docx
@@ -119,9 +119,12 @@
           <w:sz w:val="28"/>
           <w:szCs w:val="28"/>
         </w:rPr>
-        <w:t xml:space="preserve">accountName: </w:t>
-      </w:r>
-      <w:r>
+        <w:t>accountName: NTPT =&gt; pass: Ntpt123!</w:t>
+      </w:r>
+    </w:p>
+    <w:p>
+      <w:pPr>
+        <w:jc w:val="both"/>
         <w:rPr>
           <w:rFonts w:ascii="Times New Roman" w:hAnsi="Times New Roman" w:cs="Times New Roman"/>
           <w:b/>
@@ -130,8 +133,7 @@
           <w:sz w:val="28"/>
           <w:szCs w:val="28"/>
         </w:rPr>
-        <w:t>NTPT</w:t>
-      </w:r>
+      </w:pPr>
       <w:r>
         <w:rPr>
           <w:rFonts w:ascii="Times New Roman" w:hAnsi="Times New Roman" w:cs="Times New Roman"/>
@@ -141,9 +143,12 @@
           <w:sz w:val="28"/>
           <w:szCs w:val="28"/>
         </w:rPr>
-        <w:t xml:space="preserve"> =&gt; pass: </w:t>
-      </w:r>
-      <w:r>
+        <w:t>accountName: NTT =&gt; pass: Ntt123!</w:t>
+      </w:r>
+    </w:p>
+    <w:p>
+      <w:pPr>
+        <w:jc w:val="both"/>
         <w:rPr>
           <w:rFonts w:ascii="Times New Roman" w:hAnsi="Times New Roman" w:cs="Times New Roman"/>
           <w:b/>
@@ -152,8 +157,7 @@
           <w:sz w:val="28"/>
           <w:szCs w:val="28"/>
         </w:rPr>
-        <w:t>Ntpt</w:t>
-      </w:r>
+      </w:pPr>
       <w:r>
         <w:rPr>
           <w:rFonts w:ascii="Times New Roman" w:hAnsi="Times New Roman" w:cs="Times New Roman"/>
@@ -163,190 +167,11 @@
           <w:sz w:val="28"/>
           <w:szCs w:val="28"/>
         </w:rPr>
-        <w:t>123!</w:t>
-      </w:r>
-    </w:p>
-    <w:p>
-      <w:pPr>
-        <w:jc w:val="both"/>
-        <w:rPr>
-          <w:rFonts w:ascii="Times New Roman" w:hAnsi="Times New Roman" w:cs="Times New Roman"/>
-          <w:b/>
-          <w:bCs/>
-          <w:color w:val="FF0000"/>
-          <w:sz w:val="28"/>
-          <w:szCs w:val="28"/>
-        </w:rPr>
-      </w:pPr>
-      <w:r>
-        <w:rPr>
-          <w:rFonts w:ascii="Times New Roman" w:hAnsi="Times New Roman" w:cs="Times New Roman"/>
-          <w:b/>
-          <w:bCs/>
-          <w:color w:val="FF0000"/>
-          <w:sz w:val="28"/>
-          <w:szCs w:val="28"/>
-        </w:rPr>
-        <w:t xml:space="preserve">accountName: </w:t>
-      </w:r>
-      <w:r>
-        <w:rPr>
-          <w:rFonts w:ascii="Times New Roman" w:hAnsi="Times New Roman" w:cs="Times New Roman"/>
-          <w:b/>
-          <w:bCs/>
-          <w:color w:val="FF0000"/>
-          <w:sz w:val="28"/>
-          <w:szCs w:val="28"/>
-        </w:rPr>
-        <w:t>NTT</w:t>
-      </w:r>
-      <w:r>
-        <w:rPr>
-          <w:rFonts w:ascii="Times New Roman" w:hAnsi="Times New Roman" w:cs="Times New Roman"/>
-          <w:b/>
-          <w:bCs/>
-          <w:color w:val="FF0000"/>
-          <w:sz w:val="28"/>
-          <w:szCs w:val="28"/>
-        </w:rPr>
-        <w:t xml:space="preserve"> =&gt; pass: </w:t>
-      </w:r>
-      <w:r>
-        <w:rPr>
-          <w:rFonts w:ascii="Times New Roman" w:hAnsi="Times New Roman" w:cs="Times New Roman"/>
-          <w:b/>
-          <w:bCs/>
-          <w:color w:val="FF0000"/>
-          <w:sz w:val="28"/>
-          <w:szCs w:val="28"/>
-        </w:rPr>
-        <w:t>Ntt</w:t>
-      </w:r>
-      <w:r>
-        <w:rPr>
-          <w:rFonts w:ascii="Times New Roman" w:hAnsi="Times New Roman" w:cs="Times New Roman"/>
-          <w:b/>
-          <w:bCs/>
-          <w:color w:val="FF0000"/>
-          <w:sz w:val="28"/>
-          <w:szCs w:val="28"/>
-        </w:rPr>
-        <w:t>123!</w:t>
-      </w:r>
-    </w:p>
-    <w:p>
-      <w:pPr>
-        <w:rPr>
-          <w:rFonts w:ascii="Times New Roman" w:hAnsi="Times New Roman" w:cs="Times New Roman"/>
-          <w:b/>
-          <w:bCs/>
-          <w:sz w:val="28"/>
-          <w:szCs w:val="28"/>
-        </w:rPr>
-      </w:pPr>
-      <w:r>
-        <w:rPr>
-          <w:rFonts w:ascii="Times New Roman" w:hAnsi="Times New Roman" w:cs="Times New Roman"/>
-          <w:b/>
-          <w:bCs/>
-          <w:sz w:val="28"/>
-          <w:szCs w:val="28"/>
-        </w:rPr>
-        <w:t>Đăng ký</w:t>
-      </w:r>
-    </w:p>
-    <w:p>
-      <w:pPr>
-        <w:rPr>
-          <w:rFonts w:ascii="Times New Roman" w:hAnsi="Times New Roman" w:cs="Times New Roman"/>
-          <w:color w:val="212121"/>
-          <w:sz w:val="28"/>
-          <w:szCs w:val="28"/>
-          <w:shd w:val="clear" w:color="auto" w:fill="FFFFFF"/>
-        </w:rPr>
-      </w:pPr>
-      <w:r>
-        <w:rPr>
-          <w:rFonts w:ascii="Times New Roman" w:hAnsi="Times New Roman" w:cs="Times New Roman"/>
-          <w:sz w:val="28"/>
-          <w:szCs w:val="28"/>
-        </w:rPr>
-        <w:t xml:space="preserve">URL: </w:t>
-      </w:r>
-      <w:hyperlink r:id="rId4" w:history="1">
-        <w:r>
-          <w:rPr>
-            <w:rStyle w:val="Hyperlink"/>
-            <w:rFonts w:ascii="Times New Roman" w:hAnsi="Times New Roman" w:cs="Times New Roman"/>
-            <w:sz w:val="28"/>
-            <w:szCs w:val="28"/>
-            <w:shd w:val="clear" w:color="auto" w:fill="FFFFFF"/>
-          </w:rPr>
-          <w:t>http://localhost:8080/api/v1/user/register</w:t>
-        </w:r>
-      </w:hyperlink>
-    </w:p>
-    <w:p>
-      <w:pPr>
-        <w:rPr>
-          <w:rFonts w:ascii="Times New Roman" w:hAnsi="Times New Roman" w:cs="Times New Roman"/>
-          <w:color w:val="212121"/>
-          <w:sz w:val="28"/>
-          <w:szCs w:val="28"/>
-          <w:shd w:val="clear" w:color="auto" w:fill="FFFFFF"/>
-        </w:rPr>
-      </w:pPr>
-      <w:r>
-        <w:rPr>
-          <w:rFonts w:ascii="Times New Roman" w:hAnsi="Times New Roman" w:cs="Times New Roman"/>
-          <w:color w:val="212121"/>
-          <w:sz w:val="28"/>
-          <w:szCs w:val="28"/>
-          <w:shd w:val="clear" w:color="auto" w:fill="FFFFFF"/>
-        </w:rPr>
-        <w:t>Method: POST</w:t>
-      </w:r>
-    </w:p>
-    <w:p>
-      <w:pPr>
-        <w:rPr>
-          <w:rFonts w:ascii="Times New Roman" w:hAnsi="Times New Roman" w:cs="Times New Roman"/>
-          <w:color w:val="212121"/>
-          <w:sz w:val="28"/>
-          <w:szCs w:val="28"/>
-          <w:shd w:val="clear" w:color="auto" w:fill="FFFFFF"/>
-        </w:rPr>
-      </w:pPr>
-      <w:r>
-        <w:rPr>
-          <w:rFonts w:ascii="Times New Roman" w:hAnsi="Times New Roman" w:cs="Times New Roman"/>
-          <w:color w:val="212121"/>
-          <w:sz w:val="28"/>
-          <w:szCs w:val="28"/>
-          <w:shd w:val="clear" w:color="auto" w:fill="FFFFFF"/>
-        </w:rPr>
-        <w:t>Input:</w:t>
-      </w:r>
-    </w:p>
-    <w:p>
-      <w:pPr>
-        <w:rPr>
-          <w:rFonts w:ascii="Times New Roman" w:hAnsi="Times New Roman" w:cs="Times New Roman"/>
-          <w:sz w:val="28"/>
-          <w:szCs w:val="28"/>
-        </w:rPr>
-      </w:pPr>
-      <w:r>
-        <w:rPr>
-          <w:rFonts w:ascii="Times New Roman" w:hAnsi="Times New Roman" w:cs="Times New Roman"/>
-          <w:sz w:val="28"/>
-          <w:szCs w:val="28"/>
-        </w:rPr>
         <w:drawing>
-          <wp:inline distT="0" distB="0" distL="0" distR="0" wp14:anchorId="35D7CCF9" wp14:editId="32DF439A">
-            <wp:extent cx="5601185" cy="2804403"/>
+          <wp:inline distT="0" distB="0" distL="0" distR="0" wp14:anchorId="7222268D" wp14:editId="01DE398C">
+            <wp:extent cx="5943600" cy="3685540"/>
             <wp:effectExtent l="0" t="0" r="0" b="0"/>
-            <wp:docPr id="7" name="Picture 7"/>
+            <wp:docPr id="9" name="Picture 9" descr="Graphical user interface, text, application, email&#10;&#10;Description automatically generated"/>
             <wp:cNvGraphicFramePr>
               <a:graphicFrameLocks xmlns:a="http://schemas.openxmlformats.org/drawingml/2006/main" noChangeAspect="1"/>
             </wp:cNvGraphicFramePr>
@@ -354,7 +179,114 @@
               <a:graphicData uri="http://schemas.openxmlformats.org/drawingml/2006/picture">
                 <pic:pic xmlns:pic="http://schemas.openxmlformats.org/drawingml/2006/picture">
                   <pic:nvPicPr>
-                    <pic:cNvPr id="1" name=""/>
+                    <pic:cNvPr id="9" name="Picture 9" descr="Graphical user interface, text, application, email&#10;&#10;Description automatically generated"/>
+                    <pic:cNvPicPr/>
+                  </pic:nvPicPr>
+                  <pic:blipFill>
+                    <a:blip r:embed="rId4"/>
+                    <a:stretch>
+                      <a:fillRect/>
+                    </a:stretch>
+                  </pic:blipFill>
+                  <pic:spPr>
+                    <a:xfrm>
+                      <a:off x="0" y="0"/>
+                      <a:ext cx="5943600" cy="3685540"/>
+                    </a:xfrm>
+                    <a:prstGeom prst="rect">
+                      <a:avLst/>
+                    </a:prstGeom>
+                  </pic:spPr>
+                </pic:pic>
+              </a:graphicData>
+            </a:graphic>
+          </wp:inline>
+        </w:drawing>
+      </w:r>
+    </w:p>
+    <w:p>
+      <w:pPr>
+        <w:jc w:val="both"/>
+        <w:rPr>
+          <w:rFonts w:ascii="Times New Roman" w:hAnsi="Times New Roman" w:cs="Times New Roman"/>
+          <w:b/>
+          <w:bCs/>
+          <w:color w:val="FF0000"/>
+          <w:sz w:val="28"/>
+          <w:szCs w:val="28"/>
+        </w:rPr>
+      </w:pPr>
+      <w:r>
+        <w:rPr>
+          <w:rFonts w:ascii="Times New Roman" w:hAnsi="Times New Roman" w:cs="Times New Roman"/>
+          <w:b/>
+          <w:bCs/>
+          <w:color w:val="FF0000"/>
+          <w:sz w:val="28"/>
+          <w:szCs w:val="28"/>
+        </w:rPr>
+        <w:t>Để test được API, cần phải login trước, sau khi login thành công (như hình trên) thì copy value của accessToken.</w:t>
+      </w:r>
+    </w:p>
+    <w:p>
+      <w:pPr>
+        <w:jc w:val="both"/>
+        <w:rPr>
+          <w:rFonts w:ascii="Times New Roman" w:hAnsi="Times New Roman" w:cs="Times New Roman"/>
+          <w:b/>
+          <w:bCs/>
+          <w:color w:val="FF0000"/>
+          <w:sz w:val="28"/>
+          <w:szCs w:val="28"/>
+        </w:rPr>
+      </w:pPr>
+      <w:r>
+        <w:rPr>
+          <w:rFonts w:ascii="Times New Roman" w:hAnsi="Times New Roman" w:cs="Times New Roman"/>
+          <w:b/>
+          <w:bCs/>
+          <w:color w:val="FF0000"/>
+          <w:sz w:val="28"/>
+          <w:szCs w:val="28"/>
+        </w:rPr>
+        <w:t>VD test API gợi ý công thức mới nhất</w:t>
+      </w:r>
+    </w:p>
+    <w:p>
+      <w:pPr>
+        <w:jc w:val="both"/>
+        <w:rPr>
+          <w:rFonts w:ascii="Times New Roman" w:hAnsi="Times New Roman" w:cs="Times New Roman"/>
+          <w:b/>
+          <w:bCs/>
+          <w:color w:val="FF0000"/>
+          <w:sz w:val="28"/>
+          <w:szCs w:val="28"/>
+        </w:rPr>
+      </w:pPr>
+      <w:r>
+        <w:rPr>
+          <w:rFonts w:ascii="Times New Roman" w:hAnsi="Times New Roman" w:cs="Times New Roman"/>
+          <w:b/>
+          <w:bCs/>
+          <w:color w:val="FF0000"/>
+          <w:sz w:val="28"/>
+          <w:szCs w:val="28"/>
+        </w:rPr>
+        <w:lastRenderedPageBreak/>
+        <w:drawing>
+          <wp:inline distT="0" distB="0" distL="0" distR="0" wp14:anchorId="59676DB5" wp14:editId="09C325D8">
+            <wp:extent cx="5943600" cy="1601470"/>
+            <wp:effectExtent l="0" t="0" r="0" b="0"/>
+            <wp:docPr id="11" name="Picture 11" descr="Graphical user interface, text, application, email&#10;&#10;Description automatically generated"/>
+            <wp:cNvGraphicFramePr>
+              <a:graphicFrameLocks xmlns:a="http://schemas.openxmlformats.org/drawingml/2006/main" noChangeAspect="1"/>
+            </wp:cNvGraphicFramePr>
+            <a:graphic xmlns:a="http://schemas.openxmlformats.org/drawingml/2006/main">
+              <a:graphicData uri="http://schemas.openxmlformats.org/drawingml/2006/picture">
+                <pic:pic xmlns:pic="http://schemas.openxmlformats.org/drawingml/2006/picture">
+                  <pic:nvPicPr>
+                    <pic:cNvPr id="11" name="Picture 11" descr="Graphical user interface, text, application, email&#10;&#10;Description automatically generated"/>
                     <pic:cNvPicPr/>
                   </pic:nvPicPr>
                   <pic:blipFill>
@@ -366,7 +298,7 @@
                   <pic:spPr>
                     <a:xfrm>
                       <a:off x="0" y="0"/>
-                      <a:ext cx="5601185" cy="2804403"/>
+                      <a:ext cx="5943600" cy="1601470"/>
                     </a:xfrm>
                     <a:prstGeom prst="rect">
                       <a:avLst/>
@@ -381,23 +313,95 @@
     </w:p>
     <w:p>
       <w:pPr>
-        <w:rPr>
-          <w:rFonts w:ascii="Times New Roman" w:hAnsi="Times New Roman" w:cs="Times New Roman"/>
-          <w:b/>
-          <w:bCs/>
-          <w:sz w:val="28"/>
-          <w:szCs w:val="28"/>
-        </w:rPr>
-      </w:pPr>
-      <w:r>
-        <w:rPr>
-          <w:rFonts w:ascii="Times New Roman" w:hAnsi="Times New Roman" w:cs="Times New Roman"/>
-          <w:b/>
-          <w:bCs/>
-          <w:sz w:val="28"/>
-          <w:szCs w:val="28"/>
-        </w:rPr>
-        <w:t>Đăng nhập</w:t>
+        <w:jc w:val="both"/>
+        <w:rPr>
+          <w:rFonts w:ascii="Times New Roman" w:hAnsi="Times New Roman" w:cs="Times New Roman"/>
+          <w:b/>
+          <w:bCs/>
+          <w:color w:val="FF0000"/>
+          <w:sz w:val="28"/>
+          <w:szCs w:val="28"/>
+        </w:rPr>
+      </w:pPr>
+      <w:r>
+        <w:rPr>
+          <w:rFonts w:ascii="Times New Roman" w:hAnsi="Times New Roman" w:cs="Times New Roman"/>
+          <w:b/>
+          <w:bCs/>
+          <w:color w:val="FF0000"/>
+          <w:sz w:val="28"/>
+          <w:szCs w:val="28"/>
+        </w:rPr>
+        <w:t xml:space="preserve">ở tab Header thêm </w:t>
+      </w:r>
+    </w:p>
+    <w:p>
+      <w:pPr>
+        <w:jc w:val="both"/>
+        <w:rPr>
+          <w:rFonts w:ascii="Times New Roman" w:hAnsi="Times New Roman" w:cs="Times New Roman"/>
+          <w:b/>
+          <w:bCs/>
+          <w:color w:val="FF0000"/>
+          <w:sz w:val="28"/>
+          <w:szCs w:val="28"/>
+        </w:rPr>
+      </w:pPr>
+      <w:r>
+        <w:rPr>
+          <w:rFonts w:ascii="Times New Roman" w:hAnsi="Times New Roman" w:cs="Times New Roman"/>
+          <w:b/>
+          <w:bCs/>
+          <w:color w:val="FF0000"/>
+          <w:sz w:val="28"/>
+          <w:szCs w:val="28"/>
+        </w:rPr>
+        <w:t xml:space="preserve">key: Authorization </w:t>
+      </w:r>
+    </w:p>
+    <w:p>
+      <w:pPr>
+        <w:jc w:val="both"/>
+        <w:rPr>
+          <w:rFonts w:ascii="Times New Roman" w:hAnsi="Times New Roman" w:cs="Times New Roman"/>
+          <w:b/>
+          <w:bCs/>
+          <w:color w:val="FF0000"/>
+          <w:sz w:val="28"/>
+          <w:szCs w:val="28"/>
+        </w:rPr>
+      </w:pPr>
+      <w:r>
+        <w:rPr>
+          <w:rFonts w:ascii="Times New Roman" w:hAnsi="Times New Roman" w:cs="Times New Roman"/>
+          <w:b/>
+          <w:bCs/>
+          <w:color w:val="FF0000"/>
+          <w:sz w:val="28"/>
+          <w:szCs w:val="28"/>
+        </w:rPr>
+        <w:t>value: Bearer + accessToken đã copy ở bước trước (Bearer và accessToken cách nhau 1 khoảng trắng)</w:t>
+      </w:r>
+    </w:p>
+    <w:p>
+      <w:pPr>
+        <w:rPr>
+          <w:rFonts w:ascii="Times New Roman" w:hAnsi="Times New Roman" w:cs="Times New Roman"/>
+          <w:b/>
+          <w:bCs/>
+          <w:sz w:val="28"/>
+          <w:szCs w:val="28"/>
+        </w:rPr>
+      </w:pPr>
+      <w:r>
+        <w:rPr>
+          <w:rFonts w:ascii="Times New Roman" w:hAnsi="Times New Roman" w:cs="Times New Roman"/>
+          <w:b/>
+          <w:bCs/>
+          <w:sz w:val="28"/>
+          <w:szCs w:val="28"/>
+        </w:rPr>
+        <w:t>Đăng ký</w:t>
       </w:r>
     </w:p>
     <w:p>
@@ -423,11 +427,12 @@
           <w:rPr>
             <w:rStyle w:val="Hyperlink"/>
             <w:rFonts w:ascii="Times New Roman" w:hAnsi="Times New Roman" w:cs="Times New Roman"/>
+            <w:color w:val="FF0000"/>
             <w:sz w:val="28"/>
             <w:szCs w:val="28"/>
             <w:shd w:val="clear" w:color="auto" w:fill="FFFFFF"/>
           </w:rPr>
-          <w:t>http://localhost:8080/api/v1/user/login</w:t>
+          <w:t>http://localhost:8080/api/v1/user/register</w:t>
         </w:r>
       </w:hyperlink>
     </w:p>
@@ -484,15 +489,15 @@
       <w:r>
         <w:rPr>
           <w:rFonts w:ascii="Times New Roman" w:hAnsi="Times New Roman" w:cs="Times New Roman"/>
-          <w:sz w:val="28"/>
-          <w:szCs w:val="28"/>
-        </w:rPr>
-        <w:lastRenderedPageBreak/>
+          <w:noProof/>
+          <w:sz w:val="28"/>
+          <w:szCs w:val="28"/>
+        </w:rPr>
         <w:drawing>
-          <wp:inline distT="0" distB="0" distL="0" distR="0" wp14:anchorId="543692A5" wp14:editId="4CA49CCE">
-            <wp:extent cx="5273497" cy="609653"/>
-            <wp:effectExtent l="0" t="0" r="3810" b="0"/>
-            <wp:docPr id="5" name="Picture 5"/>
+          <wp:inline distT="0" distB="0" distL="0" distR="0" wp14:anchorId="35D7CCF9" wp14:editId="32DF439A">
+            <wp:extent cx="5601185" cy="2804403"/>
+            <wp:effectExtent l="0" t="0" r="0" b="0"/>
+            <wp:docPr id="7" name="Picture 7"/>
             <wp:cNvGraphicFramePr>
               <a:graphicFrameLocks xmlns:a="http://schemas.openxmlformats.org/drawingml/2006/main" noChangeAspect="1"/>
             </wp:cNvGraphicFramePr>
@@ -512,7 +517,7 @@
                   <pic:spPr>
                     <a:xfrm>
                       <a:off x="0" y="0"/>
-                      <a:ext cx="5273497" cy="609653"/>
+                      <a:ext cx="5601185" cy="2804403"/>
                     </a:xfrm>
                     <a:prstGeom prst="rect">
                       <a:avLst/>
@@ -543,7 +548,7 @@
           <w:sz w:val="28"/>
           <w:szCs w:val="28"/>
         </w:rPr>
-        <w:t>Đổi thông tin cá nhân</w:t>
+        <w:t>Đăng nhập</w:t>
       </w:r>
     </w:p>
     <w:p>
@@ -569,21 +574,12 @@
           <w:rPr>
             <w:rStyle w:val="Hyperlink"/>
             <w:rFonts w:ascii="Times New Roman" w:hAnsi="Times New Roman" w:cs="Times New Roman"/>
+            <w:color w:val="FF0000"/>
             <w:sz w:val="28"/>
             <w:szCs w:val="28"/>
             <w:shd w:val="clear" w:color="auto" w:fill="FFFFFF"/>
           </w:rPr>
-          <w:t>http://localhost:8080/api/v1/user/</w:t>
-        </w:r>
-        <w:r>
-          <w:rPr>
-            <w:rStyle w:val="Hyperlink"/>
-            <w:rFonts w:ascii="Times New Roman" w:hAnsi="Times New Roman" w:cs="Times New Roman"/>
-            <w:sz w:val="28"/>
-            <w:szCs w:val="28"/>
-            <w:shd w:val="clear" w:color="auto" w:fill="FFFFFF"/>
-          </w:rPr>
-          <w:t>update/:userId</w:t>
+          <w:t>http://localhost:8080/api/v1/user/login</w:t>
         </w:r>
       </w:hyperlink>
     </w:p>
@@ -605,69 +601,51 @@
           <w:szCs w:val="28"/>
           <w:shd w:val="clear" w:color="auto" w:fill="FFFFFF"/>
         </w:rPr>
-        <w:t>U</w:t>
-      </w:r>
-      <w:r>
-        <w:rPr>
-          <w:rFonts w:ascii="Times New Roman" w:hAnsi="Times New Roman" w:cs="Times New Roman"/>
-          <w:color w:val="212121"/>
-          <w:sz w:val="28"/>
-          <w:szCs w:val="28"/>
-          <w:shd w:val="clear" w:color="auto" w:fill="FFFFFF"/>
-        </w:rPr>
-        <w:t>serId: mã người dùng</w:t>
-      </w:r>
-    </w:p>
-    <w:p>
-      <w:pPr>
-        <w:rPr>
-          <w:rFonts w:ascii="Times New Roman" w:hAnsi="Times New Roman" w:cs="Times New Roman"/>
-          <w:color w:val="212121"/>
-          <w:sz w:val="28"/>
-          <w:szCs w:val="28"/>
-          <w:shd w:val="clear" w:color="auto" w:fill="FFFFFF"/>
-        </w:rPr>
-      </w:pPr>
-      <w:r>
-        <w:rPr>
-          <w:rFonts w:ascii="Times New Roman" w:hAnsi="Times New Roman" w:cs="Times New Roman"/>
-          <w:color w:val="212121"/>
-          <w:sz w:val="28"/>
-          <w:szCs w:val="28"/>
-          <w:shd w:val="clear" w:color="auto" w:fill="FFFFFF"/>
-        </w:rPr>
-        <w:t>I</w:t>
-      </w:r>
-      <w:r>
-        <w:rPr>
-          <w:rFonts w:ascii="Times New Roman" w:hAnsi="Times New Roman" w:cs="Times New Roman"/>
-          <w:color w:val="212121"/>
-          <w:sz w:val="28"/>
-          <w:szCs w:val="28"/>
-          <w:shd w:val="clear" w:color="auto" w:fill="FFFFFF"/>
-        </w:rPr>
-        <w:t xml:space="preserve">nput: </w:t>
-      </w:r>
-    </w:p>
-    <w:p>
-      <w:pPr>
-        <w:rPr>
-          <w:rFonts w:ascii="Times New Roman" w:hAnsi="Times New Roman" w:cs="Times New Roman"/>
-          <w:sz w:val="28"/>
-          <w:szCs w:val="28"/>
-        </w:rPr>
-      </w:pPr>
-      <w:r>
-        <w:rPr>
-          <w:rFonts w:ascii="Times New Roman" w:hAnsi="Times New Roman" w:cs="Times New Roman"/>
+        <w:t>Method: POST</w:t>
+      </w:r>
+    </w:p>
+    <w:p>
+      <w:pPr>
+        <w:rPr>
+          <w:rFonts w:ascii="Times New Roman" w:hAnsi="Times New Roman" w:cs="Times New Roman"/>
+          <w:color w:val="212121"/>
+          <w:sz w:val="28"/>
+          <w:szCs w:val="28"/>
+          <w:shd w:val="clear" w:color="auto" w:fill="FFFFFF"/>
+        </w:rPr>
+      </w:pPr>
+      <w:r>
+        <w:rPr>
+          <w:rFonts w:ascii="Times New Roman" w:hAnsi="Times New Roman" w:cs="Times New Roman"/>
+          <w:color w:val="212121"/>
+          <w:sz w:val="28"/>
+          <w:szCs w:val="28"/>
+          <w:shd w:val="clear" w:color="auto" w:fill="FFFFFF"/>
+        </w:rPr>
+        <w:lastRenderedPageBreak/>
+        <w:t>Input:</w:t>
+      </w:r>
+    </w:p>
+    <w:p>
+      <w:pPr>
+        <w:rPr>
+          <w:rFonts w:ascii="Times New Roman" w:hAnsi="Times New Roman" w:cs="Times New Roman"/>
+          <w:sz w:val="28"/>
+          <w:szCs w:val="28"/>
+        </w:rPr>
+      </w:pPr>
+      <w:r>
+        <w:rPr>
+          <w:rFonts w:ascii="Times New Roman" w:hAnsi="Times New Roman" w:cs="Times New Roman"/>
+          <w:noProof/>
           <w:sz w:val="28"/>
           <w:szCs w:val="28"/>
         </w:rPr>
         <w:drawing>
-          <wp:inline distT="0" distB="0" distL="0" distR="0" wp14:anchorId="167B4017" wp14:editId="11566C34">
-            <wp:extent cx="5639289" cy="1882303"/>
-            <wp:effectExtent l="0" t="0" r="0" b="3810"/>
-            <wp:docPr id="8" name="Picture 8"/>
+          <wp:inline distT="0" distB="0" distL="0" distR="0" wp14:anchorId="543692A5" wp14:editId="4CA49CCE">
+            <wp:extent cx="5273497" cy="609653"/>
+            <wp:effectExtent l="0" t="0" r="3810" b="0"/>
+            <wp:docPr id="5" name="Picture 5"/>
             <wp:cNvGraphicFramePr>
               <a:graphicFrameLocks xmlns:a="http://schemas.openxmlformats.org/drawingml/2006/main" noChangeAspect="1"/>
             </wp:cNvGraphicFramePr>
@@ -687,6 +665,195 @@
                   <pic:spPr>
                     <a:xfrm>
                       <a:off x="0" y="0"/>
+                      <a:ext cx="5273497" cy="609653"/>
+                    </a:xfrm>
+                    <a:prstGeom prst="rect">
+                      <a:avLst/>
+                    </a:prstGeom>
+                  </pic:spPr>
+                </pic:pic>
+              </a:graphicData>
+            </a:graphic>
+          </wp:inline>
+        </w:drawing>
+      </w:r>
+    </w:p>
+    <w:p>
+      <w:pPr>
+        <w:rPr>
+          <w:rFonts w:ascii="Times New Roman" w:hAnsi="Times New Roman" w:cs="Times New Roman"/>
+          <w:b/>
+          <w:bCs/>
+          <w:sz w:val="28"/>
+          <w:szCs w:val="28"/>
+        </w:rPr>
+      </w:pPr>
+      <w:r>
+        <w:rPr>
+          <w:rFonts w:ascii="Times New Roman" w:hAnsi="Times New Roman" w:cs="Times New Roman"/>
+          <w:b/>
+          <w:bCs/>
+          <w:sz w:val="28"/>
+          <w:szCs w:val="28"/>
+        </w:rPr>
+        <w:t>Đổi thông tin cá nhân</w:t>
+      </w:r>
+    </w:p>
+    <w:p>
+      <w:pPr>
+        <w:rPr>
+          <w:rFonts w:ascii="Times New Roman" w:hAnsi="Times New Roman" w:cs="Times New Roman"/>
+          <w:color w:val="0563C1" w:themeColor="hyperlink"/>
+          <w:sz w:val="28"/>
+          <w:szCs w:val="28"/>
+          <w:u w:val="single"/>
+          <w:shd w:val="clear" w:color="auto" w:fill="FFFFFF"/>
+        </w:rPr>
+      </w:pPr>
+      <w:r>
+        <w:rPr>
+          <w:rFonts w:ascii="Times New Roman" w:hAnsi="Times New Roman" w:cs="Times New Roman"/>
+          <w:sz w:val="28"/>
+          <w:szCs w:val="28"/>
+        </w:rPr>
+        <w:t xml:space="preserve">URL: </w:t>
+      </w:r>
+      <w:hyperlink r:id="rId10" w:history="1">
+        <w:r>
+          <w:rPr>
+            <w:rStyle w:val="Hyperlink"/>
+            <w:rFonts w:ascii="Times New Roman" w:hAnsi="Times New Roman" w:cs="Times New Roman"/>
+            <w:color w:val="FF0000"/>
+            <w:sz w:val="28"/>
+            <w:szCs w:val="28"/>
+            <w:shd w:val="clear" w:color="auto" w:fill="FFFFFF"/>
+          </w:rPr>
+          <w:t>http://localhost:8080/api/v1/user/update/:userId</w:t>
+        </w:r>
+      </w:hyperlink>
+    </w:p>
+    <w:p>
+      <w:pPr>
+        <w:rPr>
+          <w:rFonts w:ascii="Times New Roman" w:hAnsi="Times New Roman" w:cs="Times New Roman"/>
+          <w:color w:val="212121"/>
+          <w:sz w:val="28"/>
+          <w:szCs w:val="28"/>
+          <w:shd w:val="clear" w:color="auto" w:fill="FFFFFF"/>
+        </w:rPr>
+      </w:pPr>
+      <w:r>
+        <w:rPr>
+          <w:rFonts w:ascii="Times New Roman" w:hAnsi="Times New Roman" w:cs="Times New Roman"/>
+          <w:color w:val="212121"/>
+          <w:sz w:val="28"/>
+          <w:szCs w:val="28"/>
+          <w:shd w:val="clear" w:color="auto" w:fill="FFFFFF"/>
+        </w:rPr>
+        <w:t>Method: PUT</w:t>
+      </w:r>
+    </w:p>
+    <w:p>
+      <w:pPr>
+        <w:rPr>
+          <w:rFonts w:ascii="Times New Roman" w:hAnsi="Times New Roman" w:cs="Times New Roman"/>
+          <w:color w:val="212121"/>
+          <w:sz w:val="28"/>
+          <w:szCs w:val="28"/>
+          <w:shd w:val="clear" w:color="auto" w:fill="FFFFFF"/>
+        </w:rPr>
+      </w:pPr>
+      <w:r>
+        <w:rPr>
+          <w:rFonts w:ascii="Times New Roman" w:hAnsi="Times New Roman" w:cs="Times New Roman"/>
+          <w:color w:val="212121"/>
+          <w:sz w:val="28"/>
+          <w:szCs w:val="28"/>
+          <w:shd w:val="clear" w:color="auto" w:fill="FFFFFF"/>
+        </w:rPr>
+        <w:t>U</w:t>
+      </w:r>
+      <w:r>
+        <w:rPr>
+          <w:rFonts w:ascii="Times New Roman" w:hAnsi="Times New Roman" w:cs="Times New Roman"/>
+          <w:color w:val="212121"/>
+          <w:sz w:val="28"/>
+          <w:szCs w:val="28"/>
+          <w:shd w:val="clear" w:color="auto" w:fill="FFFFFF"/>
+        </w:rPr>
+        <w:t>serId: mã người dùng</w:t>
+      </w:r>
+    </w:p>
+    <w:p>
+      <w:pPr>
+        <w:rPr>
+          <w:rFonts w:ascii="Times New Roman" w:hAnsi="Times New Roman" w:cs="Times New Roman"/>
+          <w:color w:val="212121"/>
+          <w:sz w:val="28"/>
+          <w:szCs w:val="28"/>
+          <w:shd w:val="clear" w:color="auto" w:fill="FFFFFF"/>
+        </w:rPr>
+      </w:pPr>
+      <w:r>
+        <w:rPr>
+          <w:rFonts w:ascii="Times New Roman" w:hAnsi="Times New Roman" w:cs="Times New Roman"/>
+          <w:color w:val="212121"/>
+          <w:sz w:val="28"/>
+          <w:szCs w:val="28"/>
+          <w:shd w:val="clear" w:color="auto" w:fill="FFFFFF"/>
+        </w:rPr>
+        <w:t>I</w:t>
+      </w:r>
+      <w:r>
+        <w:rPr>
+          <w:rFonts w:ascii="Times New Roman" w:hAnsi="Times New Roman" w:cs="Times New Roman"/>
+          <w:color w:val="212121"/>
+          <w:sz w:val="28"/>
+          <w:szCs w:val="28"/>
+          <w:shd w:val="clear" w:color="auto" w:fill="FFFFFF"/>
+        </w:rPr>
+        <w:t xml:space="preserve">nput: </w:t>
+      </w:r>
+    </w:p>
+    <w:p>
+      <w:pPr>
+        <w:rPr>
+          <w:rFonts w:ascii="Times New Roman" w:hAnsi="Times New Roman" w:cs="Times New Roman"/>
+          <w:sz w:val="28"/>
+          <w:szCs w:val="28"/>
+        </w:rPr>
+      </w:pPr>
+      <w:r>
+        <w:rPr>
+          <w:rFonts w:ascii="Times New Roman" w:hAnsi="Times New Roman" w:cs="Times New Roman"/>
+          <w:noProof/>
+          <w:sz w:val="28"/>
+          <w:szCs w:val="28"/>
+        </w:rPr>
+        <w:drawing>
+          <wp:inline distT="0" distB="0" distL="0" distR="0" wp14:anchorId="167B4017" wp14:editId="11566C34">
+            <wp:extent cx="5639289" cy="1882303"/>
+            <wp:effectExtent l="0" t="0" r="0" b="3810"/>
+            <wp:docPr id="8" name="Picture 8"/>
+            <wp:cNvGraphicFramePr>
+              <a:graphicFrameLocks xmlns:a="http://schemas.openxmlformats.org/drawingml/2006/main" noChangeAspect="1"/>
+            </wp:cNvGraphicFramePr>
+            <a:graphic xmlns:a="http://schemas.openxmlformats.org/drawingml/2006/main">
+              <a:graphicData uri="http://schemas.openxmlformats.org/drawingml/2006/picture">
+                <pic:pic xmlns:pic="http://schemas.openxmlformats.org/drawingml/2006/picture">
+                  <pic:nvPicPr>
+                    <pic:cNvPr id="1" name=""/>
+                    <pic:cNvPicPr/>
+                  </pic:nvPicPr>
+                  <pic:blipFill>
+                    <a:blip r:embed="rId11"/>
+                    <a:stretch>
+                      <a:fillRect/>
+                    </a:stretch>
+                  </pic:blipFill>
+                  <pic:spPr>
+                    <a:xfrm>
+                      <a:off x="0" y="0"/>
                       <a:ext cx="5639289" cy="1882303"/>
                     </a:xfrm>
                     <a:prstGeom prst="rect">
@@ -737,7 +904,7 @@
         </w:rPr>
         <w:t xml:space="preserve">URL: </w:t>
       </w:r>
-      <w:hyperlink r:id="rId10" w:history="1">
+      <w:hyperlink r:id="rId12" w:history="1">
         <w:r>
           <w:rPr>
             <w:rStyle w:val="Hyperlink"/>
@@ -854,7 +1021,7 @@
         </w:rPr>
         <w:t xml:space="preserve">URL: </w:t>
       </w:r>
-      <w:hyperlink r:id="rId11" w:history="1">
+      <w:hyperlink r:id="rId13" w:history="1">
         <w:r>
           <w:rPr>
             <w:rStyle w:val="Hyperlink"/>
@@ -939,9 +1106,10 @@
           <w:sz w:val="28"/>
           <w:szCs w:val="28"/>
         </w:rPr>
+        <w:lastRenderedPageBreak/>
         <w:t xml:space="preserve">URL: </w:t>
       </w:r>
-      <w:hyperlink r:id="rId12" w:history="1">
+      <w:hyperlink r:id="rId14" w:history="1">
         <w:r>
           <w:rPr>
             <w:rStyle w:val="Hyperlink"/>
@@ -988,7 +1156,6 @@
           <w:sz w:val="28"/>
           <w:szCs w:val="28"/>
         </w:rPr>
-        <w:lastRenderedPageBreak/>
         <w:t>Gợi ý công thức phổ biến trong tuần</w:t>
       </w:r>
     </w:p>
@@ -1029,7 +1196,7 @@
         </w:rPr>
         <w:t xml:space="preserve">URL: </w:t>
       </w:r>
-      <w:hyperlink r:id="rId13" w:history="1">
+      <w:hyperlink r:id="rId15" w:history="1">
         <w:r>
           <w:rPr>
             <w:rStyle w:val="Hyperlink"/>
@@ -1261,7 +1428,7 @@
         </w:rPr>
         <w:t xml:space="preserve">URL: </w:t>
       </w:r>
-      <w:hyperlink r:id="rId14" w:history="1">
+      <w:hyperlink r:id="rId16" w:history="1">
         <w:r>
           <w:rPr>
             <w:rStyle w:val="Hyperlink"/>
@@ -1359,27 +1526,158 @@
           <w:sz w:val="28"/>
           <w:szCs w:val="28"/>
         </w:rPr>
-        <w:t>URL: http://localhost:8080/api/v1/recipe/updatePrivacyRecipe/:id</w:t>
-      </w:r>
-    </w:p>
-    <w:p>
-      <w:pPr>
-        <w:rPr>
-          <w:rFonts w:ascii="Times New Roman" w:hAnsi="Times New Roman" w:cs="Times New Roman"/>
-          <w:b/>
-          <w:bCs/>
-          <w:sz w:val="28"/>
-          <w:szCs w:val="28"/>
-        </w:rPr>
-      </w:pPr>
-      <w:r>
-        <w:rPr>
-          <w:rFonts w:ascii="Times New Roman" w:hAnsi="Times New Roman" w:cs="Times New Roman"/>
-          <w:b/>
-          <w:bCs/>
-          <w:sz w:val="28"/>
-          <w:szCs w:val="28"/>
-        </w:rPr>
+        <w:t xml:space="preserve">URL: </w:t>
+      </w:r>
+      <w:hyperlink r:id="rId17" w:history="1">
+        <w:r>
+          <w:rPr>
+            <w:rStyle w:val="Hyperlink"/>
+            <w:rFonts w:ascii="Times New Roman" w:hAnsi="Times New Roman" w:cs="Times New Roman"/>
+            <w:sz w:val="28"/>
+            <w:szCs w:val="28"/>
+          </w:rPr>
+          <w:t>http://localhost:8080/api/v1/recipe/updatePrivacyRecipe/:id</w:t>
+        </w:r>
+      </w:hyperlink>
+    </w:p>
+    <w:p>
+      <w:pPr>
+        <w:rPr>
+          <w:rFonts w:ascii="Times New Roman" w:hAnsi="Times New Roman" w:cs="Times New Roman"/>
+          <w:sz w:val="28"/>
+          <w:szCs w:val="28"/>
+        </w:rPr>
+      </w:pPr>
+      <w:r>
+        <w:rPr>
+          <w:rFonts w:ascii="Times New Roman" w:hAnsi="Times New Roman" w:cs="Times New Roman"/>
+          <w:sz w:val="28"/>
+          <w:szCs w:val="28"/>
+        </w:rPr>
+        <w:t>Method: PUT</w:t>
+      </w:r>
+    </w:p>
+    <w:p>
+      <w:pPr>
+        <w:rPr>
+          <w:rFonts w:ascii="Times New Roman" w:hAnsi="Times New Roman" w:cs="Times New Roman"/>
+          <w:sz w:val="28"/>
+          <w:szCs w:val="28"/>
+        </w:rPr>
+      </w:pPr>
+      <w:r>
+        <w:rPr>
+          <w:rFonts w:ascii="Times New Roman" w:hAnsi="Times New Roman" w:cs="Times New Roman"/>
+          <w:sz w:val="28"/>
+          <w:szCs w:val="28"/>
+        </w:rPr>
+        <w:t xml:space="preserve">Input: </w:t>
+      </w:r>
+    </w:p>
+    <w:p>
+      <w:pPr>
+        <w:rPr>
+          <w:rFonts w:ascii="Times New Roman" w:hAnsi="Times New Roman" w:cs="Times New Roman"/>
+          <w:sz w:val="28"/>
+          <w:szCs w:val="28"/>
+        </w:rPr>
+      </w:pPr>
+      <w:r>
+        <w:rPr>
+          <w:rFonts w:ascii="Times New Roman" w:hAnsi="Times New Roman" w:cs="Times New Roman"/>
+          <w:noProof/>
+          <w:sz w:val="28"/>
+          <w:szCs w:val="28"/>
+        </w:rPr>
+        <w:drawing>
+          <wp:inline distT="0" distB="0" distL="0" distR="0" wp14:anchorId="557E2124" wp14:editId="62CA377F">
+            <wp:extent cx="5608806" cy="312447"/>
+            <wp:effectExtent l="0" t="0" r="0" b="0"/>
+            <wp:docPr id="6" name="Picture 6"/>
+            <wp:cNvGraphicFramePr>
+              <a:graphicFrameLocks xmlns:a="http://schemas.openxmlformats.org/drawingml/2006/main" noChangeAspect="1"/>
+            </wp:cNvGraphicFramePr>
+            <a:graphic xmlns:a="http://schemas.openxmlformats.org/drawingml/2006/main">
+              <a:graphicData uri="http://schemas.openxmlformats.org/drawingml/2006/picture">
+                <pic:pic xmlns:pic="http://schemas.openxmlformats.org/drawingml/2006/picture">
+                  <pic:nvPicPr>
+                    <pic:cNvPr id="1" name=""/>
+                    <pic:cNvPicPr/>
+                  </pic:nvPicPr>
+                  <pic:blipFill>
+                    <a:blip r:embed="rId18"/>
+                    <a:stretch>
+                      <a:fillRect/>
+                    </a:stretch>
+                  </pic:blipFill>
+                  <pic:spPr>
+                    <a:xfrm>
+                      <a:off x="0" y="0"/>
+                      <a:ext cx="5608806" cy="312447"/>
+                    </a:xfrm>
+                    <a:prstGeom prst="rect">
+                      <a:avLst/>
+                    </a:prstGeom>
+                  </pic:spPr>
+                </pic:pic>
+              </a:graphicData>
+            </a:graphic>
+          </wp:inline>
+        </w:drawing>
+      </w:r>
+    </w:p>
+    <w:p>
+      <w:pPr>
+        <w:rPr>
+          <w:rFonts w:ascii="Times New Roman" w:hAnsi="Times New Roman" w:cs="Times New Roman"/>
+          <w:sz w:val="28"/>
+          <w:szCs w:val="28"/>
+        </w:rPr>
+      </w:pPr>
+      <w:r>
+        <w:rPr>
+          <w:rFonts w:ascii="Times New Roman" w:hAnsi="Times New Roman" w:cs="Times New Roman"/>
+          <w:sz w:val="28"/>
+          <w:szCs w:val="28"/>
+        </w:rPr>
+        <w:t xml:space="preserve">VD: </w:t>
+      </w:r>
+      <w:r>
+        <w:rPr>
+          <w:rFonts w:ascii="Times New Roman" w:hAnsi="Times New Roman" w:cs="Times New Roman"/>
+          <w:sz w:val="28"/>
+          <w:szCs w:val="28"/>
+        </w:rPr>
+        <w:t>http://localhost:8080/api/v1/recipe/updatePrivacyRecipe/</w:t>
+      </w:r>
+      <w:r>
+        <w:rPr>
+          <w:rFonts w:ascii="Times New Roman" w:hAnsi="Times New Roman" w:cs="Times New Roman"/>
+          <w:sz w:val="28"/>
+          <w:szCs w:val="28"/>
+        </w:rPr>
+        <w:t>4</w:t>
+      </w:r>
+    </w:p>
+    <w:p>
+      <w:pPr>
+        <w:rPr>
+          <w:rFonts w:ascii="Times New Roman" w:hAnsi="Times New Roman" w:cs="Times New Roman"/>
+          <w:b/>
+          <w:bCs/>
+          <w:sz w:val="28"/>
+          <w:szCs w:val="28"/>
+        </w:rPr>
+      </w:pPr>
+      <w:r>
+        <w:rPr>
+          <w:rFonts w:ascii="Times New Roman" w:hAnsi="Times New Roman" w:cs="Times New Roman"/>
+          <w:b/>
+          <w:bCs/>
+          <w:sz w:val="28"/>
+          <w:szCs w:val="28"/>
+        </w:rPr>
+        <w:lastRenderedPageBreak/>
         <w:t>Xem công thức</w:t>
       </w:r>
     </w:p>
@@ -1399,7 +1697,7 @@
         </w:rPr>
         <w:t xml:space="preserve">URL: </w:t>
       </w:r>
-      <w:hyperlink r:id="rId15" w:history="1">
+      <w:hyperlink r:id="rId19" w:history="1">
         <w:r>
           <w:rPr>
             <w:rStyle w:val="Hyperlink"/>
@@ -1461,7 +1759,7 @@
         </w:rPr>
         <w:t xml:space="preserve">VD: </w:t>
       </w:r>
-      <w:hyperlink r:id="rId16" w:history="1">
+      <w:hyperlink r:id="rId20" w:history="1">
         <w:r>
           <w:rPr>
             <w:rStyle w:val="Hyperlink"/>
@@ -1536,20 +1834,29 @@
           <w:sz w:val="28"/>
           <w:szCs w:val="28"/>
         </w:rPr>
-        <w:lastRenderedPageBreak/>
         <w:t xml:space="preserve">URL: </w:t>
       </w:r>
-      <w:hyperlink r:id="rId17" w:history="1">
+      <w:hyperlink r:id="rId21" w:history="1">
         <w:r>
           <w:rPr>
             <w:rStyle w:val="Hyperlink"/>
             <w:rFonts w:ascii="Times New Roman" w:hAnsi="Times New Roman" w:cs="Times New Roman"/>
+            <w:color w:val="FF0000"/>
             <w:sz w:val="28"/>
             <w:szCs w:val="28"/>
           </w:rPr>
-          <w:t>http://localhost:8080/api/v1/favorite/create/:id</w:t>
+          <w:t>http://localhost:8080/api/v1/favorite/create/:recipeId</w:t>
         </w:r>
       </w:hyperlink>
+      <w:r>
+        <w:rPr>
+          <w:rFonts w:ascii="Times New Roman" w:hAnsi="Times New Roman" w:cs="Times New Roman"/>
+          <w:color w:val="FF0000"/>
+          <w:sz w:val="28"/>
+          <w:szCs w:val="28"/>
+        </w:rPr>
+        <w:t>/:userId</w:t>
+      </w:r>
     </w:p>
     <w:p>
       <w:pPr>
@@ -1582,6 +1889,14 @@
           <w:sz w:val="28"/>
           <w:szCs w:val="28"/>
         </w:rPr>
+        <w:t>recipe</w:t>
+      </w:r>
+      <w:r>
+        <w:rPr>
+          <w:rFonts w:ascii="Times New Roman" w:hAnsi="Times New Roman" w:cs="Times New Roman"/>
+          <w:sz w:val="28"/>
+          <w:szCs w:val="28"/>
+        </w:rPr>
         <w:t>Id: mã công thức</w:t>
       </w:r>
     </w:p>
@@ -1599,8 +1914,33 @@
           <w:sz w:val="28"/>
           <w:szCs w:val="28"/>
         </w:rPr>
+        <w:t>userId: mã người dùng</w:t>
+      </w:r>
+    </w:p>
+    <w:p>
+      <w:pPr>
+        <w:rPr>
+          <w:rFonts w:ascii="Times New Roman" w:hAnsi="Times New Roman" w:cs="Times New Roman"/>
+          <w:sz w:val="28"/>
+          <w:szCs w:val="28"/>
+        </w:rPr>
+      </w:pPr>
+      <w:r>
+        <w:rPr>
+          <w:rFonts w:ascii="Times New Roman" w:hAnsi="Times New Roman" w:cs="Times New Roman"/>
+          <w:sz w:val="28"/>
+          <w:szCs w:val="28"/>
+        </w:rPr>
         <w:t>VD: http://localhost:8080/api/v1/favorite/create/2</w:t>
       </w:r>
+      <w:r>
+        <w:rPr>
+          <w:rFonts w:ascii="Times New Roman" w:hAnsi="Times New Roman" w:cs="Times New Roman"/>
+          <w:sz w:val="28"/>
+          <w:szCs w:val="28"/>
+        </w:rPr>
+        <w:t>/2</w:t>
+      </w:r>
     </w:p>
     <w:p>
       <w:pPr>
@@ -1639,11 +1979,12 @@
         </w:rPr>
         <w:t xml:space="preserve">URL: </w:t>
       </w:r>
-      <w:hyperlink r:id="rId18" w:history="1">
+      <w:hyperlink r:id="rId22" w:history="1">
         <w:r>
           <w:rPr>
             <w:rStyle w:val="Hyperlink"/>
             <w:rFonts w:ascii="Times New Roman" w:hAnsi="Times New Roman" w:cs="Times New Roman"/>
+            <w:color w:val="FF0000"/>
             <w:sz w:val="28"/>
             <w:szCs w:val="28"/>
           </w:rPr>
@@ -1778,11 +2119,12 @@
         </w:rPr>
         <w:t xml:space="preserve">URL: </w:t>
       </w:r>
-      <w:hyperlink r:id="rId19" w:history="1">
+      <w:hyperlink r:id="rId23" w:history="1">
         <w:r>
           <w:rPr>
             <w:rStyle w:val="Hyperlink"/>
             <w:rFonts w:ascii="Times New Roman" w:hAnsi="Times New Roman" w:cs="Times New Roman"/>
+            <w:color w:val="FF0000"/>
             <w:sz w:val="28"/>
             <w:szCs w:val="28"/>
             <w:shd w:val="clear" w:color="auto" w:fill="FFFFFF"/>
@@ -1790,6 +2132,17 @@
           <w:t>http://localhost:8080/api/v1/recipeList/createRecipeList</w:t>
         </w:r>
       </w:hyperlink>
+      <w:r>
+        <w:rPr>
+          <w:rStyle w:val="Hyperlink"/>
+          <w:rFonts w:ascii="Times New Roman" w:hAnsi="Times New Roman" w:cs="Times New Roman"/>
+          <w:color w:val="FF0000"/>
+          <w:sz w:val="28"/>
+          <w:szCs w:val="28"/>
+          <w:shd w:val="clear" w:color="auto" w:fill="FFFFFF"/>
+        </w:rPr>
+        <w:t>/:userId</w:t>
+      </w:r>
     </w:p>
     <w:p>
       <w:pPr>
@@ -1810,6 +2163,27 @@
           <w:shd w:val="clear" w:color="auto" w:fill="FFFFFF"/>
         </w:rPr>
         <w:t>Method: POST</w:t>
+      </w:r>
+    </w:p>
+    <w:p>
+      <w:pPr>
+        <w:rPr>
+          <w:rFonts w:ascii="Times New Roman" w:hAnsi="Times New Roman" w:cs="Times New Roman"/>
+          <w:color w:val="212121"/>
+          <w:sz w:val="28"/>
+          <w:szCs w:val="28"/>
+          <w:shd w:val="clear" w:color="auto" w:fill="FFFFFF"/>
+        </w:rPr>
+      </w:pPr>
+      <w:r>
+        <w:rPr>
+          <w:rFonts w:ascii="Times New Roman" w:hAnsi="Times New Roman" w:cs="Times New Roman"/>
+          <w:color w:val="212121"/>
+          <w:sz w:val="28"/>
+          <w:szCs w:val="28"/>
+          <w:shd w:val="clear" w:color="auto" w:fill="FFFFFF"/>
+        </w:rPr>
+        <w:t>userId: mã người dùng</w:t>
       </w:r>
     </w:p>
     <w:p>
@@ -1864,7 +2238,7 @@
                     <pic:cNvPicPr/>
                   </pic:nvPicPr>
                   <pic:blipFill>
-                    <a:blip r:embed="rId20"/>
+                    <a:blip r:embed="rId24"/>
                     <a:stretch>
                       <a:fillRect/>
                     </a:stretch>
@@ -1942,9 +2316,10 @@
           <w:sz w:val="28"/>
           <w:szCs w:val="28"/>
         </w:rPr>
+        <w:lastRenderedPageBreak/>
         <w:t xml:space="preserve">URL: </w:t>
       </w:r>
-      <w:hyperlink r:id="rId21" w:history="1">
+      <w:hyperlink r:id="rId25" w:history="1">
         <w:r>
           <w:rPr>
             <w:rStyle w:val="Hyperlink"/>
@@ -2051,7 +2426,7 @@
                     <pic:cNvPicPr/>
                   </pic:nvPicPr>
                   <pic:blipFill>
-                    <a:blip r:embed="rId22"/>
+                    <a:blip r:embed="rId26"/>
                     <a:stretch>
                       <a:fillRect/>
                     </a:stretch>
@@ -2131,18 +2506,30 @@
         </w:rPr>
         <w:t xml:space="preserve">URL: </w:t>
       </w:r>
-      <w:hyperlink r:id="rId23" w:history="1">
+      <w:hyperlink r:id="rId27" w:history="1">
         <w:r>
           <w:rPr>
             <w:rStyle w:val="Hyperlink"/>
             <w:rFonts w:ascii="Times New Roman" w:hAnsi="Times New Roman" w:cs="Times New Roman"/>
+            <w:color w:val="4472C4" w:themeColor="accent1"/>
             <w:sz w:val="28"/>
             <w:szCs w:val="28"/>
             <w:shd w:val="clear" w:color="auto" w:fill="FFFFFF"/>
           </w:rPr>
-          <w:t>http://localhost:8080/api/v1/recipeList/deleteRecipeList/:id</w:t>
+          <w:t>http://localhost:8080/api/v1/recipeList/deleteRecipeList/:recipeListId</w:t>
         </w:r>
       </w:hyperlink>
+      <w:r>
+        <w:rPr>
+          <w:rFonts w:ascii="Times New Roman" w:hAnsi="Times New Roman" w:cs="Times New Roman"/>
+          <w:color w:val="4472C4" w:themeColor="accent1"/>
+          <w:sz w:val="28"/>
+          <w:szCs w:val="28"/>
+          <w:u w:val="single"/>
+          <w:shd w:val="clear" w:color="auto" w:fill="FFFFFF"/>
+        </w:rPr>
+        <w:t>/:recipeId</w:t>
+      </w:r>
     </w:p>
     <w:p>
       <w:pPr>
@@ -2183,7 +2570,16 @@
           <w:szCs w:val="28"/>
           <w:shd w:val="clear" w:color="auto" w:fill="FFFFFF"/>
         </w:rPr>
-        <w:lastRenderedPageBreak/>
+        <w:t>recipeList</w:t>
+      </w:r>
+      <w:r>
+        <w:rPr>
+          <w:rFonts w:ascii="Times New Roman" w:hAnsi="Times New Roman" w:cs="Times New Roman"/>
+          <w:color w:val="212121"/>
+          <w:sz w:val="28"/>
+          <w:szCs w:val="28"/>
+          <w:shd w:val="clear" w:color="auto" w:fill="FFFFFF"/>
+        </w:rPr>
         <w:t>Id: mã danh sách công thức</w:t>
       </w:r>
     </w:p>
@@ -2191,6 +2587,27 @@
       <w:pPr>
         <w:rPr>
           <w:rFonts w:ascii="Times New Roman" w:hAnsi="Times New Roman" w:cs="Times New Roman"/>
+          <w:color w:val="212121"/>
+          <w:sz w:val="28"/>
+          <w:szCs w:val="28"/>
+          <w:shd w:val="clear" w:color="auto" w:fill="FFFFFF"/>
+        </w:rPr>
+      </w:pPr>
+      <w:r>
+        <w:rPr>
+          <w:rFonts w:ascii="Times New Roman" w:hAnsi="Times New Roman" w:cs="Times New Roman"/>
+          <w:color w:val="212121"/>
+          <w:sz w:val="28"/>
+          <w:szCs w:val="28"/>
+          <w:shd w:val="clear" w:color="auto" w:fill="FFFFFF"/>
+        </w:rPr>
+        <w:t>recipeId: mã công thức</w:t>
+      </w:r>
+    </w:p>
+    <w:p>
+      <w:pPr>
+        <w:rPr>
+          <w:rFonts w:ascii="Times New Roman" w:hAnsi="Times New Roman" w:cs="Times New Roman"/>
           <w:b/>
           <w:bCs/>
           <w:sz w:val="28"/>
@@ -2224,7 +2641,167 @@
         </w:rPr>
         <w:t xml:space="preserve">URL: </w:t>
       </w:r>
-      <w:hyperlink r:id="rId24" w:history="1">
+      <w:hyperlink r:id="rId28" w:history="1">
+        <w:r>
+          <w:rPr>
+            <w:rStyle w:val="Hyperlink"/>
+            <w:rFonts w:ascii="Times New Roman" w:hAnsi="Times New Roman" w:cs="Times New Roman"/>
+            <w:color w:val="4472C4" w:themeColor="accent1"/>
+            <w:sz w:val="28"/>
+            <w:szCs w:val="28"/>
+          </w:rPr>
+          <w:t>http://localhost:8080/api/v1/recipeList/createRecipe/:recipeListId/:recipe</w:t>
+        </w:r>
+      </w:hyperlink>
+      <w:r>
+        <w:rPr>
+          <w:rFonts w:ascii="Times New Roman" w:hAnsi="Times New Roman" w:cs="Times New Roman"/>
+          <w:color w:val="4472C4" w:themeColor="accent1"/>
+          <w:sz w:val="28"/>
+          <w:szCs w:val="28"/>
+          <w:u w:val="single"/>
+        </w:rPr>
+        <w:t>Id</w:t>
+      </w:r>
+    </w:p>
+    <w:p>
+      <w:pPr>
+        <w:rPr>
+          <w:rFonts w:ascii="Times New Roman" w:hAnsi="Times New Roman" w:cs="Times New Roman"/>
+          <w:sz w:val="28"/>
+          <w:szCs w:val="28"/>
+        </w:rPr>
+      </w:pPr>
+      <w:r>
+        <w:rPr>
+          <w:rFonts w:ascii="Times New Roman" w:hAnsi="Times New Roman" w:cs="Times New Roman"/>
+          <w:sz w:val="28"/>
+          <w:szCs w:val="28"/>
+        </w:rPr>
+        <w:t>Method: Post</w:t>
+      </w:r>
+    </w:p>
+    <w:p>
+      <w:pPr>
+        <w:rPr>
+          <w:rFonts w:ascii="Times New Roman" w:hAnsi="Times New Roman" w:cs="Times New Roman"/>
+          <w:sz w:val="28"/>
+          <w:szCs w:val="28"/>
+        </w:rPr>
+      </w:pPr>
+      <w:r>
+        <w:rPr>
+          <w:rFonts w:ascii="Times New Roman" w:hAnsi="Times New Roman" w:cs="Times New Roman"/>
+          <w:sz w:val="28"/>
+          <w:szCs w:val="28"/>
+        </w:rPr>
+        <w:t>recipeList</w:t>
+      </w:r>
+      <w:r>
+        <w:rPr>
+          <w:rFonts w:ascii="Times New Roman" w:hAnsi="Times New Roman" w:cs="Times New Roman"/>
+          <w:sz w:val="28"/>
+          <w:szCs w:val="28"/>
+        </w:rPr>
+        <w:t>Id: mã danh sách công thức</w:t>
+      </w:r>
+    </w:p>
+    <w:p>
+      <w:pPr>
+        <w:rPr>
+          <w:rFonts w:ascii="Times New Roman" w:hAnsi="Times New Roman" w:cs="Times New Roman"/>
+          <w:sz w:val="28"/>
+          <w:szCs w:val="28"/>
+        </w:rPr>
+      </w:pPr>
+      <w:r>
+        <w:rPr>
+          <w:rFonts w:ascii="Times New Roman" w:hAnsi="Times New Roman" w:cs="Times New Roman"/>
+          <w:sz w:val="28"/>
+          <w:szCs w:val="28"/>
+        </w:rPr>
+        <w:t>r</w:t>
+      </w:r>
+      <w:r>
+        <w:rPr>
+          <w:rFonts w:ascii="Times New Roman" w:hAnsi="Times New Roman" w:cs="Times New Roman"/>
+          <w:sz w:val="28"/>
+          <w:szCs w:val="28"/>
+        </w:rPr>
+        <w:t>ecipe</w:t>
+      </w:r>
+      <w:r>
+        <w:rPr>
+          <w:rFonts w:ascii="Times New Roman" w:hAnsi="Times New Roman" w:cs="Times New Roman"/>
+          <w:sz w:val="28"/>
+          <w:szCs w:val="28"/>
+        </w:rPr>
+        <w:t>Id</w:t>
+      </w:r>
+      <w:r>
+        <w:rPr>
+          <w:rFonts w:ascii="Times New Roman" w:hAnsi="Times New Roman" w:cs="Times New Roman"/>
+          <w:sz w:val="28"/>
+          <w:szCs w:val="28"/>
+        </w:rPr>
+        <w:t>: mã công thức</w:t>
+      </w:r>
+    </w:p>
+    <w:p>
+      <w:pPr>
+        <w:rPr>
+          <w:rFonts w:ascii="Times New Roman" w:hAnsi="Times New Roman" w:cs="Times New Roman"/>
+          <w:sz w:val="28"/>
+          <w:szCs w:val="28"/>
+        </w:rPr>
+      </w:pPr>
+      <w:r>
+        <w:rPr>
+          <w:rFonts w:ascii="Times New Roman" w:hAnsi="Times New Roman" w:cs="Times New Roman"/>
+          <w:sz w:val="28"/>
+          <w:szCs w:val="28"/>
+        </w:rPr>
+        <w:t>VD: http://localhost:8080/api/v1/recipeList/createRecipe/1/8</w:t>
+      </w:r>
+    </w:p>
+    <w:p>
+      <w:pPr>
+        <w:rPr>
+          <w:rFonts w:ascii="Times New Roman" w:hAnsi="Times New Roman" w:cs="Times New Roman"/>
+          <w:b/>
+          <w:bCs/>
+          <w:sz w:val="28"/>
+          <w:szCs w:val="28"/>
+        </w:rPr>
+      </w:pPr>
+      <w:r>
+        <w:rPr>
+          <w:rFonts w:ascii="Times New Roman" w:hAnsi="Times New Roman" w:cs="Times New Roman"/>
+          <w:b/>
+          <w:bCs/>
+          <w:sz w:val="28"/>
+          <w:szCs w:val="28"/>
+        </w:rPr>
+        <w:t>Bỏ lưu công thức vào danh sách</w:t>
+      </w:r>
+    </w:p>
+    <w:p>
+      <w:pPr>
+        <w:rPr>
+          <w:rFonts w:ascii="Times New Roman" w:hAnsi="Times New Roman" w:cs="Times New Roman"/>
+          <w:sz w:val="28"/>
+          <w:szCs w:val="28"/>
+        </w:rPr>
+      </w:pPr>
+      <w:r>
+        <w:rPr>
+          <w:rFonts w:ascii="Times New Roman" w:hAnsi="Times New Roman" w:cs="Times New Roman"/>
+          <w:sz w:val="28"/>
+          <w:szCs w:val="28"/>
+        </w:rPr>
+        <w:t xml:space="preserve">URL: </w:t>
+      </w:r>
+      <w:hyperlink r:id="rId29" w:history="1">
         <w:r>
           <w:rPr>
             <w:rStyle w:val="Hyperlink"/>
@@ -2232,7 +2809,7 @@
             <w:sz w:val="28"/>
             <w:szCs w:val="28"/>
           </w:rPr>
-          <w:t>http://localhost:8080/api/v1/recipeList/createRecipe/:id/:idRecipe</w:t>
+          <w:t xml:space="preserve">http://localhost:8080/api/v1/recipeList/deleteRecipe/:recipeListId/:recipeId </w:t>
         </w:r>
       </w:hyperlink>
     </w:p>
@@ -2250,17 +2827,25 @@
           <w:sz w:val="28"/>
           <w:szCs w:val="28"/>
         </w:rPr>
-        <w:t>Method: Post</w:t>
-      </w:r>
-    </w:p>
-    <w:p>
-      <w:pPr>
-        <w:rPr>
-          <w:rFonts w:ascii="Times New Roman" w:hAnsi="Times New Roman" w:cs="Times New Roman"/>
-          <w:sz w:val="28"/>
-          <w:szCs w:val="28"/>
-        </w:rPr>
-      </w:pPr>
+        <w:t>Method: DELETE</w:t>
+      </w:r>
+    </w:p>
+    <w:p>
+      <w:pPr>
+        <w:rPr>
+          <w:rFonts w:ascii="Times New Roman" w:hAnsi="Times New Roman" w:cs="Times New Roman"/>
+          <w:sz w:val="28"/>
+          <w:szCs w:val="28"/>
+        </w:rPr>
+      </w:pPr>
+      <w:r>
+        <w:rPr>
+          <w:rFonts w:ascii="Times New Roman" w:hAnsi="Times New Roman" w:cs="Times New Roman"/>
+          <w:sz w:val="28"/>
+          <w:szCs w:val="28"/>
+        </w:rPr>
+        <w:t>recipeList</w:t>
+      </w:r>
       <w:r>
         <w:rPr>
           <w:rFonts w:ascii="Times New Roman" w:hAnsi="Times New Roman" w:cs="Times New Roman"/>
@@ -2284,53 +2869,79 @@
           <w:sz w:val="28"/>
           <w:szCs w:val="28"/>
         </w:rPr>
-        <w:t>idRecipe: mã công thức</w:t>
-      </w:r>
-    </w:p>
-    <w:p>
-      <w:pPr>
-        <w:rPr>
-          <w:rFonts w:ascii="Times New Roman" w:hAnsi="Times New Roman" w:cs="Times New Roman"/>
-          <w:sz w:val="28"/>
-          <w:szCs w:val="28"/>
-        </w:rPr>
-      </w:pPr>
-      <w:r>
-        <w:rPr>
-          <w:rFonts w:ascii="Times New Roman" w:hAnsi="Times New Roman" w:cs="Times New Roman"/>
-          <w:sz w:val="28"/>
-          <w:szCs w:val="28"/>
-        </w:rPr>
-        <w:t>VD: http://localhost:8080/api/v1/recipeList/createRecipe/1/8</w:t>
-      </w:r>
-    </w:p>
-    <w:p>
-      <w:pPr>
-        <w:rPr>
-          <w:rFonts w:ascii="Times New Roman" w:hAnsi="Times New Roman" w:cs="Times New Roman"/>
-          <w:b/>
-          <w:bCs/>
-          <w:sz w:val="28"/>
-          <w:szCs w:val="28"/>
-        </w:rPr>
-      </w:pPr>
-      <w:r>
-        <w:rPr>
-          <w:rFonts w:ascii="Times New Roman" w:hAnsi="Times New Roman" w:cs="Times New Roman"/>
-          <w:b/>
-          <w:bCs/>
-          <w:sz w:val="28"/>
-          <w:szCs w:val="28"/>
-        </w:rPr>
-        <w:t>Bỏ lưu công thức vào danh sách</w:t>
-      </w:r>
-    </w:p>
-    <w:p>
-      <w:pPr>
-        <w:rPr>
-          <w:rFonts w:ascii="Times New Roman" w:hAnsi="Times New Roman" w:cs="Times New Roman"/>
-          <w:sz w:val="28"/>
-          <w:szCs w:val="28"/>
+        <w:t>r</w:t>
+      </w:r>
+      <w:r>
+        <w:rPr>
+          <w:rFonts w:ascii="Times New Roman" w:hAnsi="Times New Roman" w:cs="Times New Roman"/>
+          <w:sz w:val="28"/>
+          <w:szCs w:val="28"/>
+        </w:rPr>
+        <w:t>ecipe</w:t>
+      </w:r>
+      <w:r>
+        <w:rPr>
+          <w:rFonts w:ascii="Times New Roman" w:hAnsi="Times New Roman" w:cs="Times New Roman"/>
+          <w:sz w:val="28"/>
+          <w:szCs w:val="28"/>
+        </w:rPr>
+        <w:t>Id</w:t>
+      </w:r>
+      <w:r>
+        <w:rPr>
+          <w:rFonts w:ascii="Times New Roman" w:hAnsi="Times New Roman" w:cs="Times New Roman"/>
+          <w:sz w:val="28"/>
+          <w:szCs w:val="28"/>
+        </w:rPr>
+        <w:t>: mã công thức</w:t>
+      </w:r>
+    </w:p>
+    <w:p>
+      <w:pPr>
+        <w:rPr>
+          <w:rFonts w:ascii="Times New Roman" w:hAnsi="Times New Roman" w:cs="Times New Roman"/>
+          <w:sz w:val="28"/>
+          <w:szCs w:val="28"/>
+        </w:rPr>
+      </w:pPr>
+      <w:r>
+        <w:rPr>
+          <w:rFonts w:ascii="Times New Roman" w:hAnsi="Times New Roman" w:cs="Times New Roman"/>
+          <w:sz w:val="28"/>
+          <w:szCs w:val="28"/>
+        </w:rPr>
+        <w:t>VD: http://localhost:8080/api/v1/recipeList/ deleteRecipe /1/8</w:t>
+      </w:r>
+    </w:p>
+    <w:p>
+      <w:pPr>
+        <w:rPr>
+          <w:rFonts w:ascii="Times New Roman" w:hAnsi="Times New Roman" w:cs="Times New Roman"/>
+          <w:b/>
+          <w:bCs/>
+          <w:sz w:val="28"/>
+          <w:szCs w:val="28"/>
+        </w:rPr>
+      </w:pPr>
+      <w:r>
+        <w:rPr>
+          <w:rFonts w:ascii="Times New Roman" w:hAnsi="Times New Roman" w:cs="Times New Roman"/>
+          <w:b/>
+          <w:bCs/>
+          <w:sz w:val="28"/>
+          <w:szCs w:val="28"/>
+        </w:rPr>
+        <w:t>Thêm bình luận</w:t>
+      </w:r>
+    </w:p>
+    <w:p>
+      <w:pPr>
+        <w:rPr>
+          <w:rFonts w:ascii="Times New Roman" w:hAnsi="Times New Roman" w:cs="Times New Roman"/>
+          <w:color w:val="212121"/>
+          <w:sz w:val="28"/>
+          <w:szCs w:val="28"/>
+          <w:shd w:val="clear" w:color="auto" w:fill="FFFFFF"/>
         </w:rPr>
       </w:pPr>
       <w:r>
@@ -2341,156 +2952,50 @@
         </w:rPr>
         <w:t xml:space="preserve">URL: </w:t>
       </w:r>
-      <w:hyperlink r:id="rId25" w:history="1">
+      <w:hyperlink r:id="rId30" w:history="1">
         <w:r>
           <w:rPr>
             <w:rStyle w:val="Hyperlink"/>
             <w:rFonts w:ascii="Times New Roman" w:hAnsi="Times New Roman" w:cs="Times New Roman"/>
-            <w:sz w:val="28"/>
-            <w:szCs w:val="28"/>
-          </w:rPr>
-          <w:t>http://localhost:8080/api/v1/recipeList/deleteRecipe/:id/:idRecipe</w:t>
-        </w:r>
-      </w:hyperlink>
-    </w:p>
-    <w:p>
-      <w:pPr>
-        <w:rPr>
-          <w:rFonts w:ascii="Times New Roman" w:hAnsi="Times New Roman" w:cs="Times New Roman"/>
-          <w:sz w:val="28"/>
-          <w:szCs w:val="28"/>
-        </w:rPr>
-      </w:pPr>
-      <w:r>
-        <w:rPr>
-          <w:rFonts w:ascii="Times New Roman" w:hAnsi="Times New Roman" w:cs="Times New Roman"/>
-          <w:sz w:val="28"/>
-          <w:szCs w:val="28"/>
-        </w:rPr>
-        <w:t>Method: DELETE</w:t>
-      </w:r>
-    </w:p>
-    <w:p>
-      <w:pPr>
-        <w:rPr>
-          <w:rFonts w:ascii="Times New Roman" w:hAnsi="Times New Roman" w:cs="Times New Roman"/>
-          <w:sz w:val="28"/>
-          <w:szCs w:val="28"/>
-        </w:rPr>
-      </w:pPr>
-      <w:r>
-        <w:rPr>
-          <w:rFonts w:ascii="Times New Roman" w:hAnsi="Times New Roman" w:cs="Times New Roman"/>
-          <w:sz w:val="28"/>
-          <w:szCs w:val="28"/>
-        </w:rPr>
-        <w:t>Id: mã danh sách công thức</w:t>
-      </w:r>
-    </w:p>
-    <w:p>
-      <w:pPr>
-        <w:rPr>
-          <w:rFonts w:ascii="Times New Roman" w:hAnsi="Times New Roman" w:cs="Times New Roman"/>
-          <w:sz w:val="28"/>
-          <w:szCs w:val="28"/>
-        </w:rPr>
-      </w:pPr>
-      <w:r>
-        <w:rPr>
-          <w:rFonts w:ascii="Times New Roman" w:hAnsi="Times New Roman" w:cs="Times New Roman"/>
-          <w:sz w:val="28"/>
-          <w:szCs w:val="28"/>
-        </w:rPr>
-        <w:t>idRecipe: mã công thức</w:t>
-      </w:r>
-    </w:p>
-    <w:p>
-      <w:pPr>
-        <w:rPr>
-          <w:rFonts w:ascii="Times New Roman" w:hAnsi="Times New Roman" w:cs="Times New Roman"/>
-          <w:sz w:val="28"/>
-          <w:szCs w:val="28"/>
-        </w:rPr>
-      </w:pPr>
-      <w:r>
-        <w:rPr>
-          <w:rFonts w:ascii="Times New Roman" w:hAnsi="Times New Roman" w:cs="Times New Roman"/>
-          <w:sz w:val="28"/>
-          <w:szCs w:val="28"/>
-        </w:rPr>
-        <w:t>VD: http://localhost:8080/api/v1/recipeList/ deleteRecipe /1/8</w:t>
-      </w:r>
-    </w:p>
-    <w:p>
-      <w:pPr>
-        <w:rPr>
-          <w:rFonts w:ascii="Times New Roman" w:hAnsi="Times New Roman" w:cs="Times New Roman"/>
-          <w:b/>
-          <w:bCs/>
-          <w:sz w:val="28"/>
-          <w:szCs w:val="28"/>
-        </w:rPr>
-      </w:pPr>
-      <w:r>
-        <w:rPr>
-          <w:rFonts w:ascii="Times New Roman" w:hAnsi="Times New Roman" w:cs="Times New Roman"/>
-          <w:b/>
-          <w:bCs/>
-          <w:sz w:val="28"/>
-          <w:szCs w:val="28"/>
-        </w:rPr>
-        <w:t>Thêm bình luận</w:t>
-      </w:r>
-    </w:p>
-    <w:p>
-      <w:pPr>
-        <w:rPr>
-          <w:rFonts w:ascii="Times New Roman" w:hAnsi="Times New Roman" w:cs="Times New Roman"/>
-          <w:color w:val="212121"/>
-          <w:sz w:val="28"/>
-          <w:szCs w:val="28"/>
-          <w:shd w:val="clear" w:color="auto" w:fill="FFFFFF"/>
-        </w:rPr>
-      </w:pPr>
-      <w:r>
-        <w:rPr>
-          <w:rFonts w:ascii="Times New Roman" w:hAnsi="Times New Roman" w:cs="Times New Roman"/>
-          <w:sz w:val="28"/>
-          <w:szCs w:val="28"/>
-        </w:rPr>
-        <w:t xml:space="preserve">URL: </w:t>
-      </w:r>
-      <w:hyperlink r:id="rId26" w:history="1">
-        <w:r>
-          <w:rPr>
-            <w:rStyle w:val="Hyperlink"/>
-            <w:rFonts w:ascii="Times New Roman" w:hAnsi="Times New Roman" w:cs="Times New Roman"/>
+            <w:color w:val="FF0000"/>
             <w:sz w:val="28"/>
             <w:szCs w:val="28"/>
             <w:shd w:val="clear" w:color="auto" w:fill="FFFFFF"/>
           </w:rPr>
-          <w:t>http://localhost:8080/api/v1/comment/deleteComment/:id</w:t>
+          <w:t>http://localhost:8080/api/v1/comment/deleteComment/:userId</w:t>
         </w:r>
       </w:hyperlink>
-    </w:p>
-    <w:p>
-      <w:pPr>
-        <w:rPr>
-          <w:rFonts w:ascii="Times New Roman" w:hAnsi="Times New Roman" w:cs="Times New Roman"/>
-          <w:color w:val="212121"/>
-          <w:sz w:val="28"/>
-          <w:szCs w:val="28"/>
-          <w:shd w:val="clear" w:color="auto" w:fill="FFFFFF"/>
-        </w:rPr>
-      </w:pPr>
-      <w:r>
-        <w:rPr>
-          <w:rFonts w:ascii="Times New Roman" w:hAnsi="Times New Roman" w:cs="Times New Roman"/>
-          <w:color w:val="212121"/>
-          <w:sz w:val="28"/>
-          <w:szCs w:val="28"/>
-          <w:shd w:val="clear" w:color="auto" w:fill="FFFFFF"/>
-        </w:rPr>
+      <w:r>
+        <w:rPr>
+          <w:rFonts w:ascii="Times New Roman" w:hAnsi="Times New Roman" w:cs="Times New Roman"/>
+          <w:color w:val="FF0000"/>
+          <w:sz w:val="28"/>
+          <w:szCs w:val="28"/>
+          <w:u w:val="single"/>
+          <w:shd w:val="clear" w:color="auto" w:fill="FFFFFF"/>
+        </w:rPr>
+        <w:t>/:recipeId</w:t>
+      </w:r>
+    </w:p>
+    <w:p>
+      <w:pPr>
+        <w:rPr>
+          <w:rFonts w:ascii="Times New Roman" w:hAnsi="Times New Roman" w:cs="Times New Roman"/>
+          <w:color w:val="212121"/>
+          <w:sz w:val="28"/>
+          <w:szCs w:val="28"/>
+          <w:shd w:val="clear" w:color="auto" w:fill="FFFFFF"/>
+        </w:rPr>
+      </w:pPr>
+      <w:r>
+        <w:rPr>
+          <w:rFonts w:ascii="Times New Roman" w:hAnsi="Times New Roman" w:cs="Times New Roman"/>
+          <w:color w:val="212121"/>
+          <w:sz w:val="28"/>
+          <w:szCs w:val="28"/>
+          <w:shd w:val="clear" w:color="auto" w:fill="FFFFFF"/>
+        </w:rPr>
+        <w:lastRenderedPageBreak/>
         <w:t>Method: POST</w:t>
       </w:r>
     </w:p>
@@ -2512,7 +3017,38 @@
           <w:szCs w:val="28"/>
           <w:shd w:val="clear" w:color="auto" w:fill="FFFFFF"/>
         </w:rPr>
+        <w:t>recipe</w:t>
+      </w:r>
+      <w:r>
+        <w:rPr>
+          <w:rFonts w:ascii="Times New Roman" w:hAnsi="Times New Roman" w:cs="Times New Roman"/>
+          <w:color w:val="212121"/>
+          <w:sz w:val="28"/>
+          <w:szCs w:val="28"/>
+          <w:shd w:val="clear" w:color="auto" w:fill="FFFFFF"/>
+        </w:rPr>
         <w:t>Id: mã công thức</w:t>
+      </w:r>
+    </w:p>
+    <w:p>
+      <w:pPr>
+        <w:rPr>
+          <w:rFonts w:ascii="Times New Roman" w:hAnsi="Times New Roman" w:cs="Times New Roman"/>
+          <w:color w:val="212121"/>
+          <w:sz w:val="28"/>
+          <w:szCs w:val="28"/>
+          <w:shd w:val="clear" w:color="auto" w:fill="FFFFFF"/>
+        </w:rPr>
+      </w:pPr>
+      <w:r>
+        <w:rPr>
+          <w:rFonts w:ascii="Times New Roman" w:hAnsi="Times New Roman" w:cs="Times New Roman"/>
+          <w:color w:val="212121"/>
+          <w:sz w:val="28"/>
+          <w:szCs w:val="28"/>
+          <w:shd w:val="clear" w:color="auto" w:fill="FFFFFF"/>
+        </w:rPr>
+        <w:t>userId: mã người dùng</w:t>
       </w:r>
     </w:p>
     <w:p>
@@ -2567,7 +3103,7 @@
                     <pic:cNvPicPr/>
                   </pic:nvPicPr>
                   <pic:blipFill>
-                    <a:blip r:embed="rId27"/>
+                    <a:blip r:embed="rId31"/>
                     <a:stretch>
                       <a:fillRect/>
                     </a:stretch>
@@ -2614,6 +3150,16 @@
         </w:rPr>
         <w:t>http://localhost:8080/api/v1/comment/deleteComment/2</w:t>
       </w:r>
+      <w:r>
+        <w:rPr>
+          <w:rFonts w:ascii="Times New Roman" w:hAnsi="Times New Roman" w:cs="Times New Roman"/>
+          <w:color w:val="212121"/>
+          <w:sz w:val="28"/>
+          <w:szCs w:val="28"/>
+          <w:shd w:val="clear" w:color="auto" w:fill="FFFFFF"/>
+        </w:rPr>
+        <w:t>/4</w:t>
+      </w:r>
     </w:p>
     <w:p>
       <w:pPr>
@@ -2654,11 +3200,12 @@
         </w:rPr>
         <w:t xml:space="preserve">URL: </w:t>
       </w:r>
-      <w:hyperlink r:id="rId28" w:history="1">
+      <w:hyperlink r:id="rId32" w:history="1">
         <w:r>
           <w:rPr>
             <w:rStyle w:val="Hyperlink"/>
             <w:rFonts w:ascii="Times New Roman" w:hAnsi="Times New Roman" w:cs="Times New Roman"/>
+            <w:color w:val="FF0000"/>
             <w:sz w:val="28"/>
             <w:szCs w:val="28"/>
             <w:shd w:val="clear" w:color="auto" w:fill="FFFFFF"/>
@@ -2727,7 +3274,6 @@
           <w:szCs w:val="28"/>
           <w:shd w:val="clear" w:color="auto" w:fill="FFFFFF"/>
         </w:rPr>
-        <w:lastRenderedPageBreak/>
         <w:t>recipeId: mã công thức</w:t>
       </w:r>
     </w:p>
@@ -2783,7 +3329,7 @@
                     <pic:cNvPicPr/>
                   </pic:nvPicPr>
                   <pic:blipFill>
-                    <a:blip r:embed="rId27"/>
+                    <a:blip r:embed="rId31"/>
                     <a:stretch>
                       <a:fillRect/>
                     </a:stretch>
@@ -2856,7 +3402,7 @@
       <w:pPr>
         <w:rPr>
           <w:rFonts w:ascii="Times New Roman" w:hAnsi="Times New Roman" w:cs="Times New Roman"/>
-          <w:color w:val="212121"/>
+          <w:color w:val="FF0000"/>
           <w:sz w:val="28"/>
           <w:szCs w:val="28"/>
           <w:shd w:val="clear" w:color="auto" w:fill="FFFFFF"/>
@@ -2870,11 +3416,12 @@
         </w:rPr>
         <w:t xml:space="preserve">URL: </w:t>
       </w:r>
-      <w:hyperlink r:id="rId29" w:history="1">
+      <w:hyperlink r:id="rId33" w:history="1">
         <w:r>
           <w:rPr>
             <w:rStyle w:val="Hyperlink"/>
             <w:rFonts w:ascii="Times New Roman" w:hAnsi="Times New Roman" w:cs="Times New Roman"/>
+            <w:color w:val="FF0000"/>
             <w:sz w:val="28"/>
             <w:szCs w:val="28"/>
             <w:shd w:val="clear" w:color="auto" w:fill="FFFFFF"/>
@@ -3010,7 +3557,7 @@
         </w:rPr>
         <w:t xml:space="preserve">URL: </w:t>
       </w:r>
-      <w:hyperlink r:id="rId30" w:history="1">
+      <w:hyperlink r:id="rId34" w:history="1">
         <w:r>
           <w:rPr>
             <w:rStyle w:val="Hyperlink"/>
@@ -3053,6 +3600,7 @@
           <w:sz w:val="28"/>
           <w:szCs w:val="28"/>
         </w:rPr>
+        <w:lastRenderedPageBreak/>
         <w:t>Id: mã người dùng</w:t>
       </w:r>
     </w:p>
@@ -3098,25 +3646,35 @@
       <w:pPr>
         <w:rPr>
           <w:rFonts w:ascii="Times New Roman" w:hAnsi="Times New Roman" w:cs="Times New Roman"/>
-          <w:color w:val="212121"/>
-          <w:sz w:val="28"/>
-          <w:szCs w:val="28"/>
-          <w:shd w:val="clear" w:color="auto" w:fill="FFFFFF"/>
-        </w:rPr>
-      </w:pPr>
-      <w:r>
-        <w:rPr>
-          <w:rFonts w:ascii="Times New Roman" w:hAnsi="Times New Roman" w:cs="Times New Roman"/>
-          <w:sz w:val="28"/>
-          <w:szCs w:val="28"/>
-        </w:rPr>
-        <w:t xml:space="preserve">URL: </w:t>
-      </w:r>
-      <w:hyperlink r:id="rId31" w:history="1">
+          <w:color w:val="FF0000"/>
+          <w:sz w:val="28"/>
+          <w:szCs w:val="28"/>
+          <w:shd w:val="clear" w:color="auto" w:fill="FFFFFF"/>
+        </w:rPr>
+      </w:pPr>
+      <w:r>
+        <w:rPr>
+          <w:rFonts w:ascii="Times New Roman" w:hAnsi="Times New Roman" w:cs="Times New Roman"/>
+          <w:sz w:val="28"/>
+          <w:szCs w:val="28"/>
+        </w:rPr>
+        <w:t>URL:</w:t>
+      </w:r>
+      <w:r>
+        <w:rPr>
+          <w:rFonts w:ascii="Times New Roman" w:hAnsi="Times New Roman" w:cs="Times New Roman"/>
+          <w:color w:val="FF0000"/>
+          <w:sz w:val="28"/>
+          <w:szCs w:val="28"/>
+        </w:rPr>
+        <w:t xml:space="preserve"> </w:t>
+      </w:r>
+      <w:hyperlink r:id="rId35" w:history="1">
         <w:r>
           <w:rPr>
             <w:rStyle w:val="Hyperlink"/>
             <w:rFonts w:ascii="Times New Roman" w:hAnsi="Times New Roman" w:cs="Times New Roman"/>
+            <w:color w:val="FF0000"/>
             <w:sz w:val="28"/>
             <w:szCs w:val="28"/>
             <w:shd w:val="clear" w:color="auto" w:fill="FFFFFF"/>
@@ -3127,6 +3685,7 @@
           <w:rPr>
             <w:rStyle w:val="Hyperlink"/>
             <w:rFonts w:ascii="Times New Roman" w:hAnsi="Times New Roman" w:cs="Times New Roman"/>
+            <w:color w:val="FF0000"/>
             <w:sz w:val="28"/>
             <w:szCs w:val="28"/>
           </w:rPr>
@@ -3136,6 +3695,7 @@
           <w:rPr>
             <w:rStyle w:val="Hyperlink"/>
             <w:rFonts w:ascii="Times New Roman" w:hAnsi="Times New Roman" w:cs="Times New Roman"/>
+            <w:color w:val="FF0000"/>
             <w:sz w:val="28"/>
             <w:szCs w:val="28"/>
             <w:shd w:val="clear" w:color="auto" w:fill="FFFFFF"/>
@@ -3265,13 +3825,23 @@
           <w:sz w:val="28"/>
           <w:szCs w:val="28"/>
         </w:rPr>
-        <w:t xml:space="preserve">URL: </w:t>
-      </w:r>
-      <w:hyperlink r:id="rId32" w:history="1">
+        <w:t>URL:</w:t>
+      </w:r>
+      <w:r>
+        <w:rPr>
+          <w:rFonts w:ascii="Times New Roman" w:hAnsi="Times New Roman" w:cs="Times New Roman"/>
+          <w:color w:val="FF0000"/>
+          <w:sz w:val="28"/>
+          <w:szCs w:val="28"/>
+        </w:rPr>
+        <w:t xml:space="preserve"> </w:t>
+      </w:r>
+      <w:hyperlink r:id="rId36" w:history="1">
         <w:r>
           <w:rPr>
             <w:rStyle w:val="Hyperlink"/>
             <w:rFonts w:ascii="Times New Roman" w:hAnsi="Times New Roman" w:cs="Times New Roman"/>
+            <w:color w:val="FF0000"/>
             <w:sz w:val="28"/>
             <w:szCs w:val="28"/>
             <w:shd w:val="clear" w:color="auto" w:fill="FFFFFF"/>
@@ -3319,7 +3889,6 @@
           <w:szCs w:val="28"/>
           <w:shd w:val="clear" w:color="auto" w:fill="FFFFFF"/>
         </w:rPr>
-        <w:lastRenderedPageBreak/>
         <w:t>userIdFollow: mã người dùng follow</w:t>
       </w:r>
     </w:p>

</xml_diff>

<commit_message>
Update new script, data
</commit_message>
<xml_diff>
--- a/document/API.docx
+++ b/document/API.docx
@@ -163,6 +163,7 @@
           <w:rFonts w:ascii="Times New Roman" w:hAnsi="Times New Roman" w:cs="Times New Roman"/>
           <w:b/>
           <w:bCs/>
+          <w:noProof/>
           <w:color w:val="FF0000"/>
           <w:sz w:val="28"/>
           <w:szCs w:val="28"/>
@@ -269,6 +270,7 @@
           <w:rFonts w:ascii="Times New Roman" w:hAnsi="Times New Roman" w:cs="Times New Roman"/>
           <w:b/>
           <w:bCs/>
+          <w:noProof/>
           <w:color w:val="FF0000"/>
           <w:sz w:val="28"/>
           <w:szCs w:val="28"/>
@@ -427,12 +429,11 @@
           <w:rPr>
             <w:rStyle w:val="Hyperlink"/>
             <w:rFonts w:ascii="Times New Roman" w:hAnsi="Times New Roman" w:cs="Times New Roman"/>
-            <w:color w:val="FF0000"/>
             <w:sz w:val="28"/>
             <w:szCs w:val="28"/>
             <w:shd w:val="clear" w:color="auto" w:fill="FFFFFF"/>
           </w:rPr>
-          <w:t>http://localhost:8080/api/v1/user/register</w:t>
+          <w:t>http://localhost:8080/api/v1/auth/register</w:t>
         </w:r>
       </w:hyperlink>
     </w:p>
@@ -489,15 +490,14 @@
       <w:r>
         <w:rPr>
           <w:rFonts w:ascii="Times New Roman" w:hAnsi="Times New Roman" w:cs="Times New Roman"/>
-          <w:noProof/>
           <w:sz w:val="28"/>
           <w:szCs w:val="28"/>
         </w:rPr>
         <w:drawing>
-          <wp:inline distT="0" distB="0" distL="0" distR="0" wp14:anchorId="35D7CCF9" wp14:editId="32DF439A">
-            <wp:extent cx="5601185" cy="2804403"/>
+          <wp:inline distT="0" distB="0" distL="0" distR="0" wp14:anchorId="3E275BC5" wp14:editId="0B65F0E8">
+            <wp:extent cx="5943600" cy="2515870"/>
             <wp:effectExtent l="0" t="0" r="0" b="0"/>
-            <wp:docPr id="7" name="Picture 7"/>
+            <wp:docPr id="10" name="Picture 10"/>
             <wp:cNvGraphicFramePr>
               <a:graphicFrameLocks xmlns:a="http://schemas.openxmlformats.org/drawingml/2006/main" noChangeAspect="1"/>
             </wp:cNvGraphicFramePr>
@@ -517,7 +517,7 @@
                   <pic:spPr>
                     <a:xfrm>
                       <a:off x="0" y="0"/>
-                      <a:ext cx="5601185" cy="2804403"/>
+                      <a:ext cx="5943600" cy="2515870"/>
                     </a:xfrm>
                     <a:prstGeom prst="rect">
                       <a:avLst/>
@@ -574,12 +574,11 @@
           <w:rPr>
             <w:rStyle w:val="Hyperlink"/>
             <w:rFonts w:ascii="Times New Roman" w:hAnsi="Times New Roman" w:cs="Times New Roman"/>
-            <w:color w:val="FF0000"/>
             <w:sz w:val="28"/>
             <w:szCs w:val="28"/>
             <w:shd w:val="clear" w:color="auto" w:fill="FFFFFF"/>
           </w:rPr>
-          <w:t>http://localhost:8080/api/v1/user/login</w:t>
+          <w:t>http://localhost:8080/api/v1/auth/login</w:t>
         </w:r>
       </w:hyperlink>
     </w:p>
@@ -622,25 +621,25 @@
           <w:szCs w:val="28"/>
           <w:shd w:val="clear" w:color="auto" w:fill="FFFFFF"/>
         </w:rPr>
+        <w:t>Input:</w:t>
+      </w:r>
+    </w:p>
+    <w:p>
+      <w:pPr>
+        <w:rPr>
+          <w:rFonts w:ascii="Times New Roman" w:hAnsi="Times New Roman" w:cs="Times New Roman"/>
+          <w:sz w:val="28"/>
+          <w:szCs w:val="28"/>
+        </w:rPr>
+      </w:pPr>
+      <w:r>
+        <w:rPr>
+          <w:rFonts w:ascii="Times New Roman" w:hAnsi="Times New Roman" w:cs="Times New Roman"/>
+          <w:noProof/>
+          <w:sz w:val="28"/>
+          <w:szCs w:val="28"/>
+        </w:rPr>
         <w:lastRenderedPageBreak/>
-        <w:t>Input:</w:t>
-      </w:r>
-    </w:p>
-    <w:p>
-      <w:pPr>
-        <w:rPr>
-          <w:rFonts w:ascii="Times New Roman" w:hAnsi="Times New Roman" w:cs="Times New Roman"/>
-          <w:sz w:val="28"/>
-          <w:szCs w:val="28"/>
-        </w:rPr>
-      </w:pPr>
-      <w:r>
-        <w:rPr>
-          <w:rFonts w:ascii="Times New Roman" w:hAnsi="Times New Roman" w:cs="Times New Roman"/>
-          <w:noProof/>
-          <w:sz w:val="28"/>
-          <w:szCs w:val="28"/>
-        </w:rPr>
         <w:drawing>
           <wp:inline distT="0" distB="0" distL="0" distR="0" wp14:anchorId="543692A5" wp14:editId="4CA49CCE">
             <wp:extent cx="5273497" cy="609653"/>
@@ -1106,7 +1105,6 @@
           <w:sz w:val="28"/>
           <w:szCs w:val="28"/>
         </w:rPr>
-        <w:lastRenderedPageBreak/>
         <w:t xml:space="preserve">URL: </w:t>
       </w:r>
       <w:hyperlink r:id="rId14" w:history="1">
@@ -1135,6 +1133,7 @@
           <w:sz w:val="28"/>
           <w:szCs w:val="28"/>
         </w:rPr>
+        <w:lastRenderedPageBreak/>
         <w:t>Method: GET</w:t>
       </w:r>
     </w:p>
@@ -1677,24 +1676,24 @@
           <w:sz w:val="28"/>
           <w:szCs w:val="28"/>
         </w:rPr>
+        <w:t>Xem công thức</w:t>
+      </w:r>
+    </w:p>
+    <w:p>
+      <w:pPr>
+        <w:rPr>
+          <w:rFonts w:ascii="Times New Roman" w:hAnsi="Times New Roman" w:cs="Times New Roman"/>
+          <w:sz w:val="28"/>
+          <w:szCs w:val="28"/>
+        </w:rPr>
+      </w:pPr>
+      <w:r>
+        <w:rPr>
+          <w:rFonts w:ascii="Times New Roman" w:hAnsi="Times New Roman" w:cs="Times New Roman"/>
+          <w:sz w:val="28"/>
+          <w:szCs w:val="28"/>
+        </w:rPr>
         <w:lastRenderedPageBreak/>
-        <w:t>Xem công thức</w:t>
-      </w:r>
-    </w:p>
-    <w:p>
-      <w:pPr>
-        <w:rPr>
-          <w:rFonts w:ascii="Times New Roman" w:hAnsi="Times New Roman" w:cs="Times New Roman"/>
-          <w:sz w:val="28"/>
-          <w:szCs w:val="28"/>
-        </w:rPr>
-      </w:pPr>
-      <w:r>
-        <w:rPr>
-          <w:rFonts w:ascii="Times New Roman" w:hAnsi="Times New Roman" w:cs="Times New Roman"/>
-          <w:sz w:val="28"/>
-          <w:szCs w:val="28"/>
-        </w:rPr>
         <w:t xml:space="preserve">URL: </w:t>
       </w:r>
       <w:hyperlink r:id="rId19" w:history="1">
@@ -1841,22 +1840,13 @@
           <w:rPr>
             <w:rStyle w:val="Hyperlink"/>
             <w:rFonts w:ascii="Times New Roman" w:hAnsi="Times New Roman" w:cs="Times New Roman"/>
-            <w:color w:val="FF0000"/>
+            <w:color w:val="000000" w:themeColor="text1"/>
             <w:sz w:val="28"/>
             <w:szCs w:val="28"/>
           </w:rPr>
           <w:t>http://localhost:8080/api/v1/favorite/create/:recipeId</w:t>
         </w:r>
       </w:hyperlink>
-      <w:r>
-        <w:rPr>
-          <w:rFonts w:ascii="Times New Roman" w:hAnsi="Times New Roman" w:cs="Times New Roman"/>
-          <w:color w:val="FF0000"/>
-          <w:sz w:val="28"/>
-          <w:szCs w:val="28"/>
-        </w:rPr>
-        <w:t>/:userId</w:t>
-      </w:r>
     </w:p>
     <w:p>
       <w:pPr>
@@ -1914,33 +1904,8 @@
           <w:sz w:val="28"/>
           <w:szCs w:val="28"/>
         </w:rPr>
-        <w:t>userId: mã người dùng</w:t>
-      </w:r>
-    </w:p>
-    <w:p>
-      <w:pPr>
-        <w:rPr>
-          <w:rFonts w:ascii="Times New Roman" w:hAnsi="Times New Roman" w:cs="Times New Roman"/>
-          <w:sz w:val="28"/>
-          <w:szCs w:val="28"/>
-        </w:rPr>
-      </w:pPr>
-      <w:r>
-        <w:rPr>
-          <w:rFonts w:ascii="Times New Roman" w:hAnsi="Times New Roman" w:cs="Times New Roman"/>
-          <w:sz w:val="28"/>
-          <w:szCs w:val="28"/>
-        </w:rPr>
         <w:t>VD: http://localhost:8080/api/v1/favorite/create/2</w:t>
       </w:r>
-      <w:r>
-        <w:rPr>
-          <w:rFonts w:ascii="Times New Roman" w:hAnsi="Times New Roman" w:cs="Times New Roman"/>
-          <w:sz w:val="28"/>
-          <w:szCs w:val="28"/>
-        </w:rPr>
-        <w:t>/2</w:t>
-      </w:r>
     </w:p>
     <w:p>
       <w:pPr>
@@ -1977,18 +1942,27 @@
           <w:sz w:val="28"/>
           <w:szCs w:val="28"/>
         </w:rPr>
-        <w:t xml:space="preserve">URL: </w:t>
+        <w:t>URL:</w:t>
+      </w:r>
+      <w:r>
+        <w:rPr>
+          <w:rFonts w:ascii="Times New Roman" w:hAnsi="Times New Roman" w:cs="Times New Roman"/>
+          <w:color w:val="000000" w:themeColor="text1"/>
+          <w:sz w:val="28"/>
+          <w:szCs w:val="28"/>
+        </w:rPr>
+        <w:t xml:space="preserve"> </w:t>
       </w:r>
       <w:hyperlink r:id="rId22" w:history="1">
         <w:r>
           <w:rPr>
             <w:rStyle w:val="Hyperlink"/>
             <w:rFonts w:ascii="Times New Roman" w:hAnsi="Times New Roman" w:cs="Times New Roman"/>
-            <w:color w:val="FF0000"/>
+            <w:color w:val="000000" w:themeColor="text1"/>
             <w:sz w:val="28"/>
             <w:szCs w:val="28"/>
           </w:rPr>
-          <w:t>http://localhost:8080/api/v1/favorite/delete/:recipeId/:userId</w:t>
+          <w:t>http://localhost:8080/api/v1/favorite/delete/:recipeId/</w:t>
         </w:r>
       </w:hyperlink>
     </w:p>
@@ -2040,24 +2014,7 @@
           <w:sz w:val="28"/>
           <w:szCs w:val="28"/>
         </w:rPr>
-        <w:t>userId: mã người dùng</w:t>
-      </w:r>
-    </w:p>
-    <w:p>
-      <w:pPr>
-        <w:rPr>
-          <w:rFonts w:ascii="Times New Roman" w:hAnsi="Times New Roman" w:cs="Times New Roman"/>
-          <w:sz w:val="28"/>
-          <w:szCs w:val="28"/>
-        </w:rPr>
-      </w:pPr>
-      <w:r>
-        <w:rPr>
-          <w:rFonts w:ascii="Times New Roman" w:hAnsi="Times New Roman" w:cs="Times New Roman"/>
-          <w:sz w:val="28"/>
-          <w:szCs w:val="28"/>
-        </w:rPr>
-        <w:t>VD: http://localhost:8080/api/v1/favorite/delete/8/2</w:t>
+        <w:t>VD: http://localhost:8080/api/v1/favorite/delete/8</w:t>
       </w:r>
     </w:p>
     <w:p>
@@ -2124,7 +2081,7 @@
           <w:rPr>
             <w:rStyle w:val="Hyperlink"/>
             <w:rFonts w:ascii="Times New Roman" w:hAnsi="Times New Roman" w:cs="Times New Roman"/>
-            <w:color w:val="FF0000"/>
+            <w:color w:val="000000" w:themeColor="text1"/>
             <w:sz w:val="28"/>
             <w:szCs w:val="28"/>
             <w:shd w:val="clear" w:color="auto" w:fill="FFFFFF"/>
@@ -2136,12 +2093,12 @@
         <w:rPr>
           <w:rStyle w:val="Hyperlink"/>
           <w:rFonts w:ascii="Times New Roman" w:hAnsi="Times New Roman" w:cs="Times New Roman"/>
-          <w:color w:val="FF0000"/>
-          <w:sz w:val="28"/>
-          <w:szCs w:val="28"/>
-          <w:shd w:val="clear" w:color="auto" w:fill="FFFFFF"/>
-        </w:rPr>
-        <w:t>/:userId</w:t>
+          <w:color w:val="000000" w:themeColor="text1"/>
+          <w:sz w:val="28"/>
+          <w:szCs w:val="28"/>
+          <w:shd w:val="clear" w:color="auto" w:fill="FFFFFF"/>
+        </w:rPr>
+        <w:t>/</w:t>
       </w:r>
     </w:p>
     <w:p>
@@ -2163,27 +2120,6 @@
           <w:shd w:val="clear" w:color="auto" w:fill="FFFFFF"/>
         </w:rPr>
         <w:t>Method: POST</w:t>
-      </w:r>
-    </w:p>
-    <w:p>
-      <w:pPr>
-        <w:rPr>
-          <w:rFonts w:ascii="Times New Roman" w:hAnsi="Times New Roman" w:cs="Times New Roman"/>
-          <w:color w:val="212121"/>
-          <w:sz w:val="28"/>
-          <w:szCs w:val="28"/>
-          <w:shd w:val="clear" w:color="auto" w:fill="FFFFFF"/>
-        </w:rPr>
-      </w:pPr>
-      <w:r>
-        <w:rPr>
-          <w:rFonts w:ascii="Times New Roman" w:hAnsi="Times New Roman" w:cs="Times New Roman"/>
-          <w:color w:val="212121"/>
-          <w:sz w:val="28"/>
-          <w:szCs w:val="28"/>
-          <w:shd w:val="clear" w:color="auto" w:fill="FFFFFF"/>
-        </w:rPr>
-        <w:t>userId: mã người dùng</w:t>
       </w:r>
     </w:p>
     <w:p>
@@ -2316,7 +2252,6 @@
           <w:sz w:val="28"/>
           <w:szCs w:val="28"/>
         </w:rPr>
-        <w:lastRenderedPageBreak/>
         <w:t xml:space="preserve">URL: </w:t>
       </w:r>
       <w:hyperlink r:id="rId25" w:history="1">
@@ -2410,6 +2345,7 @@
           <w:sz w:val="28"/>
           <w:szCs w:val="28"/>
         </w:rPr>
+        <w:lastRenderedPageBreak/>
         <w:drawing>
           <wp:inline distT="0" distB="0" distL="0" distR="0" wp14:anchorId="1C488315" wp14:editId="24D96F35">
             <wp:extent cx="5593565" cy="289585"/>
@@ -2957,18 +2893,18 @@
           <w:rPr>
             <w:rStyle w:val="Hyperlink"/>
             <w:rFonts w:ascii="Times New Roman" w:hAnsi="Times New Roman" w:cs="Times New Roman"/>
-            <w:color w:val="FF0000"/>
+            <w:color w:val="000000" w:themeColor="text1"/>
             <w:sz w:val="28"/>
             <w:szCs w:val="28"/>
             <w:shd w:val="clear" w:color="auto" w:fill="FFFFFF"/>
           </w:rPr>
-          <w:t>http://localhost:8080/api/v1/comment/deleteComment/:userId</w:t>
+          <w:t>http://localhost:8080/api/v1/comment/deleteComment</w:t>
         </w:r>
       </w:hyperlink>
       <w:r>
         <w:rPr>
           <w:rFonts w:ascii="Times New Roman" w:hAnsi="Times New Roman" w:cs="Times New Roman"/>
-          <w:color w:val="FF0000"/>
+          <w:color w:val="000000" w:themeColor="text1"/>
           <w:sz w:val="28"/>
           <w:szCs w:val="28"/>
           <w:u w:val="single"/>
@@ -2995,98 +2931,77 @@
           <w:szCs w:val="28"/>
           <w:shd w:val="clear" w:color="auto" w:fill="FFFFFF"/>
         </w:rPr>
+        <w:t>Method: POST</w:t>
+      </w:r>
+    </w:p>
+    <w:p>
+      <w:pPr>
+        <w:rPr>
+          <w:rFonts w:ascii="Times New Roman" w:hAnsi="Times New Roman" w:cs="Times New Roman"/>
+          <w:color w:val="212121"/>
+          <w:sz w:val="28"/>
+          <w:szCs w:val="28"/>
+          <w:shd w:val="clear" w:color="auto" w:fill="FFFFFF"/>
+        </w:rPr>
+      </w:pPr>
+      <w:r>
+        <w:rPr>
+          <w:rFonts w:ascii="Times New Roman" w:hAnsi="Times New Roman" w:cs="Times New Roman"/>
+          <w:color w:val="212121"/>
+          <w:sz w:val="28"/>
+          <w:szCs w:val="28"/>
+          <w:shd w:val="clear" w:color="auto" w:fill="FFFFFF"/>
+        </w:rPr>
+        <w:t>recipe</w:t>
+      </w:r>
+      <w:r>
+        <w:rPr>
+          <w:rFonts w:ascii="Times New Roman" w:hAnsi="Times New Roman" w:cs="Times New Roman"/>
+          <w:color w:val="212121"/>
+          <w:sz w:val="28"/>
+          <w:szCs w:val="28"/>
+          <w:shd w:val="clear" w:color="auto" w:fill="FFFFFF"/>
+        </w:rPr>
+        <w:t>Id: mã công thức</w:t>
+      </w:r>
+    </w:p>
+    <w:p>
+      <w:pPr>
+        <w:rPr>
+          <w:rFonts w:ascii="Times New Roman" w:hAnsi="Times New Roman" w:cs="Times New Roman"/>
+          <w:color w:val="212121"/>
+          <w:sz w:val="28"/>
+          <w:szCs w:val="28"/>
+          <w:shd w:val="clear" w:color="auto" w:fill="FFFFFF"/>
+        </w:rPr>
+      </w:pPr>
+      <w:r>
+        <w:rPr>
+          <w:rFonts w:ascii="Times New Roman" w:hAnsi="Times New Roman" w:cs="Times New Roman"/>
+          <w:color w:val="212121"/>
+          <w:sz w:val="28"/>
+          <w:szCs w:val="28"/>
+          <w:shd w:val="clear" w:color="auto" w:fill="FFFFFF"/>
+        </w:rPr>
+        <w:t xml:space="preserve">Input: </w:t>
+      </w:r>
+    </w:p>
+    <w:p>
+      <w:pPr>
+        <w:rPr>
+          <w:rFonts w:ascii="Times New Roman" w:hAnsi="Times New Roman" w:cs="Times New Roman"/>
+          <w:sz w:val="28"/>
+          <w:szCs w:val="28"/>
+        </w:rPr>
+      </w:pPr>
+      <w:r>
+        <w:rPr>
+          <w:rFonts w:ascii="Times New Roman" w:hAnsi="Times New Roman" w:cs="Times New Roman"/>
+          <w:noProof/>
+          <w:sz w:val="28"/>
+          <w:szCs w:val="28"/>
+        </w:rPr>
         <w:lastRenderedPageBreak/>
-        <w:t>Method: POST</w:t>
-      </w:r>
-    </w:p>
-    <w:p>
-      <w:pPr>
-        <w:rPr>
-          <w:rFonts w:ascii="Times New Roman" w:hAnsi="Times New Roman" w:cs="Times New Roman"/>
-          <w:color w:val="212121"/>
-          <w:sz w:val="28"/>
-          <w:szCs w:val="28"/>
-          <w:shd w:val="clear" w:color="auto" w:fill="FFFFFF"/>
-        </w:rPr>
-      </w:pPr>
-      <w:r>
-        <w:rPr>
-          <w:rFonts w:ascii="Times New Roman" w:hAnsi="Times New Roman" w:cs="Times New Roman"/>
-          <w:color w:val="212121"/>
-          <w:sz w:val="28"/>
-          <w:szCs w:val="28"/>
-          <w:shd w:val="clear" w:color="auto" w:fill="FFFFFF"/>
-        </w:rPr>
-        <w:t>recipe</w:t>
-      </w:r>
-      <w:r>
-        <w:rPr>
-          <w:rFonts w:ascii="Times New Roman" w:hAnsi="Times New Roman" w:cs="Times New Roman"/>
-          <w:color w:val="212121"/>
-          <w:sz w:val="28"/>
-          <w:szCs w:val="28"/>
-          <w:shd w:val="clear" w:color="auto" w:fill="FFFFFF"/>
-        </w:rPr>
-        <w:t>Id: mã công thức</w:t>
-      </w:r>
-    </w:p>
-    <w:p>
-      <w:pPr>
-        <w:rPr>
-          <w:rFonts w:ascii="Times New Roman" w:hAnsi="Times New Roman" w:cs="Times New Roman"/>
-          <w:color w:val="212121"/>
-          <w:sz w:val="28"/>
-          <w:szCs w:val="28"/>
-          <w:shd w:val="clear" w:color="auto" w:fill="FFFFFF"/>
-        </w:rPr>
-      </w:pPr>
-      <w:r>
-        <w:rPr>
-          <w:rFonts w:ascii="Times New Roman" w:hAnsi="Times New Roman" w:cs="Times New Roman"/>
-          <w:color w:val="212121"/>
-          <w:sz w:val="28"/>
-          <w:szCs w:val="28"/>
-          <w:shd w:val="clear" w:color="auto" w:fill="FFFFFF"/>
-        </w:rPr>
-        <w:t>userId: mã người dùng</w:t>
-      </w:r>
-    </w:p>
-    <w:p>
-      <w:pPr>
-        <w:rPr>
-          <w:rFonts w:ascii="Times New Roman" w:hAnsi="Times New Roman" w:cs="Times New Roman"/>
-          <w:color w:val="212121"/>
-          <w:sz w:val="28"/>
-          <w:szCs w:val="28"/>
-          <w:shd w:val="clear" w:color="auto" w:fill="FFFFFF"/>
-        </w:rPr>
-      </w:pPr>
-      <w:r>
-        <w:rPr>
-          <w:rFonts w:ascii="Times New Roman" w:hAnsi="Times New Roman" w:cs="Times New Roman"/>
-          <w:color w:val="212121"/>
-          <w:sz w:val="28"/>
-          <w:szCs w:val="28"/>
-          <w:shd w:val="clear" w:color="auto" w:fill="FFFFFF"/>
-        </w:rPr>
-        <w:t xml:space="preserve">Input: </w:t>
-      </w:r>
-    </w:p>
-    <w:p>
-      <w:pPr>
-        <w:rPr>
-          <w:rFonts w:ascii="Times New Roman" w:hAnsi="Times New Roman" w:cs="Times New Roman"/>
-          <w:sz w:val="28"/>
-          <w:szCs w:val="28"/>
-        </w:rPr>
-      </w:pPr>
-      <w:r>
-        <w:rPr>
-          <w:rFonts w:ascii="Times New Roman" w:hAnsi="Times New Roman" w:cs="Times New Roman"/>
-          <w:noProof/>
-          <w:sz w:val="28"/>
-          <w:szCs w:val="28"/>
-        </w:rPr>
         <w:drawing>
           <wp:inline distT="0" distB="0" distL="0" distR="0" wp14:anchorId="3D8CC91F" wp14:editId="5D0C7ACF">
             <wp:extent cx="5631668" cy="640135"/>
@@ -3150,16 +3065,6 @@
         </w:rPr>
         <w:t>http://localhost:8080/api/v1/comment/deleteComment/2</w:t>
       </w:r>
-      <w:r>
-        <w:rPr>
-          <w:rFonts w:ascii="Times New Roman" w:hAnsi="Times New Roman" w:cs="Times New Roman"/>
-          <w:color w:val="212121"/>
-          <w:sz w:val="28"/>
-          <w:szCs w:val="28"/>
-          <w:shd w:val="clear" w:color="auto" w:fill="FFFFFF"/>
-        </w:rPr>
-        <w:t>/4</w:t>
-      </w:r>
     </w:p>
     <w:p>
       <w:pPr>
@@ -3198,19 +3103,50 @@
           <w:sz w:val="28"/>
           <w:szCs w:val="28"/>
         </w:rPr>
-        <w:t xml:space="preserve">URL: </w:t>
+        <w:t>URL:</w:t>
+      </w:r>
+      <w:r>
+        <w:rPr>
+          <w:rFonts w:ascii="Times New Roman" w:hAnsi="Times New Roman" w:cs="Times New Roman"/>
+          <w:color w:val="000000" w:themeColor="text1"/>
+          <w:sz w:val="28"/>
+          <w:szCs w:val="28"/>
+        </w:rPr>
+        <w:t xml:space="preserve"> </w:t>
       </w:r>
       <w:hyperlink r:id="rId32" w:history="1">
         <w:r>
           <w:rPr>
             <w:rStyle w:val="Hyperlink"/>
             <w:rFonts w:ascii="Times New Roman" w:hAnsi="Times New Roman" w:cs="Times New Roman"/>
-            <w:color w:val="FF0000"/>
+            <w:color w:val="000000" w:themeColor="text1"/>
             <w:sz w:val="28"/>
             <w:szCs w:val="28"/>
             <w:shd w:val="clear" w:color="auto" w:fill="FFFFFF"/>
           </w:rPr>
-          <w:t>http://localhost:8080/api/v1/comment/updateComment/:userId/:recipeId</w:t>
+          <w:t>http://localhost:8080/api/v1/comment/updateComment</w:t>
+        </w:r>
+        <w:r>
+          <w:rPr>
+            <w:rStyle w:val="Hyperlink"/>
+            <w:rFonts w:ascii="Times New Roman" w:hAnsi="Times New Roman" w:cs="Times New Roman"/>
+            <w:color w:val="000000" w:themeColor="text1"/>
+            <w:sz w:val="28"/>
+            <w:szCs w:val="28"/>
+            <w:shd w:val="clear" w:color="auto" w:fill="FFFFFF"/>
+          </w:rPr>
+          <w:t xml:space="preserve"> </w:t>
+        </w:r>
+        <w:r>
+          <w:rPr>
+            <w:rStyle w:val="Hyperlink"/>
+            <w:rFonts w:ascii="Times New Roman" w:hAnsi="Times New Roman" w:cs="Times New Roman"/>
+            <w:color w:val="000000" w:themeColor="text1"/>
+            <w:sz w:val="28"/>
+            <w:szCs w:val="28"/>
+            <w:shd w:val="clear" w:color="auto" w:fill="FFFFFF"/>
+          </w:rPr>
+          <w:t>/:recipeId</w:t>
         </w:r>
       </w:hyperlink>
     </w:p>
@@ -3233,27 +3169,6 @@
           <w:shd w:val="clear" w:color="auto" w:fill="FFFFFF"/>
         </w:rPr>
         <w:t>Method: PUT</w:t>
-      </w:r>
-    </w:p>
-    <w:p>
-      <w:pPr>
-        <w:rPr>
-          <w:rFonts w:ascii="Times New Roman" w:hAnsi="Times New Roman" w:cs="Times New Roman"/>
-          <w:color w:val="212121"/>
-          <w:sz w:val="28"/>
-          <w:szCs w:val="28"/>
-          <w:shd w:val="clear" w:color="auto" w:fill="FFFFFF"/>
-        </w:rPr>
-      </w:pPr>
-      <w:r>
-        <w:rPr>
-          <w:rFonts w:ascii="Times New Roman" w:hAnsi="Times New Roman" w:cs="Times New Roman"/>
-          <w:color w:val="212121"/>
-          <w:sz w:val="28"/>
-          <w:szCs w:val="28"/>
-          <w:shd w:val="clear" w:color="auto" w:fill="FFFFFF"/>
-        </w:rPr>
-        <w:t>userId: mã người dùng</w:t>
       </w:r>
     </w:p>
     <w:p>
@@ -3374,7 +3289,7 @@
           <w:szCs w:val="28"/>
           <w:shd w:val="clear" w:color="auto" w:fill="FFFFFF"/>
         </w:rPr>
-        <w:t>http://localhost:8080/api/v1/comment/updateComment/2/8</w:t>
+        <w:t>http://localhost:8080/api/v1/comment/updateComment/2</w:t>
       </w:r>
     </w:p>
     <w:p>
@@ -3421,12 +3336,11 @@
           <w:rPr>
             <w:rStyle w:val="Hyperlink"/>
             <w:rFonts w:ascii="Times New Roman" w:hAnsi="Times New Roman" w:cs="Times New Roman"/>
-            <w:color w:val="FF0000"/>
             <w:sz w:val="28"/>
             <w:szCs w:val="28"/>
             <w:shd w:val="clear" w:color="auto" w:fill="FFFFFF"/>
           </w:rPr>
-          <w:t>http://localhost:8080/api/v1/comment/deleteComment/:userId/:recipeId</w:t>
+          <w:t>http://localhost:8080/api/v1/comment/deleteComment/:recipeId</w:t>
         </w:r>
       </w:hyperlink>
     </w:p>
@@ -3469,27 +3383,6 @@
           <w:szCs w:val="28"/>
           <w:shd w:val="clear" w:color="auto" w:fill="FFFFFF"/>
         </w:rPr>
-        <w:t>userId: mã người dùng</w:t>
-      </w:r>
-    </w:p>
-    <w:p>
-      <w:pPr>
-        <w:rPr>
-          <w:rFonts w:ascii="Times New Roman" w:hAnsi="Times New Roman" w:cs="Times New Roman"/>
-          <w:color w:val="212121"/>
-          <w:sz w:val="28"/>
-          <w:szCs w:val="28"/>
-          <w:shd w:val="clear" w:color="auto" w:fill="FFFFFF"/>
-        </w:rPr>
-      </w:pPr>
-      <w:r>
-        <w:rPr>
-          <w:rFonts w:ascii="Times New Roman" w:hAnsi="Times New Roman" w:cs="Times New Roman"/>
-          <w:color w:val="212121"/>
-          <w:sz w:val="28"/>
-          <w:szCs w:val="28"/>
-          <w:shd w:val="clear" w:color="auto" w:fill="FFFFFF"/>
-        </w:rPr>
         <w:t>recipeId: mã công thức</w:t>
       </w:r>
     </w:p>
@@ -3517,7 +3410,7 @@
           <w:szCs w:val="28"/>
           <w:shd w:val="clear" w:color="auto" w:fill="FFFFFF"/>
         </w:rPr>
-        <w:t>http://localhost:8080/api/v1/comment/deleteComment/2/8</w:t>
+        <w:t>http://localhost:8080/api/v1/comment/deleteComment/2</w:t>
       </w:r>
     </w:p>
     <w:p>
@@ -3600,7 +3493,6 @@
           <w:sz w:val="28"/>
           <w:szCs w:val="28"/>
         </w:rPr>
-        <w:lastRenderedPageBreak/>
         <w:t>Id: mã người dùng</w:t>
       </w:r>
     </w:p>
@@ -3674,7 +3566,6 @@
           <w:rPr>
             <w:rStyle w:val="Hyperlink"/>
             <w:rFonts w:ascii="Times New Roman" w:hAnsi="Times New Roman" w:cs="Times New Roman"/>
-            <w:color w:val="FF0000"/>
             <w:sz w:val="28"/>
             <w:szCs w:val="28"/>
             <w:shd w:val="clear" w:color="auto" w:fill="FFFFFF"/>
@@ -3685,7 +3576,6 @@
           <w:rPr>
             <w:rStyle w:val="Hyperlink"/>
             <w:rFonts w:ascii="Times New Roman" w:hAnsi="Times New Roman" w:cs="Times New Roman"/>
-            <w:color w:val="FF0000"/>
             <w:sz w:val="28"/>
             <w:szCs w:val="28"/>
           </w:rPr>
@@ -3695,12 +3585,11 @@
           <w:rPr>
             <w:rStyle w:val="Hyperlink"/>
             <w:rFonts w:ascii="Times New Roman" w:hAnsi="Times New Roman" w:cs="Times New Roman"/>
-            <w:color w:val="FF0000"/>
             <w:sz w:val="28"/>
             <w:szCs w:val="28"/>
             <w:shd w:val="clear" w:color="auto" w:fill="FFFFFF"/>
           </w:rPr>
-          <w:t>/:userIdFollow/:userIdFollowed</w:t>
+          <w:t>/:userIdFollowed</w:t>
         </w:r>
       </w:hyperlink>
     </w:p>
@@ -3743,27 +3632,6 @@
           <w:szCs w:val="28"/>
           <w:shd w:val="clear" w:color="auto" w:fill="FFFFFF"/>
         </w:rPr>
-        <w:t>userIdFollow: mã người dùng follow</w:t>
-      </w:r>
-    </w:p>
-    <w:p>
-      <w:pPr>
-        <w:rPr>
-          <w:rFonts w:ascii="Times New Roman" w:hAnsi="Times New Roman" w:cs="Times New Roman"/>
-          <w:color w:val="212121"/>
-          <w:sz w:val="28"/>
-          <w:szCs w:val="28"/>
-          <w:shd w:val="clear" w:color="auto" w:fill="FFFFFF"/>
-        </w:rPr>
-      </w:pPr>
-      <w:r>
-        <w:rPr>
-          <w:rFonts w:ascii="Times New Roman" w:hAnsi="Times New Roman" w:cs="Times New Roman"/>
-          <w:color w:val="212121"/>
-          <w:sz w:val="28"/>
-          <w:szCs w:val="28"/>
-          <w:shd w:val="clear" w:color="auto" w:fill="FFFFFF"/>
-        </w:rPr>
         <w:t>userIdFollow: mã người dùng được follow</w:t>
       </w:r>
     </w:p>
@@ -3785,7 +3653,8 @@
           <w:szCs w:val="28"/>
           <w:shd w:val="clear" w:color="auto" w:fill="FFFFFF"/>
         </w:rPr>
-        <w:t>VD: http://localhost:8080/api/v1/follow/create/3/2</w:t>
+        <w:lastRenderedPageBreak/>
+        <w:t>VD: http://localhost:8080/api/v1/follow/create/3</w:t>
       </w:r>
     </w:p>
     <w:p>
@@ -3841,12 +3710,12 @@
           <w:rPr>
             <w:rStyle w:val="Hyperlink"/>
             <w:rFonts w:ascii="Times New Roman" w:hAnsi="Times New Roman" w:cs="Times New Roman"/>
-            <w:color w:val="FF0000"/>
+            <w:color w:val="000000" w:themeColor="text1"/>
             <w:sz w:val="28"/>
             <w:szCs w:val="28"/>
             <w:shd w:val="clear" w:color="auto" w:fill="FFFFFF"/>
           </w:rPr>
-          <w:t>http://localhost:8080/api/v1/follow/delete/:userIdFollow/:userIdFollowed</w:t>
+          <w:t>http://localhost:8080/api/v1/follow/delete/:userIdFollowed</w:t>
         </w:r>
       </w:hyperlink>
     </w:p>
@@ -3889,27 +3758,6 @@
           <w:szCs w:val="28"/>
           <w:shd w:val="clear" w:color="auto" w:fill="FFFFFF"/>
         </w:rPr>
-        <w:t>userIdFollow: mã người dùng follow</w:t>
-      </w:r>
-    </w:p>
-    <w:p>
-      <w:pPr>
-        <w:rPr>
-          <w:rFonts w:ascii="Times New Roman" w:hAnsi="Times New Roman" w:cs="Times New Roman"/>
-          <w:color w:val="212121"/>
-          <w:sz w:val="28"/>
-          <w:szCs w:val="28"/>
-          <w:shd w:val="clear" w:color="auto" w:fill="FFFFFF"/>
-        </w:rPr>
-      </w:pPr>
-      <w:r>
-        <w:rPr>
-          <w:rFonts w:ascii="Times New Roman" w:hAnsi="Times New Roman" w:cs="Times New Roman"/>
-          <w:color w:val="212121"/>
-          <w:sz w:val="28"/>
-          <w:szCs w:val="28"/>
-          <w:shd w:val="clear" w:color="auto" w:fill="FFFFFF"/>
-        </w:rPr>
         <w:t>userIdFollow: mã người dùng được follow</w:t>
       </w:r>
     </w:p>
@@ -3929,7 +3777,7 @@
           <w:szCs w:val="28"/>
           <w:shd w:val="clear" w:color="auto" w:fill="FFFFFF"/>
         </w:rPr>
-        <w:t>Vd: http://localhost:8080/api/v1/follow/delete/3/2</w:t>
+        <w:t>Vd: http://localhost:8080/api/v1/follow/delete/3</w:t>
       </w:r>
     </w:p>
     <w:sectPr>

</xml_diff>

<commit_message>
Update get data comment
</commit_message>
<xml_diff>
--- a/document/API.docx
+++ b/document/API.docx
@@ -4382,15 +4382,7 @@
                 <w:sz w:val="28"/>
                 <w:szCs w:val="28"/>
               </w:rPr>
-              <w:t>4</w:t>
-            </w:r>
-            <w:r>
-              <w:rPr>
-                <w:rFonts w:ascii="Times New Roman" w:hAnsi="Times New Roman" w:cs="Times New Roman"/>
-                <w:sz w:val="28"/>
-                <w:szCs w:val="28"/>
-              </w:rPr>
-              <w:t>36</w:t>
+              <w:t>436</w:t>
             </w:r>
           </w:p>
         </w:tc>
@@ -4410,6 +4402,7 @@
             <w:r>
               <w:rPr>
                 <w:rFonts w:ascii="Times New Roman" w:hAnsi="Times New Roman" w:cs="Times New Roman"/>
+                <w:noProof/>
                 <w:sz w:val="28"/>
                 <w:szCs w:val="28"/>
               </w:rPr>
@@ -17576,18 +17569,18 @@
         <w:tblLook w:val="04A0" w:firstRow="1" w:lastRow="0" w:firstColumn="1" w:lastColumn="0" w:noHBand="0" w:noVBand="1"/>
       </w:tblPr>
       <w:tblGrid>
-        <w:gridCol w:w="3325"/>
-        <w:gridCol w:w="2053"/>
-        <w:gridCol w:w="3972"/>
+        <w:gridCol w:w="2965"/>
+        <w:gridCol w:w="1009"/>
+        <w:gridCol w:w="5376"/>
       </w:tblGrid>
       <w:tr>
         <w:tc>
           <w:tcPr>
-            <w:tcW w:w="3325" w:type="dxa"/>
-          </w:tcPr>
-          <w:p>
-            <w:pPr>
-              <w:ind w:right="-720"/>
+            <w:tcW w:w="2965" w:type="dxa"/>
+          </w:tcPr>
+          <w:p>
+            <w:pPr>
+              <w:ind w:right="-13"/>
               <w:rPr>
                 <w:rFonts w:ascii="Times New Roman" w:hAnsi="Times New Roman" w:cs="Times New Roman"/>
                 <w:color w:val="000000" w:themeColor="text1"/>
@@ -17608,11 +17601,11 @@
         </w:tc>
         <w:tc>
           <w:tcPr>
-            <w:tcW w:w="2053" w:type="dxa"/>
-          </w:tcPr>
-          <w:p>
-            <w:pPr>
-              <w:ind w:right="-720"/>
+            <w:tcW w:w="1009" w:type="dxa"/>
+          </w:tcPr>
+          <w:p>
+            <w:pPr>
+              <w:ind w:right="-93"/>
               <w:rPr>
                 <w:rFonts w:ascii="Times New Roman" w:hAnsi="Times New Roman" w:cs="Times New Roman"/>
                 <w:color w:val="000000" w:themeColor="text1"/>
@@ -17633,7 +17626,7 @@
         </w:tc>
         <w:tc>
           <w:tcPr>
-            <w:tcW w:w="3972" w:type="dxa"/>
+            <w:tcW w:w="5376" w:type="dxa"/>
           </w:tcPr>
           <w:p>
             <w:pPr>
@@ -17660,11 +17653,11 @@
       <w:tr>
         <w:tc>
           <w:tcPr>
-            <w:tcW w:w="3325" w:type="dxa"/>
-          </w:tcPr>
-          <w:p>
-            <w:pPr>
-              <w:ind w:right="-720"/>
+            <w:tcW w:w="2965" w:type="dxa"/>
+          </w:tcPr>
+          <w:p>
+            <w:pPr>
+              <w:ind w:right="-13"/>
               <w:rPr>
                 <w:rFonts w:ascii="Times New Roman" w:hAnsi="Times New Roman" w:cs="Times New Roman"/>
                 <w:color w:val="000000" w:themeColor="text1"/>
@@ -17685,11 +17678,11 @@
         </w:tc>
         <w:tc>
           <w:tcPr>
-            <w:tcW w:w="2053" w:type="dxa"/>
-          </w:tcPr>
-          <w:p>
-            <w:pPr>
-              <w:ind w:right="-720"/>
+            <w:tcW w:w="1009" w:type="dxa"/>
+          </w:tcPr>
+          <w:p>
+            <w:pPr>
+              <w:ind w:right="-93"/>
               <w:rPr>
                 <w:rFonts w:ascii="Times New Roman" w:hAnsi="Times New Roman" w:cs="Times New Roman"/>
                 <w:color w:val="000000" w:themeColor="text1"/>
@@ -17710,7 +17703,7 @@
         </w:tc>
         <w:tc>
           <w:tcPr>
-            <w:tcW w:w="3972" w:type="dxa"/>
+            <w:tcW w:w="5376" w:type="dxa"/>
           </w:tcPr>
           <w:p>
             <w:pPr>
@@ -17783,11 +17776,11 @@
       <w:tr>
         <w:tc>
           <w:tcPr>
-            <w:tcW w:w="3325" w:type="dxa"/>
-          </w:tcPr>
-          <w:p>
-            <w:pPr>
-              <w:ind w:right="-720"/>
+            <w:tcW w:w="2965" w:type="dxa"/>
+          </w:tcPr>
+          <w:p>
+            <w:pPr>
+              <w:ind w:right="-13"/>
               <w:rPr>
                 <w:rFonts w:ascii="Times New Roman" w:hAnsi="Times New Roman" w:cs="Times New Roman"/>
                 <w:color w:val="000000" w:themeColor="text1"/>
@@ -17808,7 +17801,7 @@
         </w:tc>
         <w:tc>
           <w:tcPr>
-            <w:tcW w:w="2053" w:type="dxa"/>
+            <w:tcW w:w="1009" w:type="dxa"/>
           </w:tcPr>
           <w:p>
             <w:pPr>
@@ -17833,7 +17826,7 @@
         </w:tc>
         <w:tc>
           <w:tcPr>
-            <w:tcW w:w="3972" w:type="dxa"/>
+            <w:tcW w:w="5376" w:type="dxa"/>
           </w:tcPr>
           <w:p>
             <w:pPr>
@@ -17906,11 +17899,11 @@
       <w:tr>
         <w:tc>
           <w:tcPr>
-            <w:tcW w:w="3325" w:type="dxa"/>
-          </w:tcPr>
-          <w:p>
-            <w:pPr>
-              <w:ind w:right="-720"/>
+            <w:tcW w:w="2965" w:type="dxa"/>
+          </w:tcPr>
+          <w:p>
+            <w:pPr>
+              <w:ind w:right="-13"/>
               <w:rPr>
                 <w:rFonts w:ascii="Times New Roman" w:hAnsi="Times New Roman" w:cs="Times New Roman"/>
                 <w:color w:val="000000" w:themeColor="text1"/>
@@ -17931,7 +17924,7 @@
         </w:tc>
         <w:tc>
           <w:tcPr>
-            <w:tcW w:w="2053" w:type="dxa"/>
+            <w:tcW w:w="1009" w:type="dxa"/>
           </w:tcPr>
           <w:p>
             <w:pPr>
@@ -17956,7 +17949,7 @@
         </w:tc>
         <w:tc>
           <w:tcPr>
-            <w:tcW w:w="3972" w:type="dxa"/>
+            <w:tcW w:w="5376" w:type="dxa"/>
           </w:tcPr>
           <w:p>
             <w:pPr>
@@ -18000,6 +17993,117 @@
                           <a:xfrm>
                             <a:off x="0" y="0"/>
                             <a:ext cx="1074513" cy="472481"/>
+                          </a:xfrm>
+                          <a:prstGeom prst="rect">
+                            <a:avLst/>
+                          </a:prstGeom>
+                        </pic:spPr>
+                      </pic:pic>
+                    </a:graphicData>
+                  </a:graphic>
+                </wp:inline>
+              </w:drawing>
+            </w:r>
+          </w:p>
+        </w:tc>
+      </w:tr>
+      <w:tr>
+        <w:tc>
+          <w:tcPr>
+            <w:tcW w:w="2965" w:type="dxa"/>
+          </w:tcPr>
+          <w:p>
+            <w:pPr>
+              <w:ind w:right="-13"/>
+              <w:rPr>
+                <w:rFonts w:ascii="Times New Roman" w:hAnsi="Times New Roman" w:cs="Times New Roman"/>
+                <w:color w:val="000000" w:themeColor="text1"/>
+                <w:sz w:val="28"/>
+                <w:szCs w:val="28"/>
+              </w:rPr>
+            </w:pPr>
+            <w:r>
+              <w:rPr>
+                <w:rFonts w:ascii="Times New Roman" w:hAnsi="Times New Roman" w:cs="Times New Roman"/>
+                <w:color w:val="000000" w:themeColor="text1"/>
+                <w:sz w:val="28"/>
+                <w:szCs w:val="28"/>
+              </w:rPr>
+              <w:t>Công thức chưa có bình luận nào</w:t>
+            </w:r>
+          </w:p>
+        </w:tc>
+        <w:tc>
+          <w:tcPr>
+            <w:tcW w:w="1009" w:type="dxa"/>
+          </w:tcPr>
+          <w:p>
+            <w:pPr>
+              <w:ind w:right="-720"/>
+              <w:rPr>
+                <w:rFonts w:ascii="Times New Roman" w:hAnsi="Times New Roman" w:cs="Times New Roman"/>
+                <w:color w:val="000000" w:themeColor="text1"/>
+                <w:sz w:val="28"/>
+                <w:szCs w:val="28"/>
+              </w:rPr>
+            </w:pPr>
+            <w:r>
+              <w:rPr>
+                <w:rFonts w:ascii="Times New Roman" w:hAnsi="Times New Roman" w:cs="Times New Roman"/>
+                <w:color w:val="000000" w:themeColor="text1"/>
+                <w:sz w:val="28"/>
+                <w:szCs w:val="28"/>
+              </w:rPr>
+              <w:t>438</w:t>
+            </w:r>
+          </w:p>
+        </w:tc>
+        <w:tc>
+          <w:tcPr>
+            <w:tcW w:w="5376" w:type="dxa"/>
+          </w:tcPr>
+          <w:p>
+            <w:pPr>
+              <w:ind w:right="-720"/>
+              <w:rPr>
+                <w:rFonts w:ascii="Times New Roman" w:hAnsi="Times New Roman" w:cs="Times New Roman"/>
+                <w:noProof/>
+                <w:sz w:val="28"/>
+                <w:szCs w:val="28"/>
+              </w:rPr>
+            </w:pPr>
+            <w:r>
+              <w:rPr>
+                <w:rFonts w:ascii="Times New Roman" w:hAnsi="Times New Roman" w:cs="Times New Roman"/>
+                <w:noProof/>
+                <w:sz w:val="28"/>
+                <w:szCs w:val="28"/>
+              </w:rPr>
+              <w:drawing>
+                <wp:inline distT="0" distB="0" distL="0" distR="0" wp14:anchorId="2EA0F3B9" wp14:editId="6FB2C417">
+                  <wp:extent cx="3269263" cy="777307"/>
+                  <wp:effectExtent l="0" t="0" r="7620" b="3810"/>
+                  <wp:docPr id="40" name="Picture 40"/>
+                  <wp:cNvGraphicFramePr>
+                    <a:graphicFrameLocks xmlns:a="http://schemas.openxmlformats.org/drawingml/2006/main" noChangeAspect="1"/>
+                  </wp:cNvGraphicFramePr>
+                  <a:graphic xmlns:a="http://schemas.openxmlformats.org/drawingml/2006/main">
+                    <a:graphicData uri="http://schemas.openxmlformats.org/drawingml/2006/picture">
+                      <pic:pic xmlns:pic="http://schemas.openxmlformats.org/drawingml/2006/picture">
+                        <pic:nvPicPr>
+                          <pic:cNvPr id="1" name=""/>
+                          <pic:cNvPicPr/>
+                        </pic:nvPicPr>
+                        <pic:blipFill>
+                          <a:blip r:embed="rId105"/>
+                          <a:stretch>
+                            <a:fillRect/>
+                          </a:stretch>
+                        </pic:blipFill>
+                        <pic:spPr>
+                          <a:xfrm>
+                            <a:off x="0" y="0"/>
+                            <a:ext cx="3269263" cy="777307"/>
                           </a:xfrm>
                           <a:prstGeom prst="rect">
                             <a:avLst/>

</xml_diff>

<commit_message>
Update Get Recipe By userId, document
</commit_message>
<xml_diff>
--- a/document/API.docx
+++ b/document/API.docx
@@ -18104,6 +18104,585 @@
                           <a:xfrm>
                             <a:off x="0" y="0"/>
                             <a:ext cx="3269263" cy="777307"/>
+                          </a:xfrm>
+                          <a:prstGeom prst="rect">
+                            <a:avLst/>
+                          </a:prstGeom>
+                        </pic:spPr>
+                      </pic:pic>
+                    </a:graphicData>
+                  </a:graphic>
+                </wp:inline>
+              </w:drawing>
+            </w:r>
+          </w:p>
+        </w:tc>
+      </w:tr>
+    </w:tbl>
+    <w:p>
+      <w:pPr>
+        <w:ind w:right="-720"/>
+        <w:rPr>
+          <w:rFonts w:ascii="Times New Roman" w:hAnsi="Times New Roman" w:cs="Times New Roman"/>
+          <w:color w:val="000000" w:themeColor="text1"/>
+          <w:sz w:val="28"/>
+          <w:szCs w:val="28"/>
+        </w:rPr>
+      </w:pPr>
+    </w:p>
+    <w:p>
+      <w:pPr>
+        <w:ind w:right="-720"/>
+        <w:rPr>
+          <w:rFonts w:ascii="Times New Roman" w:hAnsi="Times New Roman" w:cs="Times New Roman"/>
+          <w:color w:val="000000" w:themeColor="text1"/>
+          <w:sz w:val="28"/>
+          <w:szCs w:val="28"/>
+        </w:rPr>
+      </w:pPr>
+      <w:r>
+        <w:rPr>
+          <w:rFonts w:ascii="Times New Roman" w:hAnsi="Times New Roman" w:cs="Times New Roman"/>
+          <w:color w:val="000000" w:themeColor="text1"/>
+          <w:sz w:val="28"/>
+          <w:szCs w:val="28"/>
+        </w:rPr>
+        <w:lastRenderedPageBreak/>
+        <w:t>Lấy danh sách công thức của user</w:t>
+      </w:r>
+    </w:p>
+    <w:p>
+      <w:pPr>
+        <w:ind w:right="-720"/>
+        <w:rPr>
+          <w:rFonts w:ascii="Times New Roman" w:hAnsi="Times New Roman" w:cs="Times New Roman"/>
+          <w:color w:val="000000" w:themeColor="text1"/>
+          <w:sz w:val="28"/>
+          <w:szCs w:val="28"/>
+        </w:rPr>
+      </w:pPr>
+      <w:hyperlink r:id="rId106" w:history="1">
+        <w:r>
+          <w:t xml:space="preserve"> </w:t>
+        </w:r>
+        <w:r>
+          <w:rPr>
+            <w:rStyle w:val="Hyperlink"/>
+            <w:rFonts w:ascii="Times New Roman" w:hAnsi="Times New Roman" w:cs="Times New Roman"/>
+            <w:sz w:val="28"/>
+            <w:szCs w:val="28"/>
+          </w:rPr>
+          <w:t>https://food-blog-services.onrender.com/</w:t>
+        </w:r>
+        <w:r>
+          <w:rPr>
+            <w:rStyle w:val="Hyperlink"/>
+            <w:rFonts w:ascii="Times New Roman" w:hAnsi="Times New Roman" w:cs="Times New Roman"/>
+            <w:sz w:val="28"/>
+            <w:szCs w:val="28"/>
+          </w:rPr>
+          <w:t>api/v1/recipe/getRecipeByUserId/</w:t>
+        </w:r>
+        <w:r>
+          <w:rPr>
+            <w:rStyle w:val="Hyperlink"/>
+            <w:rFonts w:ascii="Times New Roman" w:hAnsi="Times New Roman" w:cs="Times New Roman"/>
+            <w:sz w:val="28"/>
+            <w:szCs w:val="28"/>
+          </w:rPr>
+          <w:t>:userId</w:t>
+        </w:r>
+      </w:hyperlink>
+    </w:p>
+    <w:p>
+      <w:pPr>
+        <w:ind w:right="-720"/>
+        <w:rPr>
+          <w:rFonts w:ascii="Times New Roman" w:hAnsi="Times New Roman" w:cs="Times New Roman"/>
+          <w:color w:val="000000" w:themeColor="text1"/>
+          <w:sz w:val="28"/>
+          <w:szCs w:val="28"/>
+        </w:rPr>
+      </w:pPr>
+      <w:r>
+        <w:rPr>
+          <w:rFonts w:ascii="Times New Roman" w:hAnsi="Times New Roman" w:cs="Times New Roman"/>
+          <w:color w:val="000000" w:themeColor="text1"/>
+          <w:sz w:val="28"/>
+          <w:szCs w:val="28"/>
+        </w:rPr>
+        <w:t>METHOD: GET</w:t>
+      </w:r>
+    </w:p>
+    <w:p>
+      <w:pPr>
+        <w:ind w:right="-720"/>
+        <w:rPr>
+          <w:rFonts w:ascii="Times New Roman" w:hAnsi="Times New Roman" w:cs="Times New Roman"/>
+          <w:color w:val="000000" w:themeColor="text1"/>
+          <w:sz w:val="28"/>
+          <w:szCs w:val="28"/>
+        </w:rPr>
+      </w:pPr>
+      <w:r>
+        <w:rPr>
+          <w:rFonts w:ascii="Times New Roman" w:hAnsi="Times New Roman" w:cs="Times New Roman"/>
+          <w:color w:val="000000" w:themeColor="text1"/>
+          <w:sz w:val="28"/>
+          <w:szCs w:val="28"/>
+        </w:rPr>
+        <w:t>userId</w:t>
+      </w:r>
+      <w:r>
+        <w:rPr>
+          <w:rFonts w:ascii="Times New Roman" w:hAnsi="Times New Roman" w:cs="Times New Roman"/>
+          <w:color w:val="000000" w:themeColor="text1"/>
+          <w:sz w:val="28"/>
+          <w:szCs w:val="28"/>
+        </w:rPr>
+        <w:t xml:space="preserve">: mã </w:t>
+      </w:r>
+      <w:r>
+        <w:rPr>
+          <w:rFonts w:ascii="Times New Roman" w:hAnsi="Times New Roman" w:cs="Times New Roman"/>
+          <w:color w:val="000000" w:themeColor="text1"/>
+          <w:sz w:val="28"/>
+          <w:szCs w:val="28"/>
+        </w:rPr>
+        <w:t>người dùng</w:t>
+      </w:r>
+    </w:p>
+    <w:tbl>
+      <w:tblPr>
+        <w:tblStyle w:val="TableGrid"/>
+        <w:tblW w:w="0" w:type="auto"/>
+        <w:tblLook w:val="04A0" w:firstRow="1" w:lastRow="0" w:firstColumn="1" w:lastColumn="0" w:noHBand="0" w:noVBand="1"/>
+      </w:tblPr>
+      <w:tblGrid>
+        <w:gridCol w:w="2965"/>
+        <w:gridCol w:w="1009"/>
+        <w:gridCol w:w="5376"/>
+      </w:tblGrid>
+      <w:tr>
+        <w:tc>
+          <w:tcPr>
+            <w:tcW w:w="2965" w:type="dxa"/>
+          </w:tcPr>
+          <w:p>
+            <w:pPr>
+              <w:ind w:right="-13"/>
+              <w:rPr>
+                <w:rFonts w:ascii="Times New Roman" w:hAnsi="Times New Roman" w:cs="Times New Roman"/>
+                <w:color w:val="000000" w:themeColor="text1"/>
+                <w:sz w:val="28"/>
+                <w:szCs w:val="28"/>
+              </w:rPr>
+            </w:pPr>
+            <w:r>
+              <w:rPr>
+                <w:rFonts w:ascii="Times New Roman" w:hAnsi="Times New Roman" w:cs="Times New Roman"/>
+                <w:color w:val="000000" w:themeColor="text1"/>
+                <w:sz w:val="28"/>
+                <w:szCs w:val="28"/>
+              </w:rPr>
+              <w:t>Case</w:t>
+            </w:r>
+          </w:p>
+        </w:tc>
+        <w:tc>
+          <w:tcPr>
+            <w:tcW w:w="1009" w:type="dxa"/>
+          </w:tcPr>
+          <w:p>
+            <w:pPr>
+              <w:ind w:right="-93"/>
+              <w:rPr>
+                <w:rFonts w:ascii="Times New Roman" w:hAnsi="Times New Roman" w:cs="Times New Roman"/>
+                <w:color w:val="000000" w:themeColor="text1"/>
+                <w:sz w:val="28"/>
+                <w:szCs w:val="28"/>
+              </w:rPr>
+            </w:pPr>
+            <w:r>
+              <w:rPr>
+                <w:rFonts w:ascii="Times New Roman" w:hAnsi="Times New Roman" w:cs="Times New Roman"/>
+                <w:color w:val="000000" w:themeColor="text1"/>
+                <w:sz w:val="28"/>
+                <w:szCs w:val="28"/>
+              </w:rPr>
+              <w:t>Status code</w:t>
+            </w:r>
+          </w:p>
+        </w:tc>
+        <w:tc>
+          <w:tcPr>
+            <w:tcW w:w="5376" w:type="dxa"/>
+          </w:tcPr>
+          <w:p>
+            <w:pPr>
+              <w:ind w:right="-720"/>
+              <w:rPr>
+                <w:rFonts w:ascii="Times New Roman" w:hAnsi="Times New Roman" w:cs="Times New Roman"/>
+                <w:color w:val="000000" w:themeColor="text1"/>
+                <w:sz w:val="28"/>
+                <w:szCs w:val="28"/>
+              </w:rPr>
+            </w:pPr>
+            <w:r>
+              <w:rPr>
+                <w:rFonts w:ascii="Times New Roman" w:hAnsi="Times New Roman" w:cs="Times New Roman"/>
+                <w:color w:val="000000" w:themeColor="text1"/>
+                <w:sz w:val="28"/>
+                <w:szCs w:val="28"/>
+              </w:rPr>
+              <w:t>Response</w:t>
+            </w:r>
+          </w:p>
+        </w:tc>
+      </w:tr>
+      <w:tr>
+        <w:tc>
+          <w:tcPr>
+            <w:tcW w:w="2965" w:type="dxa"/>
+          </w:tcPr>
+          <w:p>
+            <w:pPr>
+              <w:ind w:right="-13"/>
+              <w:rPr>
+                <w:rFonts w:ascii="Times New Roman" w:hAnsi="Times New Roman" w:cs="Times New Roman"/>
+                <w:color w:val="000000" w:themeColor="text1"/>
+                <w:sz w:val="28"/>
+                <w:szCs w:val="28"/>
+              </w:rPr>
+            </w:pPr>
+            <w:r>
+              <w:rPr>
+                <w:rFonts w:ascii="Times New Roman" w:hAnsi="Times New Roman" w:cs="Times New Roman"/>
+                <w:color w:val="000000" w:themeColor="text1"/>
+                <w:sz w:val="28"/>
+                <w:szCs w:val="28"/>
+              </w:rPr>
+              <w:t>Lấy dữ liệu thành công</w:t>
+            </w:r>
+          </w:p>
+        </w:tc>
+        <w:tc>
+          <w:tcPr>
+            <w:tcW w:w="1009" w:type="dxa"/>
+          </w:tcPr>
+          <w:p>
+            <w:pPr>
+              <w:ind w:right="-93"/>
+              <w:rPr>
+                <w:rFonts w:ascii="Times New Roman" w:hAnsi="Times New Roman" w:cs="Times New Roman"/>
+                <w:color w:val="000000" w:themeColor="text1"/>
+                <w:sz w:val="28"/>
+                <w:szCs w:val="28"/>
+              </w:rPr>
+            </w:pPr>
+            <w:r>
+              <w:rPr>
+                <w:rFonts w:ascii="Times New Roman" w:hAnsi="Times New Roman" w:cs="Times New Roman"/>
+                <w:color w:val="000000" w:themeColor="text1"/>
+                <w:sz w:val="28"/>
+                <w:szCs w:val="28"/>
+              </w:rPr>
+              <w:t>200</w:t>
+            </w:r>
+          </w:p>
+        </w:tc>
+        <w:tc>
+          <w:tcPr>
+            <w:tcW w:w="5376" w:type="dxa"/>
+          </w:tcPr>
+          <w:p>
+            <w:pPr>
+              <w:ind w:right="-720"/>
+              <w:rPr>
+                <w:rFonts w:ascii="Times New Roman" w:hAnsi="Times New Roman" w:cs="Times New Roman"/>
+                <w:color w:val="000000" w:themeColor="text1"/>
+                <w:sz w:val="28"/>
+                <w:szCs w:val="28"/>
+              </w:rPr>
+            </w:pPr>
+            <w:r>
+              <w:rPr>
+                <w:rFonts w:ascii="Times New Roman" w:hAnsi="Times New Roman" w:cs="Times New Roman"/>
+                <w:noProof/>
+                <w:color w:val="000000" w:themeColor="text1"/>
+                <w:sz w:val="28"/>
+                <w:szCs w:val="28"/>
+              </w:rPr>
+              <w:drawing>
+                <wp:inline distT="0" distB="0" distL="0" distR="0" wp14:anchorId="6965B910" wp14:editId="7E7977DF">
+                  <wp:extent cx="2385267" cy="762066"/>
+                  <wp:effectExtent l="0" t="0" r="0" b="0"/>
+                  <wp:docPr id="47" name="Picture 47"/>
+                  <wp:cNvGraphicFramePr>
+                    <a:graphicFrameLocks xmlns:a="http://schemas.openxmlformats.org/drawingml/2006/main" noChangeAspect="1"/>
+                  </wp:cNvGraphicFramePr>
+                  <a:graphic xmlns:a="http://schemas.openxmlformats.org/drawingml/2006/main">
+                    <a:graphicData uri="http://schemas.openxmlformats.org/drawingml/2006/picture">
+                      <pic:pic xmlns:pic="http://schemas.openxmlformats.org/drawingml/2006/picture">
+                        <pic:nvPicPr>
+                          <pic:cNvPr id="1" name=""/>
+                          <pic:cNvPicPr/>
+                        </pic:nvPicPr>
+                        <pic:blipFill>
+                          <a:blip r:embed="rId103"/>
+                          <a:stretch>
+                            <a:fillRect/>
+                          </a:stretch>
+                        </pic:blipFill>
+                        <pic:spPr>
+                          <a:xfrm>
+                            <a:off x="0" y="0"/>
+                            <a:ext cx="2385267" cy="762066"/>
+                          </a:xfrm>
+                          <a:prstGeom prst="rect">
+                            <a:avLst/>
+                          </a:prstGeom>
+                        </pic:spPr>
+                      </pic:pic>
+                    </a:graphicData>
+                  </a:graphic>
+                </wp:inline>
+              </w:drawing>
+            </w:r>
+          </w:p>
+          <w:p>
+            <w:pPr>
+              <w:ind w:right="-720"/>
+              <w:rPr>
+                <w:rFonts w:ascii="Times New Roman" w:hAnsi="Times New Roman" w:cs="Times New Roman"/>
+                <w:color w:val="000000" w:themeColor="text1"/>
+                <w:sz w:val="28"/>
+                <w:szCs w:val="28"/>
+              </w:rPr>
+            </w:pPr>
+          </w:p>
+        </w:tc>
+      </w:tr>
+      <w:tr>
+        <w:tc>
+          <w:tcPr>
+            <w:tcW w:w="2965" w:type="dxa"/>
+          </w:tcPr>
+          <w:p>
+            <w:pPr>
+              <w:ind w:right="-13"/>
+              <w:rPr>
+                <w:rFonts w:ascii="Times New Roman" w:hAnsi="Times New Roman" w:cs="Times New Roman"/>
+                <w:color w:val="000000" w:themeColor="text1"/>
+                <w:sz w:val="28"/>
+                <w:szCs w:val="28"/>
+              </w:rPr>
+            </w:pPr>
+            <w:r>
+              <w:rPr>
+                <w:rFonts w:ascii="Times New Roman" w:hAnsi="Times New Roman" w:cs="Times New Roman"/>
+                <w:color w:val="000000" w:themeColor="text1"/>
+                <w:sz w:val="28"/>
+                <w:szCs w:val="28"/>
+              </w:rPr>
+              <w:t>Công thức không tồn tại</w:t>
+            </w:r>
+          </w:p>
+        </w:tc>
+        <w:tc>
+          <w:tcPr>
+            <w:tcW w:w="1009" w:type="dxa"/>
+          </w:tcPr>
+          <w:p>
+            <w:pPr>
+              <w:ind w:right="-720"/>
+              <w:rPr>
+                <w:rFonts w:ascii="Times New Roman" w:hAnsi="Times New Roman" w:cs="Times New Roman"/>
+                <w:color w:val="000000" w:themeColor="text1"/>
+                <w:sz w:val="28"/>
+                <w:szCs w:val="28"/>
+              </w:rPr>
+            </w:pPr>
+            <w:r>
+              <w:rPr>
+                <w:rFonts w:ascii="Times New Roman" w:hAnsi="Times New Roman" w:cs="Times New Roman"/>
+                <w:color w:val="000000" w:themeColor="text1"/>
+                <w:sz w:val="28"/>
+                <w:szCs w:val="28"/>
+              </w:rPr>
+              <w:t>432</w:t>
+            </w:r>
+          </w:p>
+        </w:tc>
+        <w:tc>
+          <w:tcPr>
+            <w:tcW w:w="5376" w:type="dxa"/>
+          </w:tcPr>
+          <w:p>
+            <w:pPr>
+              <w:ind w:right="-720"/>
+              <w:rPr>
+                <w:rFonts w:ascii="Times New Roman" w:hAnsi="Times New Roman" w:cs="Times New Roman"/>
+                <w:color w:val="000000" w:themeColor="text1"/>
+                <w:sz w:val="28"/>
+                <w:szCs w:val="28"/>
+              </w:rPr>
+            </w:pPr>
+            <w:r>
+              <w:rPr>
+                <w:rFonts w:ascii="Times New Roman" w:hAnsi="Times New Roman" w:cs="Times New Roman"/>
+                <w:noProof/>
+                <w:color w:val="000000" w:themeColor="text1"/>
+                <w:sz w:val="28"/>
+                <w:szCs w:val="28"/>
+              </w:rPr>
+              <w:drawing>
+                <wp:inline distT="0" distB="0" distL="0" distR="0" wp14:anchorId="14F896C8" wp14:editId="1FBD385F">
+                  <wp:extent cx="2133785" cy="792549"/>
+                  <wp:effectExtent l="0" t="0" r="0" b="7620"/>
+                  <wp:docPr id="48" name="Picture 48"/>
+                  <wp:cNvGraphicFramePr>
+                    <a:graphicFrameLocks xmlns:a="http://schemas.openxmlformats.org/drawingml/2006/main" noChangeAspect="1"/>
+                  </wp:cNvGraphicFramePr>
+                  <a:graphic xmlns:a="http://schemas.openxmlformats.org/drawingml/2006/main">
+                    <a:graphicData uri="http://schemas.openxmlformats.org/drawingml/2006/picture">
+                      <pic:pic xmlns:pic="http://schemas.openxmlformats.org/drawingml/2006/picture">
+                        <pic:nvPicPr>
+                          <pic:cNvPr id="1" name=""/>
+                          <pic:cNvPicPr/>
+                        </pic:nvPicPr>
+                        <pic:blipFill>
+                          <a:blip r:embed="rId104"/>
+                          <a:stretch>
+                            <a:fillRect/>
+                          </a:stretch>
+                        </pic:blipFill>
+                        <pic:spPr>
+                          <a:xfrm>
+                            <a:off x="0" y="0"/>
+                            <a:ext cx="2133785" cy="792549"/>
+                          </a:xfrm>
+                          <a:prstGeom prst="rect">
+                            <a:avLst/>
+                          </a:prstGeom>
+                        </pic:spPr>
+                      </pic:pic>
+                    </a:graphicData>
+                  </a:graphic>
+                </wp:inline>
+              </w:drawing>
+            </w:r>
+          </w:p>
+          <w:p>
+            <w:pPr>
+              <w:ind w:right="-720"/>
+              <w:rPr>
+                <w:rFonts w:ascii="Times New Roman" w:hAnsi="Times New Roman" w:cs="Times New Roman"/>
+                <w:color w:val="000000" w:themeColor="text1"/>
+                <w:sz w:val="28"/>
+                <w:szCs w:val="28"/>
+              </w:rPr>
+            </w:pPr>
+          </w:p>
+        </w:tc>
+      </w:tr>
+      <w:tr>
+        <w:tc>
+          <w:tcPr>
+            <w:tcW w:w="2965" w:type="dxa"/>
+          </w:tcPr>
+          <w:p>
+            <w:pPr>
+              <w:ind w:right="-13"/>
+              <w:rPr>
+                <w:rFonts w:ascii="Times New Roman" w:hAnsi="Times New Roman" w:cs="Times New Roman"/>
+                <w:color w:val="000000" w:themeColor="text1"/>
+                <w:sz w:val="28"/>
+                <w:szCs w:val="28"/>
+              </w:rPr>
+            </w:pPr>
+            <w:r>
+              <w:rPr>
+                <w:rFonts w:ascii="Times New Roman" w:hAnsi="Times New Roman" w:cs="Times New Roman"/>
+                <w:color w:val="000000" w:themeColor="text1"/>
+                <w:sz w:val="28"/>
+                <w:szCs w:val="28"/>
+              </w:rPr>
+              <w:t>Lỗi không xác định</w:t>
+            </w:r>
+          </w:p>
+        </w:tc>
+        <w:tc>
+          <w:tcPr>
+            <w:tcW w:w="1009" w:type="dxa"/>
+          </w:tcPr>
+          <w:p>
+            <w:pPr>
+              <w:ind w:right="-720"/>
+              <w:rPr>
+                <w:rFonts w:ascii="Times New Roman" w:hAnsi="Times New Roman" w:cs="Times New Roman"/>
+                <w:color w:val="000000" w:themeColor="text1"/>
+                <w:sz w:val="28"/>
+                <w:szCs w:val="28"/>
+              </w:rPr>
+            </w:pPr>
+            <w:r>
+              <w:rPr>
+                <w:rFonts w:ascii="Times New Roman" w:hAnsi="Times New Roman" w:cs="Times New Roman"/>
+                <w:color w:val="000000" w:themeColor="text1"/>
+                <w:sz w:val="28"/>
+                <w:szCs w:val="28"/>
+              </w:rPr>
+              <w:t>500</w:t>
+            </w:r>
+          </w:p>
+        </w:tc>
+        <w:tc>
+          <w:tcPr>
+            <w:tcW w:w="5376" w:type="dxa"/>
+          </w:tcPr>
+          <w:p>
+            <w:pPr>
+              <w:ind w:right="-720"/>
+              <w:rPr>
+                <w:rFonts w:ascii="Times New Roman" w:hAnsi="Times New Roman" w:cs="Times New Roman"/>
+                <w:color w:val="000000" w:themeColor="text1"/>
+                <w:sz w:val="28"/>
+                <w:szCs w:val="28"/>
+              </w:rPr>
+            </w:pPr>
+            <w:r>
+              <w:rPr>
+                <w:rFonts w:ascii="Times New Roman" w:hAnsi="Times New Roman" w:cs="Times New Roman"/>
+                <w:noProof/>
+                <w:sz w:val="28"/>
+                <w:szCs w:val="28"/>
+              </w:rPr>
+              <w:drawing>
+                <wp:inline distT="0" distB="0" distL="0" distR="0" wp14:anchorId="39285374" wp14:editId="5B1652CB">
+                  <wp:extent cx="1074513" cy="472481"/>
+                  <wp:effectExtent l="0" t="0" r="0" b="3810"/>
+                  <wp:docPr id="53" name="Picture 53"/>
+                  <wp:cNvGraphicFramePr>
+                    <a:graphicFrameLocks xmlns:a="http://schemas.openxmlformats.org/drawingml/2006/main" noChangeAspect="1"/>
+                  </wp:cNvGraphicFramePr>
+                  <a:graphic xmlns:a="http://schemas.openxmlformats.org/drawingml/2006/main">
+                    <a:graphicData uri="http://schemas.openxmlformats.org/drawingml/2006/picture">
+                      <pic:pic xmlns:pic="http://schemas.openxmlformats.org/drawingml/2006/picture">
+                        <pic:nvPicPr>
+                          <pic:cNvPr id="1" name=""/>
+                          <pic:cNvPicPr/>
+                        </pic:nvPicPr>
+                        <pic:blipFill>
+                          <a:blip r:embed="rId15"/>
+                          <a:stretch>
+                            <a:fillRect/>
+                          </a:stretch>
+                        </pic:blipFill>
+                        <pic:spPr>
+                          <a:xfrm>
+                            <a:off x="0" y="0"/>
+                            <a:ext cx="1074513" cy="472481"/>
                           </a:xfrm>
                           <a:prstGeom prst="rect">
                             <a:avLst/>
@@ -18542,7 +19121,6 @@
   <w:style w:type="character" w:default="1" w:styleId="DefaultParagraphFont">
     <w:name w:val="Default Paragraph Font"/>
     <w:uiPriority w:val="1"/>
-    <w:semiHidden/>
     <w:unhideWhenUsed/>
   </w:style>
   <w:style w:type="table" w:default="1" w:styleId="TableNormal">

</xml_diff>

<commit_message>
Update like, unlike recipe
</commit_message>
<xml_diff>
--- a/document/API.docx
+++ b/document/API.docx
@@ -2449,6 +2449,7 @@
       <w:r>
         <w:rPr>
           <w:rFonts w:ascii="Times New Roman" w:hAnsi="Times New Roman" w:cs="Times New Roman"/>
+          <w:noProof/>
           <w:sz w:val="28"/>
           <w:szCs w:val="28"/>
         </w:rPr>
@@ -9938,6 +9939,123 @@
               </w:drawing>
             </w:r>
           </w:p>
+          <w:p>
+            <w:pPr>
+              <w:ind w:right="-720"/>
+              <w:rPr>
+                <w:rFonts w:ascii="Times New Roman" w:hAnsi="Times New Roman" w:cs="Times New Roman"/>
+                <w:sz w:val="28"/>
+                <w:szCs w:val="28"/>
+              </w:rPr>
+            </w:pPr>
+          </w:p>
+        </w:tc>
+      </w:tr>
+      <w:tr>
+        <w:tc>
+          <w:tcPr>
+            <w:tcW w:w="2964" w:type="dxa"/>
+          </w:tcPr>
+          <w:p>
+            <w:pPr>
+              <w:ind w:right="77"/>
+              <w:rPr>
+                <w:rFonts w:ascii="Times New Roman" w:hAnsi="Times New Roman" w:cs="Times New Roman"/>
+                <w:sz w:val="28"/>
+                <w:szCs w:val="28"/>
+              </w:rPr>
+            </w:pPr>
+            <w:r>
+              <w:rPr>
+                <w:rFonts w:ascii="Times New Roman" w:hAnsi="Times New Roman" w:cs="Times New Roman"/>
+                <w:sz w:val="28"/>
+                <w:szCs w:val="28"/>
+              </w:rPr>
+              <w:t>Người dùng đã thích công thức</w:t>
+            </w:r>
+          </w:p>
+        </w:tc>
+        <w:tc>
+          <w:tcPr>
+            <w:tcW w:w="901" w:type="dxa"/>
+          </w:tcPr>
+          <w:p>
+            <w:pPr>
+              <w:ind w:right="-720"/>
+              <w:rPr>
+                <w:rFonts w:ascii="Times New Roman" w:hAnsi="Times New Roman" w:cs="Times New Roman"/>
+                <w:sz w:val="28"/>
+                <w:szCs w:val="28"/>
+              </w:rPr>
+            </w:pPr>
+            <w:r>
+              <w:rPr>
+                <w:rFonts w:ascii="Times New Roman" w:hAnsi="Times New Roman" w:cs="Times New Roman"/>
+                <w:sz w:val="28"/>
+                <w:szCs w:val="28"/>
+              </w:rPr>
+              <w:t>444</w:t>
+            </w:r>
+          </w:p>
+        </w:tc>
+        <w:tc>
+          <w:tcPr>
+            <w:tcW w:w="5485" w:type="dxa"/>
+          </w:tcPr>
+          <w:p>
+            <w:pPr>
+              <w:ind w:right="-720"/>
+              <w:rPr>
+                <w:rFonts w:ascii="Times New Roman" w:hAnsi="Times New Roman" w:cs="Times New Roman"/>
+                <w:noProof/>
+                <w:sz w:val="28"/>
+                <w:szCs w:val="28"/>
+              </w:rPr>
+            </w:pPr>
+            <w:r>
+              <w:rPr>
+                <w:rFonts w:ascii="Times New Roman" w:hAnsi="Times New Roman" w:cs="Times New Roman"/>
+                <w:noProof/>
+                <w:sz w:val="28"/>
+                <w:szCs w:val="28"/>
+              </w:rPr>
+              <w:drawing>
+                <wp:inline distT="0" distB="0" distL="0" distR="0" wp14:anchorId="6F0EF14D" wp14:editId="2B4C0CD6">
+                  <wp:extent cx="2735817" cy="853514"/>
+                  <wp:effectExtent l="0" t="0" r="7620" b="3810"/>
+                  <wp:docPr id="2" name="Picture 2"/>
+                  <wp:cNvGraphicFramePr>
+                    <a:graphicFrameLocks xmlns:a="http://schemas.openxmlformats.org/drawingml/2006/main" noChangeAspect="1"/>
+                  </wp:cNvGraphicFramePr>
+                  <a:graphic xmlns:a="http://schemas.openxmlformats.org/drawingml/2006/main">
+                    <a:graphicData uri="http://schemas.openxmlformats.org/drawingml/2006/picture">
+                      <pic:pic xmlns:pic="http://schemas.openxmlformats.org/drawingml/2006/picture">
+                        <pic:nvPicPr>
+                          <pic:cNvPr id="1" name=""/>
+                          <pic:cNvPicPr/>
+                        </pic:nvPicPr>
+                        <pic:blipFill>
+                          <a:blip r:embed="rId61"/>
+                          <a:stretch>
+                            <a:fillRect/>
+                          </a:stretch>
+                        </pic:blipFill>
+                        <pic:spPr>
+                          <a:xfrm>
+                            <a:off x="0" y="0"/>
+                            <a:ext cx="2735817" cy="853514"/>
+                          </a:xfrm>
+                          <a:prstGeom prst="rect">
+                            <a:avLst/>
+                          </a:prstGeom>
+                        </pic:spPr>
+                      </pic:pic>
+                    </a:graphicData>
+                  </a:graphic>
+                </wp:inline>
+              </w:drawing>
+            </w:r>
+          </w:p>
         </w:tc>
       </w:tr>
     </w:tbl>
@@ -10001,7 +10119,7 @@
         </w:rPr>
         <w:t xml:space="preserve"> </w:t>
       </w:r>
-      <w:hyperlink r:id="rId61" w:history="1">
+      <w:hyperlink r:id="rId62" w:history="1">
         <w:r>
           <w:rPr>
             <w:rStyle w:val="Hyperlink"/>
@@ -10077,7 +10195,7 @@
         </w:rPr>
         <w:t xml:space="preserve">VD: </w:t>
       </w:r>
-      <w:hyperlink r:id="rId62" w:history="1">
+      <w:hyperlink r:id="rId63" w:history="1">
         <w:r>
           <w:rPr>
             <w:rStyle w:val="Hyperlink"/>
@@ -10200,6 +10318,7 @@
                 <w:sz w:val="28"/>
                 <w:szCs w:val="28"/>
               </w:rPr>
+              <w:lastRenderedPageBreak/>
               <w:t>Bỏ Yêu thích công thức của người dùng khác thành công</w:t>
             </w:r>
           </w:p>
@@ -10263,7 +10382,7 @@
                           <pic:cNvPicPr/>
                         </pic:nvPicPr>
                         <pic:blipFill>
-                          <a:blip r:embed="rId63"/>
+                          <a:blip r:embed="rId64"/>
                           <a:stretch>
                             <a:fillRect/>
                           </a:stretch>
@@ -10432,7 +10551,6 @@
                 <w:sz w:val="28"/>
                 <w:szCs w:val="28"/>
               </w:rPr>
-              <w:lastRenderedPageBreak/>
               <w:t>Không có công thức cần yêu thích</w:t>
             </w:r>
           </w:p>
@@ -10517,6 +10635,123 @@
               </w:drawing>
             </w:r>
           </w:p>
+          <w:p>
+            <w:pPr>
+              <w:ind w:right="-720"/>
+              <w:rPr>
+                <w:rFonts w:ascii="Times New Roman" w:hAnsi="Times New Roman" w:cs="Times New Roman"/>
+                <w:sz w:val="28"/>
+                <w:szCs w:val="28"/>
+              </w:rPr>
+            </w:pPr>
+          </w:p>
+        </w:tc>
+      </w:tr>
+      <w:tr>
+        <w:tc>
+          <w:tcPr>
+            <w:tcW w:w="2964" w:type="dxa"/>
+          </w:tcPr>
+          <w:p>
+            <w:pPr>
+              <w:ind w:right="77"/>
+              <w:rPr>
+                <w:rFonts w:ascii="Times New Roman" w:hAnsi="Times New Roman" w:cs="Times New Roman"/>
+                <w:sz w:val="28"/>
+                <w:szCs w:val="28"/>
+              </w:rPr>
+            </w:pPr>
+            <w:r>
+              <w:rPr>
+                <w:rFonts w:ascii="Times New Roman" w:hAnsi="Times New Roman" w:cs="Times New Roman"/>
+                <w:sz w:val="28"/>
+                <w:szCs w:val="28"/>
+              </w:rPr>
+              <w:t>Người dùng đã bỏ thích công thức</w:t>
+            </w:r>
+          </w:p>
+        </w:tc>
+        <w:tc>
+          <w:tcPr>
+            <w:tcW w:w="901" w:type="dxa"/>
+          </w:tcPr>
+          <w:p>
+            <w:pPr>
+              <w:ind w:right="-720"/>
+              <w:rPr>
+                <w:rFonts w:ascii="Times New Roman" w:hAnsi="Times New Roman" w:cs="Times New Roman"/>
+                <w:sz w:val="28"/>
+                <w:szCs w:val="28"/>
+              </w:rPr>
+            </w:pPr>
+            <w:r>
+              <w:rPr>
+                <w:rFonts w:ascii="Times New Roman" w:hAnsi="Times New Roman" w:cs="Times New Roman"/>
+                <w:sz w:val="28"/>
+                <w:szCs w:val="28"/>
+              </w:rPr>
+              <w:t>445</w:t>
+            </w:r>
+          </w:p>
+        </w:tc>
+        <w:tc>
+          <w:tcPr>
+            <w:tcW w:w="5485" w:type="dxa"/>
+          </w:tcPr>
+          <w:p>
+            <w:pPr>
+              <w:ind w:right="-720"/>
+              <w:rPr>
+                <w:rFonts w:ascii="Times New Roman" w:hAnsi="Times New Roman" w:cs="Times New Roman"/>
+                <w:noProof/>
+                <w:sz w:val="28"/>
+                <w:szCs w:val="28"/>
+              </w:rPr>
+            </w:pPr>
+            <w:r>
+              <w:rPr>
+                <w:rFonts w:ascii="Times New Roman" w:hAnsi="Times New Roman" w:cs="Times New Roman"/>
+                <w:noProof/>
+                <w:sz w:val="28"/>
+                <w:szCs w:val="28"/>
+              </w:rPr>
+              <w:drawing>
+                <wp:inline distT="0" distB="0" distL="0" distR="0" wp14:anchorId="5EB4AD03" wp14:editId="545E2F38">
+                  <wp:extent cx="3086367" cy="800169"/>
+                  <wp:effectExtent l="0" t="0" r="0" b="0"/>
+                  <wp:docPr id="8" name="Picture 8"/>
+                  <wp:cNvGraphicFramePr>
+                    <a:graphicFrameLocks xmlns:a="http://schemas.openxmlformats.org/drawingml/2006/main" noChangeAspect="1"/>
+                  </wp:cNvGraphicFramePr>
+                  <a:graphic xmlns:a="http://schemas.openxmlformats.org/drawingml/2006/main">
+                    <a:graphicData uri="http://schemas.openxmlformats.org/drawingml/2006/picture">
+                      <pic:pic xmlns:pic="http://schemas.openxmlformats.org/drawingml/2006/picture">
+                        <pic:nvPicPr>
+                          <pic:cNvPr id="1" name=""/>
+                          <pic:cNvPicPr/>
+                        </pic:nvPicPr>
+                        <pic:blipFill>
+                          <a:blip r:embed="rId65"/>
+                          <a:stretch>
+                            <a:fillRect/>
+                          </a:stretch>
+                        </pic:blipFill>
+                        <pic:spPr>
+                          <a:xfrm>
+                            <a:off x="0" y="0"/>
+                            <a:ext cx="3086367" cy="800169"/>
+                          </a:xfrm>
+                          <a:prstGeom prst="rect">
+                            <a:avLst/>
+                          </a:prstGeom>
+                        </pic:spPr>
+                      </pic:pic>
+                    </a:graphicData>
+                  </a:graphic>
+                </wp:inline>
+              </w:drawing>
+            </w:r>
+          </w:p>
         </w:tc>
       </w:tr>
     </w:tbl>
@@ -10591,7 +10826,7 @@
         </w:rPr>
         <w:t xml:space="preserve">URL: </w:t>
       </w:r>
-      <w:hyperlink r:id="rId64" w:history="1">
+      <w:hyperlink r:id="rId66" w:history="1">
         <w:r>
           <w:rPr>
             <w:rStyle w:val="Hyperlink"/>
@@ -10703,7 +10938,7 @@
                     <pic:cNvPicPr/>
                   </pic:nvPicPr>
                   <pic:blipFill>
-                    <a:blip r:embed="rId65"/>
+                    <a:blip r:embed="rId67"/>
                     <a:stretch>
                       <a:fillRect/>
                     </a:stretch>
@@ -10756,7 +10991,7 @@
                     <pic:cNvPicPr/>
                   </pic:nvPicPr>
                   <pic:blipFill>
-                    <a:blip r:embed="rId66"/>
+                    <a:blip r:embed="rId68"/>
                     <a:stretch>
                       <a:fillRect/>
                     </a:stretch>
@@ -10942,7 +11177,7 @@
                           <pic:cNvPicPr/>
                         </pic:nvPicPr>
                         <pic:blipFill>
-                          <a:blip r:embed="rId67"/>
+                          <a:blip r:embed="rId69"/>
                           <a:stretch>
                             <a:fillRect/>
                           </a:stretch>
@@ -11111,6 +11346,7 @@
                 <w:sz w:val="28"/>
                 <w:szCs w:val="28"/>
               </w:rPr>
+              <w:lastRenderedPageBreak/>
               <w:t>Thêm danh sách công thức thành công</w:t>
             </w:r>
           </w:p>
@@ -11174,7 +11410,7 @@
                           <pic:cNvPicPr/>
                         </pic:nvPicPr>
                         <pic:blipFill>
-                          <a:blip r:embed="rId68"/>
+                          <a:blip r:embed="rId70"/>
                           <a:stretch>
                             <a:fillRect/>
                           </a:stretch>
@@ -11291,7 +11527,7 @@
                           <pic:cNvPicPr/>
                         </pic:nvPicPr>
                         <pic:blipFill>
-                          <a:blip r:embed="rId69"/>
+                          <a:blip r:embed="rId71"/>
                           <a:stretch>
                             <a:fillRect/>
                           </a:stretch>
@@ -11388,10 +11624,9 @@
           <w:sz w:val="28"/>
           <w:szCs w:val="28"/>
         </w:rPr>
-        <w:lastRenderedPageBreak/>
         <w:t xml:space="preserve">URL: </w:t>
       </w:r>
-      <w:hyperlink r:id="rId70" w:history="1">
+      <w:hyperlink r:id="rId72" w:history="1">
         <w:r>
           <w:rPr>
             <w:rStyle w:val="Hyperlink"/>
@@ -11492,6 +11727,7 @@
       <w:r>
         <w:rPr>
           <w:rFonts w:ascii="Times New Roman" w:hAnsi="Times New Roman" w:cs="Times New Roman"/>
+          <w:noProof/>
           <w:sz w:val="28"/>
           <w:szCs w:val="28"/>
         </w:rPr>
@@ -11511,7 +11747,7 @@
                     <pic:cNvPicPr/>
                   </pic:nvPicPr>
                   <pic:blipFill>
-                    <a:blip r:embed="rId71"/>
+                    <a:blip r:embed="rId73"/>
                     <a:stretch>
                       <a:fillRect/>
                     </a:stretch>
@@ -11715,7 +11951,7 @@
                           <pic:cNvPicPr/>
                         </pic:nvPicPr>
                         <pic:blipFill>
-                          <a:blip r:embed="rId67"/>
+                          <a:blip r:embed="rId69"/>
                           <a:stretch>
                             <a:fillRect/>
                           </a:stretch>
@@ -11884,6 +12120,7 @@
                 <w:sz w:val="28"/>
                 <w:szCs w:val="28"/>
               </w:rPr>
+              <w:lastRenderedPageBreak/>
               <w:t>Cập nhật danh sách công thức thành công</w:t>
             </w:r>
           </w:p>
@@ -11936,229 +12173,6 @@
                   <wp:extent cx="2796782" cy="457240"/>
                   <wp:effectExtent l="0" t="0" r="3810" b="0"/>
                   <wp:docPr id="92" name="Picture 92"/>
-                  <wp:cNvGraphicFramePr>
-                    <a:graphicFrameLocks xmlns:a="http://schemas.openxmlformats.org/drawingml/2006/main" noChangeAspect="1"/>
-                  </wp:cNvGraphicFramePr>
-                  <a:graphic xmlns:a="http://schemas.openxmlformats.org/drawingml/2006/main">
-                    <a:graphicData uri="http://schemas.openxmlformats.org/drawingml/2006/picture">
-                      <pic:pic xmlns:pic="http://schemas.openxmlformats.org/drawingml/2006/picture">
-                        <pic:nvPicPr>
-                          <pic:cNvPr id="1" name=""/>
-                          <pic:cNvPicPr/>
-                        </pic:nvPicPr>
-                        <pic:blipFill>
-                          <a:blip r:embed="rId72"/>
-                          <a:stretch>
-                            <a:fillRect/>
-                          </a:stretch>
-                        </pic:blipFill>
-                        <pic:spPr>
-                          <a:xfrm>
-                            <a:off x="0" y="0"/>
-                            <a:ext cx="2796782" cy="457240"/>
-                          </a:xfrm>
-                          <a:prstGeom prst="rect">
-                            <a:avLst/>
-                          </a:prstGeom>
-                        </pic:spPr>
-                      </pic:pic>
-                    </a:graphicData>
-                  </a:graphic>
-                </wp:inline>
-              </w:drawing>
-            </w:r>
-          </w:p>
-          <w:p>
-            <w:pPr>
-              <w:ind w:right="-720"/>
-              <w:rPr>
-                <w:rFonts w:ascii="Times New Roman" w:hAnsi="Times New Roman" w:cs="Times New Roman"/>
-                <w:sz w:val="28"/>
-                <w:szCs w:val="28"/>
-              </w:rPr>
-            </w:pPr>
-          </w:p>
-        </w:tc>
-      </w:tr>
-      <w:tr>
-        <w:tc>
-          <w:tcPr>
-            <w:tcW w:w="2964" w:type="dxa"/>
-          </w:tcPr>
-          <w:p>
-            <w:pPr>
-              <w:ind w:right="-13"/>
-              <w:rPr>
-                <w:rFonts w:ascii="Times New Roman" w:hAnsi="Times New Roman" w:cs="Times New Roman"/>
-                <w:sz w:val="28"/>
-                <w:szCs w:val="28"/>
-              </w:rPr>
-            </w:pPr>
-            <w:r>
-              <w:rPr>
-                <w:rFonts w:ascii="Times New Roman" w:hAnsi="Times New Roman" w:cs="Times New Roman"/>
-                <w:sz w:val="28"/>
-                <w:szCs w:val="28"/>
-              </w:rPr>
-              <w:t>Không có danh sách công thức cần cập nhật</w:t>
-            </w:r>
-          </w:p>
-        </w:tc>
-        <w:tc>
-          <w:tcPr>
-            <w:tcW w:w="901" w:type="dxa"/>
-          </w:tcPr>
-          <w:p>
-            <w:pPr>
-              <w:ind w:right="-720"/>
-              <w:rPr>
-                <w:rFonts w:ascii="Times New Roman" w:hAnsi="Times New Roman" w:cs="Times New Roman"/>
-                <w:sz w:val="28"/>
-                <w:szCs w:val="28"/>
-              </w:rPr>
-            </w:pPr>
-            <w:r>
-              <w:rPr>
-                <w:rFonts w:ascii="Times New Roman" w:hAnsi="Times New Roman" w:cs="Times New Roman"/>
-                <w:sz w:val="28"/>
-                <w:szCs w:val="28"/>
-              </w:rPr>
-              <w:t>433</w:t>
-            </w:r>
-          </w:p>
-        </w:tc>
-        <w:tc>
-          <w:tcPr>
-            <w:tcW w:w="5485" w:type="dxa"/>
-          </w:tcPr>
-          <w:p>
-            <w:pPr>
-              <w:ind w:right="-720"/>
-              <w:rPr>
-                <w:rFonts w:ascii="Times New Roman" w:hAnsi="Times New Roman" w:cs="Times New Roman"/>
-                <w:sz w:val="28"/>
-                <w:szCs w:val="28"/>
-              </w:rPr>
-            </w:pPr>
-            <w:r>
-              <w:rPr>
-                <w:rFonts w:ascii="Times New Roman" w:hAnsi="Times New Roman" w:cs="Times New Roman"/>
-                <w:noProof/>
-                <w:sz w:val="28"/>
-                <w:szCs w:val="28"/>
-              </w:rPr>
-              <w:drawing>
-                <wp:inline distT="0" distB="0" distL="0" distR="0" wp14:anchorId="5DFA0AAF" wp14:editId="5C78C2C0">
-                  <wp:extent cx="2103302" cy="411516"/>
-                  <wp:effectExtent l="0" t="0" r="0" b="7620"/>
-                  <wp:docPr id="94" name="Picture 94"/>
-                  <wp:cNvGraphicFramePr>
-                    <a:graphicFrameLocks xmlns:a="http://schemas.openxmlformats.org/drawingml/2006/main" noChangeAspect="1"/>
-                  </wp:cNvGraphicFramePr>
-                  <a:graphic xmlns:a="http://schemas.openxmlformats.org/drawingml/2006/main">
-                    <a:graphicData uri="http://schemas.openxmlformats.org/drawingml/2006/picture">
-                      <pic:pic xmlns:pic="http://schemas.openxmlformats.org/drawingml/2006/picture">
-                        <pic:nvPicPr>
-                          <pic:cNvPr id="1" name=""/>
-                          <pic:cNvPicPr/>
-                        </pic:nvPicPr>
-                        <pic:blipFill>
-                          <a:blip r:embed="rId73"/>
-                          <a:stretch>
-                            <a:fillRect/>
-                          </a:stretch>
-                        </pic:blipFill>
-                        <pic:spPr>
-                          <a:xfrm>
-                            <a:off x="0" y="0"/>
-                            <a:ext cx="2103302" cy="411516"/>
-                          </a:xfrm>
-                          <a:prstGeom prst="rect">
-                            <a:avLst/>
-                          </a:prstGeom>
-                        </pic:spPr>
-                      </pic:pic>
-                    </a:graphicData>
-                  </a:graphic>
-                </wp:inline>
-              </w:drawing>
-            </w:r>
-          </w:p>
-        </w:tc>
-      </w:tr>
-      <w:tr>
-        <w:tc>
-          <w:tcPr>
-            <w:tcW w:w="2964" w:type="dxa"/>
-          </w:tcPr>
-          <w:p>
-            <w:pPr>
-              <w:ind w:right="-13"/>
-              <w:rPr>
-                <w:rFonts w:ascii="Times New Roman" w:hAnsi="Times New Roman" w:cs="Times New Roman"/>
-                <w:sz w:val="28"/>
-                <w:szCs w:val="28"/>
-              </w:rPr>
-            </w:pPr>
-            <w:r>
-              <w:rPr>
-                <w:rFonts w:ascii="Times New Roman" w:hAnsi="Times New Roman" w:cs="Times New Roman"/>
-                <w:sz w:val="28"/>
-                <w:szCs w:val="28"/>
-              </w:rPr>
-              <w:t>Lỗi upload hình</w:t>
-            </w:r>
-          </w:p>
-        </w:tc>
-        <w:tc>
-          <w:tcPr>
-            <w:tcW w:w="901" w:type="dxa"/>
-          </w:tcPr>
-          <w:p>
-            <w:pPr>
-              <w:ind w:right="-720"/>
-              <w:rPr>
-                <w:rFonts w:ascii="Times New Roman" w:hAnsi="Times New Roman" w:cs="Times New Roman"/>
-                <w:sz w:val="28"/>
-                <w:szCs w:val="28"/>
-              </w:rPr>
-            </w:pPr>
-            <w:r>
-              <w:rPr>
-                <w:rFonts w:ascii="Times New Roman" w:hAnsi="Times New Roman" w:cs="Times New Roman"/>
-                <w:sz w:val="28"/>
-                <w:szCs w:val="28"/>
-              </w:rPr>
-              <w:t>440</w:t>
-            </w:r>
-          </w:p>
-        </w:tc>
-        <w:tc>
-          <w:tcPr>
-            <w:tcW w:w="5485" w:type="dxa"/>
-          </w:tcPr>
-          <w:p>
-            <w:pPr>
-              <w:ind w:right="-720"/>
-              <w:rPr>
-                <w:rFonts w:ascii="Times New Roman" w:hAnsi="Times New Roman" w:cs="Times New Roman"/>
-                <w:noProof/>
-                <w:sz w:val="28"/>
-                <w:szCs w:val="28"/>
-              </w:rPr>
-            </w:pPr>
-            <w:r>
-              <w:rPr>
-                <w:rFonts w:ascii="Times New Roman" w:hAnsi="Times New Roman" w:cs="Times New Roman"/>
-                <w:noProof/>
-                <w:sz w:val="28"/>
-                <w:szCs w:val="28"/>
-              </w:rPr>
-              <w:drawing>
-                <wp:inline distT="0" distB="0" distL="0" distR="0" wp14:anchorId="52B83D20" wp14:editId="010DE8D8">
-                  <wp:extent cx="3657917" cy="883997"/>
-                  <wp:effectExtent l="0" t="0" r="0" b="0"/>
-                  <wp:docPr id="115" name="Picture 115"/>
                   <wp:cNvGraphicFramePr>
                     <a:graphicFrameLocks xmlns:a="http://schemas.openxmlformats.org/drawingml/2006/main" noChangeAspect="1"/>
                   </wp:cNvGraphicFramePr>
@@ -12178,6 +12192,229 @@
                         <pic:spPr>
                           <a:xfrm>
                             <a:off x="0" y="0"/>
+                            <a:ext cx="2796782" cy="457240"/>
+                          </a:xfrm>
+                          <a:prstGeom prst="rect">
+                            <a:avLst/>
+                          </a:prstGeom>
+                        </pic:spPr>
+                      </pic:pic>
+                    </a:graphicData>
+                  </a:graphic>
+                </wp:inline>
+              </w:drawing>
+            </w:r>
+          </w:p>
+          <w:p>
+            <w:pPr>
+              <w:ind w:right="-720"/>
+              <w:rPr>
+                <w:rFonts w:ascii="Times New Roman" w:hAnsi="Times New Roman" w:cs="Times New Roman"/>
+                <w:sz w:val="28"/>
+                <w:szCs w:val="28"/>
+              </w:rPr>
+            </w:pPr>
+          </w:p>
+        </w:tc>
+      </w:tr>
+      <w:tr>
+        <w:tc>
+          <w:tcPr>
+            <w:tcW w:w="2964" w:type="dxa"/>
+          </w:tcPr>
+          <w:p>
+            <w:pPr>
+              <w:ind w:right="-13"/>
+              <w:rPr>
+                <w:rFonts w:ascii="Times New Roman" w:hAnsi="Times New Roman" w:cs="Times New Roman"/>
+                <w:sz w:val="28"/>
+                <w:szCs w:val="28"/>
+              </w:rPr>
+            </w:pPr>
+            <w:r>
+              <w:rPr>
+                <w:rFonts w:ascii="Times New Roman" w:hAnsi="Times New Roman" w:cs="Times New Roman"/>
+                <w:sz w:val="28"/>
+                <w:szCs w:val="28"/>
+              </w:rPr>
+              <w:t>Không có danh sách công thức cần cập nhật</w:t>
+            </w:r>
+          </w:p>
+        </w:tc>
+        <w:tc>
+          <w:tcPr>
+            <w:tcW w:w="901" w:type="dxa"/>
+          </w:tcPr>
+          <w:p>
+            <w:pPr>
+              <w:ind w:right="-720"/>
+              <w:rPr>
+                <w:rFonts w:ascii="Times New Roman" w:hAnsi="Times New Roman" w:cs="Times New Roman"/>
+                <w:sz w:val="28"/>
+                <w:szCs w:val="28"/>
+              </w:rPr>
+            </w:pPr>
+            <w:r>
+              <w:rPr>
+                <w:rFonts w:ascii="Times New Roman" w:hAnsi="Times New Roman" w:cs="Times New Roman"/>
+                <w:sz w:val="28"/>
+                <w:szCs w:val="28"/>
+              </w:rPr>
+              <w:t>433</w:t>
+            </w:r>
+          </w:p>
+        </w:tc>
+        <w:tc>
+          <w:tcPr>
+            <w:tcW w:w="5485" w:type="dxa"/>
+          </w:tcPr>
+          <w:p>
+            <w:pPr>
+              <w:ind w:right="-720"/>
+              <w:rPr>
+                <w:rFonts w:ascii="Times New Roman" w:hAnsi="Times New Roman" w:cs="Times New Roman"/>
+                <w:sz w:val="28"/>
+                <w:szCs w:val="28"/>
+              </w:rPr>
+            </w:pPr>
+            <w:r>
+              <w:rPr>
+                <w:rFonts w:ascii="Times New Roman" w:hAnsi="Times New Roman" w:cs="Times New Roman"/>
+                <w:noProof/>
+                <w:sz w:val="28"/>
+                <w:szCs w:val="28"/>
+              </w:rPr>
+              <w:drawing>
+                <wp:inline distT="0" distB="0" distL="0" distR="0" wp14:anchorId="5DFA0AAF" wp14:editId="5C78C2C0">
+                  <wp:extent cx="2103302" cy="411516"/>
+                  <wp:effectExtent l="0" t="0" r="0" b="7620"/>
+                  <wp:docPr id="94" name="Picture 94"/>
+                  <wp:cNvGraphicFramePr>
+                    <a:graphicFrameLocks xmlns:a="http://schemas.openxmlformats.org/drawingml/2006/main" noChangeAspect="1"/>
+                  </wp:cNvGraphicFramePr>
+                  <a:graphic xmlns:a="http://schemas.openxmlformats.org/drawingml/2006/main">
+                    <a:graphicData uri="http://schemas.openxmlformats.org/drawingml/2006/picture">
+                      <pic:pic xmlns:pic="http://schemas.openxmlformats.org/drawingml/2006/picture">
+                        <pic:nvPicPr>
+                          <pic:cNvPr id="1" name=""/>
+                          <pic:cNvPicPr/>
+                        </pic:nvPicPr>
+                        <pic:blipFill>
+                          <a:blip r:embed="rId75"/>
+                          <a:stretch>
+                            <a:fillRect/>
+                          </a:stretch>
+                        </pic:blipFill>
+                        <pic:spPr>
+                          <a:xfrm>
+                            <a:off x="0" y="0"/>
+                            <a:ext cx="2103302" cy="411516"/>
+                          </a:xfrm>
+                          <a:prstGeom prst="rect">
+                            <a:avLst/>
+                          </a:prstGeom>
+                        </pic:spPr>
+                      </pic:pic>
+                    </a:graphicData>
+                  </a:graphic>
+                </wp:inline>
+              </w:drawing>
+            </w:r>
+          </w:p>
+        </w:tc>
+      </w:tr>
+      <w:tr>
+        <w:tc>
+          <w:tcPr>
+            <w:tcW w:w="2964" w:type="dxa"/>
+          </w:tcPr>
+          <w:p>
+            <w:pPr>
+              <w:ind w:right="-13"/>
+              <w:rPr>
+                <w:rFonts w:ascii="Times New Roman" w:hAnsi="Times New Roman" w:cs="Times New Roman"/>
+                <w:sz w:val="28"/>
+                <w:szCs w:val="28"/>
+              </w:rPr>
+            </w:pPr>
+            <w:r>
+              <w:rPr>
+                <w:rFonts w:ascii="Times New Roman" w:hAnsi="Times New Roman" w:cs="Times New Roman"/>
+                <w:sz w:val="28"/>
+                <w:szCs w:val="28"/>
+              </w:rPr>
+              <w:t>Lỗi upload hình</w:t>
+            </w:r>
+          </w:p>
+        </w:tc>
+        <w:tc>
+          <w:tcPr>
+            <w:tcW w:w="901" w:type="dxa"/>
+          </w:tcPr>
+          <w:p>
+            <w:pPr>
+              <w:ind w:right="-720"/>
+              <w:rPr>
+                <w:rFonts w:ascii="Times New Roman" w:hAnsi="Times New Roman" w:cs="Times New Roman"/>
+                <w:sz w:val="28"/>
+                <w:szCs w:val="28"/>
+              </w:rPr>
+            </w:pPr>
+            <w:r>
+              <w:rPr>
+                <w:rFonts w:ascii="Times New Roman" w:hAnsi="Times New Roman" w:cs="Times New Roman"/>
+                <w:sz w:val="28"/>
+                <w:szCs w:val="28"/>
+              </w:rPr>
+              <w:t>440</w:t>
+            </w:r>
+          </w:p>
+        </w:tc>
+        <w:tc>
+          <w:tcPr>
+            <w:tcW w:w="5485" w:type="dxa"/>
+          </w:tcPr>
+          <w:p>
+            <w:pPr>
+              <w:ind w:right="-720"/>
+              <w:rPr>
+                <w:rFonts w:ascii="Times New Roman" w:hAnsi="Times New Roman" w:cs="Times New Roman"/>
+                <w:noProof/>
+                <w:sz w:val="28"/>
+                <w:szCs w:val="28"/>
+              </w:rPr>
+            </w:pPr>
+            <w:r>
+              <w:rPr>
+                <w:rFonts w:ascii="Times New Roman" w:hAnsi="Times New Roman" w:cs="Times New Roman"/>
+                <w:noProof/>
+                <w:sz w:val="28"/>
+                <w:szCs w:val="28"/>
+              </w:rPr>
+              <w:drawing>
+                <wp:inline distT="0" distB="0" distL="0" distR="0" wp14:anchorId="52B83D20" wp14:editId="010DE8D8">
+                  <wp:extent cx="3657917" cy="883997"/>
+                  <wp:effectExtent l="0" t="0" r="0" b="0"/>
+                  <wp:docPr id="115" name="Picture 115"/>
+                  <wp:cNvGraphicFramePr>
+                    <a:graphicFrameLocks xmlns:a="http://schemas.openxmlformats.org/drawingml/2006/main" noChangeAspect="1"/>
+                  </wp:cNvGraphicFramePr>
+                  <a:graphic xmlns:a="http://schemas.openxmlformats.org/drawingml/2006/main">
+                    <a:graphicData uri="http://schemas.openxmlformats.org/drawingml/2006/picture">
+                      <pic:pic xmlns:pic="http://schemas.openxmlformats.org/drawingml/2006/picture">
+                        <pic:nvPicPr>
+                          <pic:cNvPr id="1" name=""/>
+                          <pic:cNvPicPr/>
+                        </pic:nvPicPr>
+                        <pic:blipFill>
+                          <a:blip r:embed="rId76"/>
+                          <a:stretch>
+                            <a:fillRect/>
+                          </a:stretch>
+                        </pic:blipFill>
+                        <pic:spPr>
+                          <a:xfrm>
+                            <a:off x="0" y="0"/>
                             <a:ext cx="3657917" cy="883997"/>
                           </a:xfrm>
                           <a:prstGeom prst="rect">
@@ -12223,7 +12460,6 @@
           <w:sz w:val="28"/>
           <w:szCs w:val="28"/>
         </w:rPr>
-        <w:lastRenderedPageBreak/>
         <w:t xml:space="preserve">Xóa </w:t>
       </w:r>
       <w:r>
@@ -12266,7 +12502,7 @@
         </w:rPr>
         <w:t xml:space="preserve">URL: </w:t>
       </w:r>
-      <w:hyperlink r:id="rId75" w:history="1">
+      <w:hyperlink r:id="rId77" w:history="1">
         <w:r>
           <w:rPr>
             <w:rStyle w:val="Hyperlink"/>
@@ -12659,7 +12895,7 @@
                           <pic:cNvPicPr/>
                         </pic:nvPicPr>
                         <pic:blipFill>
-                          <a:blip r:embed="rId76"/>
+                          <a:blip r:embed="rId78"/>
                           <a:stretch>
                             <a:fillRect/>
                           </a:stretch>
@@ -12775,7 +13011,7 @@
                           <pic:cNvPicPr/>
                         </pic:nvPicPr>
                         <pic:blipFill>
-                          <a:blip r:embed="rId73"/>
+                          <a:blip r:embed="rId75"/>
                           <a:stretch>
                             <a:fillRect/>
                           </a:stretch>
@@ -12852,7 +13088,7 @@
         </w:rPr>
         <w:t xml:space="preserve">URL: </w:t>
       </w:r>
-      <w:hyperlink r:id="rId77" w:history="1">
+      <w:hyperlink r:id="rId79" w:history="1">
         <w:r>
           <w:rPr>
             <w:rStyle w:val="Hyperlink"/>
@@ -12944,6 +13180,7 @@
           <w:sz w:val="28"/>
           <w:szCs w:val="28"/>
         </w:rPr>
+        <w:lastRenderedPageBreak/>
         <w:t>r</w:t>
       </w:r>
       <w:r>
@@ -12988,7 +13225,7 @@
         </w:rPr>
         <w:t xml:space="preserve">VD: </w:t>
       </w:r>
-      <w:hyperlink r:id="rId78" w:history="1">
+      <w:hyperlink r:id="rId80" w:history="1">
         <w:r>
           <w:rPr>
             <w:rStyle w:val="Hyperlink"/>
@@ -13290,7 +13527,7 @@
                           <pic:cNvPicPr/>
                         </pic:nvPicPr>
                         <pic:blipFill>
-                          <a:blip r:embed="rId79"/>
+                          <a:blip r:embed="rId81"/>
                           <a:stretch>
                             <a:fillRect/>
                           </a:stretch>
@@ -13343,7 +13580,6 @@
                 <w:sz w:val="28"/>
                 <w:szCs w:val="28"/>
               </w:rPr>
-              <w:lastRenderedPageBreak/>
               <w:t xml:space="preserve">Không có </w:t>
             </w:r>
             <w:r>
@@ -13415,7 +13651,7 @@
                           <pic:cNvPicPr/>
                         </pic:nvPicPr>
                         <pic:blipFill>
-                          <a:blip r:embed="rId80"/>
+                          <a:blip r:embed="rId82"/>
                           <a:stretch>
                             <a:fillRect/>
                           </a:stretch>
@@ -13522,7 +13758,7 @@
                           <pic:cNvPicPr/>
                         </pic:nvPicPr>
                         <pic:blipFill>
-                          <a:blip r:embed="rId81"/>
+                          <a:blip r:embed="rId83"/>
                           <a:stretch>
                             <a:fillRect/>
                           </a:stretch>
@@ -13597,7 +13833,7 @@
         </w:rPr>
         <w:t xml:space="preserve">URL: </w:t>
       </w:r>
-      <w:hyperlink r:id="rId82" w:history="1">
+      <w:hyperlink r:id="rId84" w:history="1">
         <w:r>
           <w:rPr>
             <w:rStyle w:val="Hyperlink"/>
@@ -14019,7 +14255,7 @@
                           <pic:cNvPicPr/>
                         </pic:nvPicPr>
                         <pic:blipFill>
-                          <a:blip r:embed="rId83"/>
+                          <a:blip r:embed="rId85"/>
                           <a:stretch>
                             <a:fillRect/>
                           </a:stretch>
@@ -14072,6 +14308,7 @@
                 <w:sz w:val="28"/>
                 <w:szCs w:val="28"/>
               </w:rPr>
+              <w:lastRenderedPageBreak/>
               <w:t xml:space="preserve">Không có công thức trong danh sách công thức </w:t>
             </w:r>
           </w:p>
@@ -14135,7 +14372,7 @@
                           <pic:cNvPicPr/>
                         </pic:nvPicPr>
                         <pic:blipFill>
-                          <a:blip r:embed="rId80"/>
+                          <a:blip r:embed="rId82"/>
                           <a:stretch>
                             <a:fillRect/>
                           </a:stretch>
@@ -14210,7 +14447,7 @@
         </w:rPr>
         <w:t xml:space="preserve">URL: </w:t>
       </w:r>
-      <w:hyperlink r:id="rId84" w:history="1">
+      <w:hyperlink r:id="rId86" w:history="1">
         <w:r>
           <w:rPr>
             <w:rStyle w:val="Hyperlink"/>
@@ -14336,7 +14573,6 @@
           <w:sz w:val="28"/>
           <w:szCs w:val="28"/>
         </w:rPr>
-        <w:lastRenderedPageBreak/>
         <w:drawing>
           <wp:inline distT="0" distB="0" distL="0" distR="0" wp14:anchorId="3D8CC91F" wp14:editId="5D0C7ACF">
             <wp:extent cx="5631668" cy="640135"/>
@@ -14353,7 +14589,7 @@
                     <pic:cNvPicPr/>
                   </pic:nvPicPr>
                   <pic:blipFill>
-                    <a:blip r:embed="rId85"/>
+                    <a:blip r:embed="rId87"/>
                     <a:stretch>
                       <a:fillRect/>
                     </a:stretch>
@@ -14716,7 +14952,7 @@
                           <pic:cNvPicPr/>
                         </pic:nvPicPr>
                         <pic:blipFill>
-                          <a:blip r:embed="rId86"/>
+                          <a:blip r:embed="rId88"/>
                           <a:stretch>
                             <a:fillRect/>
                           </a:stretch>
@@ -14832,7 +15068,7 @@
                           <pic:cNvPicPr/>
                         </pic:nvPicPr>
                         <pic:blipFill>
-                          <a:blip r:embed="rId80"/>
+                          <a:blip r:embed="rId82"/>
                           <a:stretch>
                             <a:fillRect/>
                           </a:stretch>
@@ -14949,7 +15185,7 @@
                           <pic:cNvPicPr/>
                         </pic:nvPicPr>
                         <pic:blipFill>
-                          <a:blip r:embed="rId87"/>
+                          <a:blip r:embed="rId89"/>
                           <a:stretch>
                             <a:fillRect/>
                           </a:stretch>
@@ -15035,7 +15271,7 @@
         </w:rPr>
         <w:t xml:space="preserve"> </w:t>
       </w:r>
-      <w:hyperlink r:id="rId88" w:history="1">
+      <w:hyperlink r:id="rId90" w:history="1">
         <w:r>
           <w:rPr>
             <w:rStyle w:val="Hyperlink"/>
@@ -15101,6 +15337,7 @@
           <w:szCs w:val="28"/>
           <w:shd w:val="clear" w:color="auto" w:fill="FFFFFF"/>
         </w:rPr>
+        <w:lastRenderedPageBreak/>
         <w:t>Method: PUT</w:t>
       </w:r>
     </w:p>
@@ -15180,7 +15417,7 @@
                     <pic:cNvPicPr/>
                   </pic:nvPicPr>
                   <pic:blipFill>
-                    <a:blip r:embed="rId85"/>
+                    <a:blip r:embed="rId87"/>
                     <a:stretch>
                       <a:fillRect/>
                     </a:stretch>
@@ -15220,7 +15457,7 @@
         </w:rPr>
         <w:t xml:space="preserve">VD: </w:t>
       </w:r>
-      <w:hyperlink r:id="rId89" w:history="1">
+      <w:hyperlink r:id="rId91" w:history="1">
         <w:r>
           <w:rPr>
             <w:rStyle w:val="Hyperlink"/>
@@ -15345,7 +15582,6 @@
                 <w:sz w:val="28"/>
                 <w:szCs w:val="28"/>
               </w:rPr>
-              <w:lastRenderedPageBreak/>
               <w:t>Lỗi không xác định</w:t>
             </w:r>
           </w:p>
@@ -15533,7 +15769,7 @@
                           <pic:cNvPicPr/>
                         </pic:nvPicPr>
                         <pic:blipFill>
-                          <a:blip r:embed="rId90"/>
+                          <a:blip r:embed="rId92"/>
                           <a:stretch>
                             <a:fillRect/>
                           </a:stretch>
@@ -15657,7 +15893,7 @@
                           <pic:cNvPicPr/>
                         </pic:nvPicPr>
                         <pic:blipFill>
-                          <a:blip r:embed="rId91"/>
+                          <a:blip r:embed="rId93"/>
                           <a:stretch>
                             <a:fillRect/>
                           </a:stretch>
@@ -15732,7 +15968,7 @@
         </w:rPr>
         <w:t xml:space="preserve">URL: </w:t>
       </w:r>
-      <w:hyperlink r:id="rId92" w:history="1">
+      <w:hyperlink r:id="rId94" w:history="1">
         <w:r>
           <w:rPr>
             <w:rStyle w:val="Hyperlink"/>
@@ -15818,7 +16054,7 @@
         </w:rPr>
         <w:t xml:space="preserve">VD: </w:t>
       </w:r>
-      <w:hyperlink r:id="rId93" w:history="1">
+      <w:hyperlink r:id="rId95" w:history="1">
         <w:r>
           <w:rPr>
             <w:rStyle w:val="Hyperlink"/>
@@ -16130,7 +16366,7 @@
                           <pic:cNvPicPr/>
                         </pic:nvPicPr>
                         <pic:blipFill>
-                          <a:blip r:embed="rId94"/>
+                          <a:blip r:embed="rId96"/>
                           <a:stretch>
                             <a:fillRect/>
                           </a:stretch>
@@ -16183,6 +16419,7 @@
                 <w:sz w:val="28"/>
                 <w:szCs w:val="28"/>
               </w:rPr>
+              <w:lastRenderedPageBreak/>
               <w:t>Comment không tồn tại</w:t>
             </w:r>
           </w:p>
@@ -16254,7 +16491,7 @@
                           <pic:cNvPicPr/>
                         </pic:nvPicPr>
                         <pic:blipFill>
-                          <a:blip r:embed="rId91"/>
+                          <a:blip r:embed="rId93"/>
                           <a:stretch>
                             <a:fillRect/>
                           </a:stretch>
@@ -16329,7 +16566,7 @@
         </w:rPr>
         <w:t xml:space="preserve">URL: </w:t>
       </w:r>
-      <w:hyperlink r:id="rId95" w:history="1">
+      <w:hyperlink r:id="rId97" w:history="1">
         <w:r>
           <w:rPr>
             <w:rStyle w:val="Hyperlink"/>
@@ -16403,7 +16640,7 @@
         </w:rPr>
         <w:t xml:space="preserve">VD: </w:t>
       </w:r>
-      <w:hyperlink r:id="rId96" w:history="1">
+      <w:hyperlink r:id="rId98" w:history="1">
         <w:r>
           <w:rPr>
             <w:rStyle w:val="Hyperlink"/>
@@ -16526,7 +16763,6 @@
                 <w:sz w:val="28"/>
                 <w:szCs w:val="28"/>
               </w:rPr>
-              <w:lastRenderedPageBreak/>
               <w:t>Lấy dữ liệu thành công</w:t>
             </w:r>
           </w:p>
@@ -16590,7 +16826,7 @@
                           <pic:cNvPicPr/>
                         </pic:nvPicPr>
                         <pic:blipFill>
-                          <a:blip r:embed="rId97"/>
+                          <a:blip r:embed="rId99"/>
                           <a:stretch>
                             <a:fillRect/>
                           </a:stretch>
@@ -16706,7 +16942,7 @@
                           <pic:cNvPicPr/>
                         </pic:nvPicPr>
                         <pic:blipFill>
-                          <a:blip r:embed="rId98"/>
+                          <a:blip r:embed="rId100"/>
                           <a:stretch>
                             <a:fillRect/>
                           </a:stretch>
@@ -16918,7 +17154,7 @@
         </w:rPr>
         <w:t xml:space="preserve"> </w:t>
       </w:r>
-      <w:hyperlink r:id="rId99" w:history="1">
+      <w:hyperlink r:id="rId101" w:history="1">
         <w:r>
           <w:rPr>
             <w:rStyle w:val="Hyperlink"/>
@@ -17025,7 +17261,7 @@
         </w:rPr>
         <w:t xml:space="preserve">VD: </w:t>
       </w:r>
-      <w:hyperlink r:id="rId100" w:history="1">
+      <w:hyperlink r:id="rId102" w:history="1">
         <w:r>
           <w:rPr>
             <w:rStyle w:val="Hyperlink"/>
@@ -17213,7 +17449,7 @@
                           <pic:cNvPicPr/>
                         </pic:nvPicPr>
                         <pic:blipFill>
-                          <a:blip r:embed="rId101"/>
+                          <a:blip r:embed="rId103"/>
                           <a:stretch>
                             <a:fillRect/>
                           </a:stretch>
@@ -17329,7 +17565,7 @@
                           <pic:cNvPicPr/>
                         </pic:nvPicPr>
                         <pic:blipFill>
-                          <a:blip r:embed="rId102"/>
+                          <a:blip r:embed="rId104"/>
                           <a:stretch>
                             <a:fillRect/>
                           </a:stretch>
@@ -17382,6 +17618,7 @@
                 <w:sz w:val="28"/>
                 <w:szCs w:val="28"/>
               </w:rPr>
+              <w:lastRenderedPageBreak/>
               <w:t>Lỗi không xác định</w:t>
             </w:r>
           </w:p>
@@ -17543,7 +17780,7 @@
         </w:rPr>
         <w:t xml:space="preserve"> </w:t>
       </w:r>
-      <w:hyperlink r:id="rId103" w:history="1">
+      <w:hyperlink r:id="rId105" w:history="1">
         <w:r>
           <w:rPr>
             <w:rStyle w:val="Hyperlink"/>
@@ -17633,7 +17870,7 @@
         </w:rPr>
         <w:t xml:space="preserve">Vd: </w:t>
       </w:r>
-      <w:hyperlink r:id="rId104" w:history="1">
+      <w:hyperlink r:id="rId106" w:history="1">
         <w:r>
           <w:rPr>
             <w:rStyle w:val="Hyperlink"/>
@@ -17687,7 +17924,6 @@
                 <w:sz w:val="28"/>
                 <w:szCs w:val="28"/>
               </w:rPr>
-              <w:lastRenderedPageBreak/>
               <w:t>Case</w:t>
             </w:r>
           </w:p>
@@ -17822,7 +18058,7 @@
                           <pic:cNvPicPr/>
                         </pic:nvPicPr>
                         <pic:blipFill>
-                          <a:blip r:embed="rId105"/>
+                          <a:blip r:embed="rId107"/>
                           <a:stretch>
                             <a:fillRect/>
                           </a:stretch>
@@ -17938,7 +18174,7 @@
                           <pic:cNvPicPr/>
                         </pic:nvPicPr>
                         <pic:blipFill>
-                          <a:blip r:embed="rId106"/>
+                          <a:blip r:embed="rId108"/>
                           <a:stretch>
                             <a:fillRect/>
                           </a:stretch>
@@ -18174,7 +18410,7 @@
         </w:rPr>
         <w:t xml:space="preserve"> </w:t>
       </w:r>
-      <w:hyperlink r:id="rId107" w:history="1">
+      <w:hyperlink r:id="rId109" w:history="1">
         <w:r>
           <w:rPr>
             <w:rStyle w:val="Hyperlink"/>
@@ -18337,6 +18573,7 @@
                 <w:sz w:val="28"/>
                 <w:szCs w:val="28"/>
               </w:rPr>
+              <w:lastRenderedPageBreak/>
               <w:t>Lấy dữ liệu thành công</w:t>
             </w:r>
           </w:p>
@@ -18404,7 +18641,7 @@
                           <pic:cNvPicPr/>
                         </pic:nvPicPr>
                         <pic:blipFill>
-                          <a:blip r:embed="rId108"/>
+                          <a:blip r:embed="rId110"/>
                           <a:stretch>
                             <a:fillRect/>
                           </a:stretch>
@@ -18527,7 +18764,7 @@
                           <pic:cNvPicPr/>
                         </pic:nvPicPr>
                         <pic:blipFill>
-                          <a:blip r:embed="rId109"/>
+                          <a:blip r:embed="rId111"/>
                           <a:stretch>
                             <a:fillRect/>
                           </a:stretch>
@@ -18694,7 +18931,6 @@
                 <w:sz w:val="28"/>
                 <w:szCs w:val="28"/>
               </w:rPr>
-              <w:lastRenderedPageBreak/>
               <w:t>Công thức chưa có bình luận nào</w:t>
             </w:r>
           </w:p>
@@ -18761,7 +18997,7 @@
                           <pic:cNvPicPr/>
                         </pic:nvPicPr>
                         <pic:blipFill>
-                          <a:blip r:embed="rId110"/>
+                          <a:blip r:embed="rId112"/>
                           <a:stretch>
                             <a:fillRect/>
                           </a:stretch>
@@ -18830,7 +19066,7 @@
           <w:szCs w:val="28"/>
         </w:rPr>
       </w:pPr>
-      <w:hyperlink r:id="rId111" w:history="1">
+      <w:hyperlink r:id="rId113" w:history="1">
         <w:r>
           <w:t xml:space="preserve"> </w:t>
         </w:r>
@@ -19071,7 +19307,7 @@
                           <pic:cNvPicPr/>
                         </pic:nvPicPr>
                         <pic:blipFill>
-                          <a:blip r:embed="rId108"/>
+                          <a:blip r:embed="rId110"/>
                           <a:stretch>
                             <a:fillRect/>
                           </a:stretch>
@@ -19194,7 +19430,7 @@
                           <pic:cNvPicPr/>
                         </pic:nvPicPr>
                         <pic:blipFill>
-                          <a:blip r:embed="rId109"/>
+                          <a:blip r:embed="rId111"/>
                           <a:stretch>
                             <a:fillRect/>
                           </a:stretch>
@@ -19374,6 +19610,7 @@
           <w:sz w:val="28"/>
           <w:szCs w:val="28"/>
         </w:rPr>
+        <w:lastRenderedPageBreak/>
         <w:t>Xem thông tin danh sách công thức</w:t>
       </w:r>
     </w:p>
@@ -19395,7 +19632,6 @@
           <w:sz w:val="28"/>
           <w:szCs w:val="28"/>
         </w:rPr>
-        <w:lastRenderedPageBreak/>
         <w:drawing>
           <wp:inline distT="0" distB="0" distL="0" distR="0" wp14:anchorId="36B935A8" wp14:editId="7D8313A3">
             <wp:extent cx="2009833" cy="2823780"/>
@@ -19412,7 +19648,7 @@
                     <pic:cNvPicPr/>
                   </pic:nvPicPr>
                   <pic:blipFill>
-                    <a:blip r:embed="rId112"/>
+                    <a:blip r:embed="rId114"/>
                     <a:stretch>
                       <a:fillRect/>
                     </a:stretch>
@@ -19454,7 +19690,7 @@
       <w:r>
         <w:t xml:space="preserve"> </w:t>
       </w:r>
-      <w:hyperlink r:id="rId113" w:history="1">
+      <w:hyperlink r:id="rId115" w:history="1">
         <w:r>
           <w:rPr>
             <w:rStyle w:val="Hyperlink"/>
@@ -19661,7 +19897,7 @@
                           <pic:cNvPicPr/>
                         </pic:nvPicPr>
                         <pic:blipFill>
-                          <a:blip r:embed="rId108"/>
+                          <a:blip r:embed="rId110"/>
                           <a:stretch>
                             <a:fillRect/>
                           </a:stretch>
@@ -19784,7 +20020,7 @@
                           <pic:cNvPicPr/>
                         </pic:nvPicPr>
                         <pic:blipFill>
-                          <a:blip r:embed="rId114"/>
+                          <a:blip r:embed="rId116"/>
                           <a:stretch>
                             <a:fillRect/>
                           </a:stretch>
@@ -20011,9 +20247,10 @@
           <w:sz w:val="28"/>
           <w:szCs w:val="28"/>
         </w:rPr>
+        <w:lastRenderedPageBreak/>
         <w:t xml:space="preserve">URL: </w:t>
       </w:r>
-      <w:hyperlink r:id="rId115" w:history="1">
+      <w:hyperlink r:id="rId117" w:history="1">
         <w:r>
           <w:rPr>
             <w:rStyle w:val="Hyperlink"/>
@@ -20043,7 +20280,6 @@
           <w:szCs w:val="28"/>
           <w:u w:val="none"/>
         </w:rPr>
-        <w:lastRenderedPageBreak/>
         <w:t>Method: GET</w:t>
       </w:r>
     </w:p>
@@ -20224,7 +20460,7 @@
                           <pic:cNvPicPr/>
                         </pic:nvPicPr>
                         <pic:blipFill>
-                          <a:blip r:embed="rId108"/>
+                          <a:blip r:embed="rId110"/>
                           <a:stretch>
                             <a:fillRect/>
                           </a:stretch>
@@ -20347,7 +20583,7 @@
                           <pic:cNvPicPr/>
                         </pic:nvPicPr>
                         <pic:blipFill>
-                          <a:blip r:embed="rId116"/>
+                          <a:blip r:embed="rId118"/>
                           <a:stretch>
                             <a:fillRect/>
                           </a:stretch>
@@ -20547,7 +20783,7 @@
         </w:rPr>
         <w:t xml:space="preserve">URL: </w:t>
       </w:r>
-      <w:hyperlink r:id="rId117" w:history="1">
+      <w:hyperlink r:id="rId119" w:history="1">
         <w:r>
           <w:rPr>
             <w:rStyle w:val="Hyperlink"/>
@@ -20756,7 +20992,7 @@
                           <pic:cNvPicPr/>
                         </pic:nvPicPr>
                         <pic:blipFill>
-                          <a:blip r:embed="rId108"/>
+                          <a:blip r:embed="rId110"/>
                           <a:stretch>
                             <a:fillRect/>
                           </a:stretch>
@@ -20879,7 +21115,7 @@
                           <pic:cNvPicPr/>
                         </pic:nvPicPr>
                         <pic:blipFill>
-                          <a:blip r:embed="rId118"/>
+                          <a:blip r:embed="rId120"/>
                           <a:stretch>
                             <a:fillRect/>
                           </a:stretch>
@@ -21057,6 +21293,7 @@
           <w:sz w:val="28"/>
           <w:szCs w:val="28"/>
         </w:rPr>
+        <w:lastRenderedPageBreak/>
         <w:t>Lấy công thức theo tên</w:t>
       </w:r>
     </w:p>
@@ -21077,7 +21314,6 @@
           <w:sz w:val="28"/>
           <w:szCs w:val="28"/>
         </w:rPr>
-        <w:lastRenderedPageBreak/>
         <w:t>URL:</w:t>
       </w:r>
     </w:p>

</xml_diff>